<commit_message>
added misuse and prevention.
</commit_message>
<xml_diff>
--- a/Documentation/FinalReport-Sepr.docx
+++ b/Documentation/FinalReport-Sepr.docx
@@ -1,6 +1,6 @@
 
 <file path=word/document.xml><?xml version="1.0" encoding="utf-8"?>
-<w:document xmlns:wpc="http://schemas.microsoft.com/office/word/2010/wordprocessingCanvas" xmlns:cx="http://schemas.microsoft.com/office/drawing/2014/chartex" xmlns:cx1="http://schemas.microsoft.com/office/drawing/2015/9/8/chartex" xmlns:mc="http://schemas.openxmlformats.org/markup-compatibility/2006" xmlns:o="urn:schemas-microsoft-com:office:office" xmlns:r="http://schemas.openxmlformats.org/officeDocument/2006/relationships" xmlns:m="http://schemas.openxmlformats.org/officeDocument/2006/math" xmlns:v="urn:schemas-microsoft-com:vml" xmlns:wp14="http://schemas.microsoft.com/office/word/2010/wordprocessingDrawing" xmlns:wp="http://schemas.openxmlformats.org/drawingml/2006/wordprocessingDrawing" xmlns:w10="urn:schemas-microsoft-com:office:word" xmlns:w="http://schemas.openxmlformats.org/wordprocessingml/2006/main" xmlns:w14="http://schemas.microsoft.com/office/word/2010/wordml" xmlns:w15="http://schemas.microsoft.com/office/word/2012/wordml" xmlns:w16se="http://schemas.microsoft.com/office/word/2015/wordml/symex" xmlns:wpg="http://schemas.microsoft.com/office/word/2010/wordprocessingGroup" xmlns:wpi="http://schemas.microsoft.com/office/word/2010/wordprocessingInk" xmlns:wne="http://schemas.microsoft.com/office/word/2006/wordml" xmlns:wps="http://schemas.microsoft.com/office/word/2010/wordprocessingShape" mc:Ignorable="w14 w15 w16se wp14">
+<w:document xmlns:wpc="http://schemas.microsoft.com/office/word/2010/wordprocessingCanvas" xmlns:cx="http://schemas.microsoft.com/office/drawing/2014/chartex" xmlns:cx1="http://schemas.microsoft.com/office/drawing/2015/9/8/chartex" xmlns:cx2="http://schemas.microsoft.com/office/drawing/2015/10/21/chartex" xmlns:cx3="http://schemas.microsoft.com/office/drawing/2016/5/9/chartex" xmlns:cx4="http://schemas.microsoft.com/office/drawing/2016/5/10/chartex" xmlns:cx5="http://schemas.microsoft.com/office/drawing/2016/5/11/chartex" xmlns:mc="http://schemas.openxmlformats.org/markup-compatibility/2006" xmlns:o="urn:schemas-microsoft-com:office:office" xmlns:r="http://schemas.openxmlformats.org/officeDocument/2006/relationships" xmlns:m="http://schemas.openxmlformats.org/officeDocument/2006/math" xmlns:v="urn:schemas-microsoft-com:vml" xmlns:wp14="http://schemas.microsoft.com/office/word/2010/wordprocessingDrawing" xmlns:wp="http://schemas.openxmlformats.org/drawingml/2006/wordprocessingDrawing" xmlns:w10="urn:schemas-microsoft-com:office:word" xmlns:w="http://schemas.openxmlformats.org/wordprocessingml/2006/main" xmlns:w14="http://schemas.microsoft.com/office/word/2010/wordml" xmlns:w15="http://schemas.microsoft.com/office/word/2012/wordml" xmlns:w16se="http://schemas.microsoft.com/office/word/2015/wordml/symex" xmlns:wpg="http://schemas.microsoft.com/office/word/2010/wordprocessingGroup" xmlns:wpi="http://schemas.microsoft.com/office/word/2010/wordprocessingInk" xmlns:wne="http://schemas.microsoft.com/office/word/2006/wordml" xmlns:wps="http://schemas.microsoft.com/office/word/2010/wordprocessingShape" mc:Ignorable="w14 w15 w16se wp14">
   <w:body>
     <w:sdt>
       <w:sdtPr>
@@ -620,13 +620,23 @@
                                         <w:szCs w:val="36"/>
                                       </w:rPr>
                                     </w:pPr>
+                                    <w:proofErr w:type="spellStart"/>
                                     <w:r>
                                       <w:rPr>
                                         <w:color w:val="404040" w:themeColor="text1" w:themeTint="BF"/>
                                         <w:sz w:val="36"/>
                                         <w:szCs w:val="36"/>
                                       </w:rPr>
-                                      <w:t>SePr 2016</w:t>
+                                      <w:t>SePr</w:t>
+                                    </w:r>
+                                    <w:proofErr w:type="spellEnd"/>
+                                    <w:r>
+                                      <w:rPr>
+                                        <w:color w:val="404040" w:themeColor="text1" w:themeTint="BF"/>
+                                        <w:sz w:val="36"/>
+                                        <w:szCs w:val="36"/>
+                                      </w:rPr>
+                                      <w:t xml:space="preserve"> 2016</w:t>
                                     </w:r>
                                   </w:p>
                                 </w:sdtContent>
@@ -722,13 +732,23 @@
                                   <w:szCs w:val="36"/>
                                 </w:rPr>
                               </w:pPr>
+                              <w:proofErr w:type="spellStart"/>
                               <w:r>
                                 <w:rPr>
                                   <w:color w:val="404040" w:themeColor="text1" w:themeTint="BF"/>
                                   <w:sz w:val="36"/>
                                   <w:szCs w:val="36"/>
                                 </w:rPr>
-                                <w:t>SePr 2016</w:t>
+                                <w:t>SePr</w:t>
+                              </w:r>
+                              <w:proofErr w:type="spellEnd"/>
+                              <w:r>
+                                <w:rPr>
+                                  <w:color w:val="404040" w:themeColor="text1" w:themeTint="BF"/>
+                                  <w:sz w:val="36"/>
+                                  <w:szCs w:val="36"/>
+                                </w:rPr>
+                                <w:t xml:space="preserve"> 2016</w:t>
                               </w:r>
                             </w:p>
                           </w:sdtContent>
@@ -809,11 +829,48 @@
                                   <w:sdtEndPr/>
                                   <w:sdtContent>
                                     <w:r>
-                                      <w:t>Radu Stoica, Armin Roushan, Jan-Niklas Schneider, Georgiana Manolache, N</w:t>
+                                      <w:t xml:space="preserve">Radu Stoica, Armin </w:t>
+                                    </w:r>
+                                    <w:proofErr w:type="spellStart"/>
+                                    <w:r>
+                                      <w:t>Roushan</w:t>
+                                    </w:r>
+                                    <w:proofErr w:type="spellEnd"/>
+                                    <w:r>
+                                      <w:t>, Jan-</w:t>
+                                    </w:r>
+                                    <w:proofErr w:type="spellStart"/>
+                                    <w:r>
+                                      <w:t>Niklas</w:t>
+                                    </w:r>
+                                    <w:proofErr w:type="spellEnd"/>
+                                    <w:r>
+                                      <w:t xml:space="preserve"> Schneider, Georgiana </w:t>
+                                    </w:r>
+                                    <w:proofErr w:type="spellStart"/>
+                                    <w:r>
+                                      <w:t>Manolache</w:t>
+                                    </w:r>
+                                    <w:proofErr w:type="spellEnd"/>
+                                    <w:r>
+                                      <w:t>, N</w:t>
                                     </w:r>
                                     <w:r>
-                                      <w:t>ena O’Driscoll, Raditya Pratama</w:t>
+                                      <w:t xml:space="preserve">ena O’Driscoll, </w:t>
                                     </w:r>
+                                    <w:proofErr w:type="spellStart"/>
+                                    <w:r>
+                                      <w:t>Raditya</w:t>
+                                    </w:r>
+                                    <w:proofErr w:type="spellEnd"/>
+                                    <w:r>
+                                      <w:t xml:space="preserve"> </w:t>
+                                    </w:r>
+                                    <w:proofErr w:type="spellStart"/>
+                                    <w:r>
+                                      <w:t>Pratama</w:t>
+                                    </w:r>
+                                    <w:proofErr w:type="spellEnd"/>
                                   </w:sdtContent>
                                 </w:sdt>
                               </w:p>
@@ -865,11 +922,48 @@
                             <w:sdtEndPr/>
                             <w:sdtContent>
                               <w:r>
-                                <w:t>Radu Stoica, Armin Roushan, Jan-Niklas Schneider, Georgiana Manolache, N</w:t>
+                                <w:t xml:space="preserve">Radu Stoica, Armin </w:t>
+                              </w:r>
+                              <w:proofErr w:type="spellStart"/>
+                              <w:r>
+                                <w:t>Roushan</w:t>
+                              </w:r>
+                              <w:proofErr w:type="spellEnd"/>
+                              <w:r>
+                                <w:t>, Jan-</w:t>
+                              </w:r>
+                              <w:proofErr w:type="spellStart"/>
+                              <w:r>
+                                <w:t>Niklas</w:t>
+                              </w:r>
+                              <w:proofErr w:type="spellEnd"/>
+                              <w:r>
+                                <w:t xml:space="preserve"> Schneider, Georgiana </w:t>
+                              </w:r>
+                              <w:proofErr w:type="spellStart"/>
+                              <w:r>
+                                <w:t>Manolache</w:t>
+                              </w:r>
+                              <w:proofErr w:type="spellEnd"/>
+                              <w:r>
+                                <w:t>, N</w:t>
                               </w:r>
                               <w:r>
-                                <w:t>ena O’Driscoll, Raditya Pratama</w:t>
+                                <w:t xml:space="preserve">ena O’Driscoll, </w:t>
                               </w:r>
+                              <w:proofErr w:type="spellStart"/>
+                              <w:r>
+                                <w:t>Raditya</w:t>
+                              </w:r>
+                              <w:proofErr w:type="spellEnd"/>
+                              <w:r>
+                                <w:t xml:space="preserve"> </w:t>
+                              </w:r>
+                              <w:proofErr w:type="spellStart"/>
+                              <w:r>
+                                <w:t>Pratama</w:t>
+                              </w:r>
+                              <w:proofErr w:type="spellEnd"/>
                             </w:sdtContent>
                           </w:sdt>
                         </w:p>
@@ -954,7 +1048,7 @@
           <w:r>
             <w:fldChar w:fldCharType="separate"/>
           </w:r>
-          <w:hyperlink w:anchor="_Toc461745928" w:history="1">
+          <w:hyperlink w:anchor="_Toc462040552" w:history="1">
             <w:r>
               <w:rPr>
                 <w:rStyle w:val="Hyperlink"/>
@@ -995,7 +1089,7 @@
                 <w:noProof/>
                 <w:webHidden/>
               </w:rPr>
-              <w:instrText xml:space="preserve"> PAGEREF _Toc461745928 \h </w:instrText>
+              <w:instrText xml:space="preserve"> PAGEREF _Toc462040552 \h </w:instrText>
             </w:r>
             <w:r>
               <w:rPr>
@@ -1038,7 +1132,7 @@
               <w:noProof/>
             </w:rPr>
           </w:pPr>
-          <w:hyperlink w:anchor="_Toc461745929" w:history="1">
+          <w:hyperlink w:anchor="_Toc462040553" w:history="1">
             <w:r>
               <w:rPr>
                 <w:rStyle w:val="Hyperlink"/>
@@ -1081,7 +1175,7 @@
                 <w:noProof/>
                 <w:webHidden/>
               </w:rPr>
-              <w:instrText xml:space="preserve"> PAGEREF _Toc461745929 \h </w:instrText>
+              <w:instrText xml:space="preserve"> PAGEREF _Toc462040553 \h </w:instrText>
             </w:r>
             <w:r>
               <w:rPr>
@@ -1124,7 +1218,7 @@
               <w:noProof/>
             </w:rPr>
           </w:pPr>
-          <w:hyperlink w:anchor="_Toc461745930" w:history="1">
+          <w:hyperlink w:anchor="_Toc462040554" w:history="1">
             <w:r>
               <w:rPr>
                 <w:rStyle w:val="Hyperlink"/>
@@ -1167,7 +1261,7 @@
                 <w:noProof/>
                 <w:webHidden/>
               </w:rPr>
-              <w:instrText xml:space="preserve"> PAGEREF _Toc461745930 \h </w:instrText>
+              <w:instrText xml:space="preserve"> PAGEREF _Toc462040554 \h </w:instrText>
             </w:r>
             <w:r>
               <w:rPr>
@@ -1210,7 +1304,7 @@
               <w:noProof/>
             </w:rPr>
           </w:pPr>
-          <w:hyperlink w:anchor="_Toc461745931" w:history="1">
+          <w:hyperlink w:anchor="_Toc462040555" w:history="1">
             <w:r>
               <w:rPr>
                 <w:rStyle w:val="Hyperlink"/>
@@ -1253,7 +1347,7 @@
                 <w:noProof/>
                 <w:webHidden/>
               </w:rPr>
-              <w:instrText xml:space="preserve"> PAGEREF _Toc461745931 \h </w:instrText>
+              <w:instrText xml:space="preserve"> PAGEREF _Toc462040555 \h </w:instrText>
             </w:r>
             <w:r>
               <w:rPr>
@@ -1273,7 +1367,7 @@
                 <w:noProof/>
                 <w:webHidden/>
               </w:rPr>
-              <w:t>2</w:t>
+              <w:t>3</w:t>
             </w:r>
             <w:r>
               <w:rPr>
@@ -1296,7 +1390,7 @@
               <w:noProof/>
             </w:rPr>
           </w:pPr>
-          <w:hyperlink w:anchor="_Toc461745932" w:history="1">
+          <w:hyperlink w:anchor="_Toc462040556" w:history="1">
             <w:r>
               <w:rPr>
                 <w:rStyle w:val="Hyperlink"/>
@@ -1316,7 +1410,7 @@
                 <w:rStyle w:val="Hyperlink"/>
                 <w:noProof/>
               </w:rPr>
-              <w:t>CIA Analysis</w:t>
+              <w:t>Data assets</w:t>
             </w:r>
             <w:r>
               <w:rPr>
@@ -1337,7 +1431,7 @@
                 <w:noProof/>
                 <w:webHidden/>
               </w:rPr>
-              <w:instrText xml:space="preserve"> PAGEREF _Toc461745932 \h </w:instrText>
+              <w:instrText xml:space="preserve"> PAGEREF _Toc462040556 \h </w:instrText>
             </w:r>
             <w:r>
               <w:rPr>
@@ -1357,7 +1451,7 @@
                 <w:noProof/>
                 <w:webHidden/>
               </w:rPr>
-              <w:t>2</w:t>
+              <w:t>4</w:t>
             </w:r>
             <w:r>
               <w:rPr>
@@ -1380,7 +1474,7 @@
               <w:noProof/>
             </w:rPr>
           </w:pPr>
-          <w:hyperlink w:anchor="_Toc461745933" w:history="1">
+          <w:hyperlink w:anchor="_Toc462040557" w:history="1">
             <w:r>
               <w:rPr>
                 <w:rStyle w:val="Hyperlink"/>
@@ -1421,7 +1515,7 @@
                 <w:noProof/>
                 <w:webHidden/>
               </w:rPr>
-              <w:instrText xml:space="preserve"> PAGEREF _Toc461745933 \h </w:instrText>
+              <w:instrText xml:space="preserve"> PAGEREF _Toc462040557 \h </w:instrText>
             </w:r>
             <w:r>
               <w:rPr>
@@ -1441,7 +1535,7 @@
                 <w:noProof/>
                 <w:webHidden/>
               </w:rPr>
-              <w:t>2</w:t>
+              <w:t>5</w:t>
             </w:r>
             <w:r>
               <w:rPr>
@@ -1464,7 +1558,7 @@
               <w:noProof/>
             </w:rPr>
           </w:pPr>
-          <w:hyperlink w:anchor="_Toc461745934" w:history="1">
+          <w:hyperlink w:anchor="_Toc462040558" w:history="1">
             <w:r>
               <w:rPr>
                 <w:rStyle w:val="Hyperlink"/>
@@ -1505,7 +1599,7 @@
                 <w:noProof/>
                 <w:webHidden/>
               </w:rPr>
-              <w:instrText xml:space="preserve"> PAGEREF _Toc461745934 \h </w:instrText>
+              <w:instrText xml:space="preserve"> PAGEREF _Toc462040558 \h </w:instrText>
             </w:r>
             <w:r>
               <w:rPr>
@@ -1525,7 +1619,7 @@
                 <w:noProof/>
                 <w:webHidden/>
               </w:rPr>
-              <w:t>2</w:t>
+              <w:t>5</w:t>
             </w:r>
             <w:r>
               <w:rPr>
@@ -1548,7 +1642,7 @@
               <w:noProof/>
             </w:rPr>
           </w:pPr>
-          <w:hyperlink w:anchor="_Toc461745935" w:history="1">
+          <w:hyperlink w:anchor="_Toc462040559" w:history="1">
             <w:r>
               <w:rPr>
                 <w:rStyle w:val="Hyperlink"/>
@@ -1591,7 +1685,7 @@
                 <w:noProof/>
                 <w:webHidden/>
               </w:rPr>
-              <w:instrText xml:space="preserve"> PAGEREF _Toc461745935 \h </w:instrText>
+              <w:instrText xml:space="preserve"> PAGEREF _Toc462040559 \h </w:instrText>
             </w:r>
             <w:r>
               <w:rPr>
@@ -1611,7 +1705,7 @@
                 <w:noProof/>
                 <w:webHidden/>
               </w:rPr>
-              <w:t>2</w:t>
+              <w:t>6</w:t>
             </w:r>
             <w:r>
               <w:rPr>
@@ -1634,7 +1728,7 @@
               <w:noProof/>
             </w:rPr>
           </w:pPr>
-          <w:hyperlink w:anchor="_Toc461745936" w:history="1">
+          <w:hyperlink w:anchor="_Toc462040560" w:history="1">
             <w:r>
               <w:rPr>
                 <w:rStyle w:val="Hyperlink"/>
@@ -1677,7 +1771,7 @@
                 <w:noProof/>
                 <w:webHidden/>
               </w:rPr>
-              <w:instrText xml:space="preserve"> PAGEREF _Toc461745936 \h </w:instrText>
+              <w:instrText xml:space="preserve"> PAGEREF _Toc462040560 \h </w:instrText>
             </w:r>
             <w:r>
               <w:rPr>
@@ -1697,7 +1791,7 @@
                 <w:noProof/>
                 <w:webHidden/>
               </w:rPr>
-              <w:t>2</w:t>
+              <w:t>6</w:t>
             </w:r>
             <w:r>
               <w:rPr>
@@ -1720,39 +1814,38 @@
               <w:noProof/>
             </w:rPr>
           </w:pPr>
-          <w:hyperlink w:anchor="_Toc461745937" w:history="1">
+          <w:hyperlink w:anchor="_Toc462040561" w:history="1">
             <w:r>
               <w:rPr>
                 <w:rStyle w:val="Hyperlink"/>
                 <w:noProof/>
+              </w:rPr>
+              <w:t>7</w:t>
+            </w:r>
+            <w:r>
+              <w:rPr>
+                <w:rFonts w:eastAsiaTheme="minorEastAsia"/>
+                <w:noProof/>
+              </w:rPr>
+              <w:tab/>
+            </w:r>
+            <w:r>
+              <w:rPr>
+                <w:rStyle w:val="Hyperlink"/>
+                <w:noProof/>
                 <w:lang w:val="en-GB"/>
               </w:rPr>
-              <w:t>7</w:t>
-            </w:r>
-            <w:r>
-              <w:rPr>
-                <w:rFonts w:eastAsiaTheme="minorEastAsia"/>
-                <w:noProof/>
+              <w:t>Code example?</w:t>
+            </w:r>
+            <w:r>
+              <w:rPr>
+                <w:noProof/>
+                <w:webHidden/>
               </w:rPr>
               <w:tab/>
             </w:r>
             <w:r>
               <w:rPr>
-                <w:rStyle w:val="Hyperlink"/>
-                <w:noProof/>
-                <w:lang w:val="en-GB"/>
-              </w:rPr>
-              <w:t>Code example?</w:t>
-            </w:r>
-            <w:r>
-              <w:rPr>
-                <w:noProof/>
-                <w:webHidden/>
-              </w:rPr>
-              <w:tab/>
-            </w:r>
-            <w:r>
-              <w:rPr>
                 <w:noProof/>
                 <w:webHidden/>
               </w:rPr>
@@ -1763,7 +1856,7 @@
                 <w:noProof/>
                 <w:webHidden/>
               </w:rPr>
-              <w:instrText xml:space="preserve"> PAGEREF _Toc461745937 \h </w:instrText>
+              <w:instrText xml:space="preserve"> PAGEREF _Toc462040561 \h </w:instrText>
             </w:r>
             <w:r>
               <w:rPr>
@@ -1783,7 +1876,7 @@
                 <w:noProof/>
                 <w:webHidden/>
               </w:rPr>
-              <w:t>2</w:t>
+              <w:t>6</w:t>
             </w:r>
             <w:r>
               <w:rPr>
@@ -1806,12 +1899,11 @@
               <w:noProof/>
             </w:rPr>
           </w:pPr>
-          <w:hyperlink w:anchor="_Toc461745938" w:history="1">
+          <w:hyperlink w:anchor="_Toc462040562" w:history="1">
             <w:r>
               <w:rPr>
                 <w:rStyle w:val="Hyperlink"/>
                 <w:noProof/>
-                <w:lang w:val="en-GB"/>
               </w:rPr>
               <w:t>8</w:t>
             </w:r>
@@ -1848,7 +1940,7 @@
                 <w:noProof/>
                 <w:webHidden/>
               </w:rPr>
-              <w:instrText xml:space="preserve"> PAGEREF _Toc461745938 \h </w:instrText>
+              <w:instrText xml:space="preserve"> PAGEREF _Toc462040562 \h </w:instrText>
             </w:r>
             <w:r>
               <w:rPr>
@@ -1868,7 +1960,7 @@
                 <w:noProof/>
                 <w:webHidden/>
               </w:rPr>
-              <w:t>3</w:t>
+              <w:t>6</w:t>
             </w:r>
             <w:r>
               <w:rPr>
@@ -1908,7 +2000,7 @@
       <w:pPr>
         <w:pStyle w:val="Heading1"/>
       </w:pPr>
-      <w:bookmarkStart w:id="0" w:name="_Toc461745928"/>
+      <w:bookmarkStart w:id="0" w:name="_Toc462040552"/>
       <w:r>
         <w:lastRenderedPageBreak/>
         <w:t>Introduction</w:t>
@@ -1923,7 +2015,7 @@
         </w:rPr>
       </w:pPr>
       <w:bookmarkStart w:id="1" w:name="_Toc433135899"/>
-      <w:bookmarkStart w:id="2" w:name="_Toc461745929"/>
+      <w:bookmarkStart w:id="2" w:name="_Toc462040553"/>
       <w:r>
         <w:rPr>
           <w:lang w:val="en-GB"/>
@@ -1941,7 +2033,7 @@
         </w:rPr>
       </w:pPr>
       <w:bookmarkStart w:id="3" w:name="_Toc433135901"/>
-      <w:bookmarkStart w:id="4" w:name="_Toc461745930"/>
+      <w:bookmarkStart w:id="4" w:name="_Toc462040554"/>
       <w:r>
         <w:rPr>
           <w:lang w:val="en-GB"/>
@@ -1962,7 +2054,6 @@
         </w:rPr>
       </w:pPr>
       <w:bookmarkStart w:id="5" w:name="_Toc433135902"/>
-      <w:bookmarkStart w:id="6" w:name="_Toc461745931"/>
       <w:r>
         <w:rPr>
           <w:lang w:val="en-GB"/>
@@ -1977,6 +2068,7 @@
           <w:lang w:val="en-GB"/>
         </w:rPr>
       </w:pPr>
+      <w:bookmarkStart w:id="6" w:name="_Toc462040555"/>
       <w:r>
         <w:rPr>
           <w:lang w:val="en-GB"/>
@@ -2015,14 +2107,21 @@
       <w:r>
         <w:t> </w:t>
       </w:r>
-      <w:r>
-        <w:t xml:space="preserve">Accoding to ITCR (Identity Theft Resource Center) Annual Breach Reports, only in </w:t>
-      </w:r>
-      <w:r>
-        <w:t xml:space="preserve">the </w:t>
-      </w:r>
-      <w:r>
-        <w:t xml:space="preserve">US in 2015 the recorded banking sector braches - </w:t>
+      <w:proofErr w:type="spellStart"/>
+      <w:r>
+        <w:t>Accoding</w:t>
+      </w:r>
+      <w:proofErr w:type="spellEnd"/>
+      <w:r>
+        <w:t xml:space="preserve"> to ITCR (Identity Theft Resource Center) Annual Breach Reports, only in the US in 2015 the recorded banking sector </w:t>
+      </w:r>
+      <w:proofErr w:type="spellStart"/>
+      <w:r>
+        <w:t>braches</w:t>
+      </w:r>
+      <w:proofErr w:type="spellEnd"/>
+      <w:r>
+        <w:t xml:space="preserve"> - </w:t>
       </w:r>
       <w:r>
         <w:t>71</w:t>
@@ -2076,13 +2175,7 @@
         <w:t>due to hacking or poor security</w:t>
       </w:r>
       <w:r>
-        <w:t xml:space="preserve"> a</w:t>
-      </w:r>
-      <w:r>
-        <w:t>s shown in Figure 4-2</w:t>
-      </w:r>
-      <w:r>
-        <w:t>. A</w:t>
+        <w:t xml:space="preserve"> as shown in Figure 4-2. A</w:t>
       </w:r>
       <w:r>
         <w:t>mong the affected</w:t>
@@ -2104,6 +2197,7 @@
           <w:id w:val="-1904750815"/>
           <w:citation/>
         </w:sdtPr>
+        <w:sdtEndPr/>
         <w:sdtContent>
           <w:r>
             <w:fldChar w:fldCharType="begin"/>
@@ -2129,31 +2223,7 @@
         <w:t xml:space="preserve">. </w:t>
       </w:r>
       <w:r>
-        <w:t>In a stud</w:t>
-      </w:r>
-      <w:r>
-        <w:t>y</w:t>
-      </w:r>
-      <w:r>
-        <w:t xml:space="preserve"> conducted by the Verizon Business RISK Team in 2009</w:t>
-      </w:r>
-      <w:r>
-        <w:t>, it was reported that the</w:t>
-      </w:r>
-      <w:r>
-        <w:t xml:space="preserve"> cyber</w:t>
-      </w:r>
-      <w:r>
-        <w:t xml:space="preserve"> criminals focus on </w:t>
-      </w:r>
-      <w:r>
-        <w:t>the theft of personal identific</w:t>
-      </w:r>
-      <w:r>
-        <w:t xml:space="preserve">ation number (PIN) information </w:t>
-      </w:r>
-      <w:r>
-        <w:t>and their associated credit and debit account information</w:t>
+        <w:t>In a study conducted by the Verizon Business RISK Team in 2009, it was reported that the cyber criminals focus on the theft of personal identification number (PIN) information and their associated credit and debit account information</w:t>
       </w:r>
       <w:r>
         <w:t xml:space="preserve"> </w:t>
@@ -2163,6 +2233,7 @@
           <w:id w:val="1083569138"/>
           <w:citation/>
         </w:sdtPr>
+        <w:sdtEndPr/>
         <w:sdtContent>
           <w:r>
             <w:fldChar w:fldCharType="begin"/>
@@ -2196,16 +2267,7 @@
         <w:jc w:val="both"/>
       </w:pPr>
       <w:r>
-        <w:t>P</w:t>
-      </w:r>
-      <w:r>
-        <w:t>rotecting financial data and assets</w:t>
-      </w:r>
-      <w:r>
-        <w:t xml:space="preserve"> is, thus</w:t>
-      </w:r>
-      <w:r>
-        <w:t xml:space="preserve">, </w:t>
+        <w:t xml:space="preserve">Protecting financial data and assets is, thus, </w:t>
       </w:r>
       <w:r>
         <w:t>vital for a</w:t>
@@ -2247,6 +2309,9 @@
         <w:t>4</w:t>
       </w:r>
       <w:r>
+        <w:rPr>
+          <w:noProof/>
+        </w:rPr>
         <w:fldChar w:fldCharType="end"/>
       </w:r>
       <w:r>
@@ -2268,6 +2333,9 @@
         <w:t>1</w:t>
       </w:r>
       <w:r>
+        <w:rPr>
+          <w:noProof/>
+        </w:rPr>
         <w:fldChar w:fldCharType="end"/>
       </w:r>
       <w:r>
@@ -2280,7 +2348,7 @@
           <w:noProof/>
         </w:rPr>
         <w:drawing>
-          <wp:inline distT="0" distB="0" distL="0" distR="0" wp14:anchorId="04FD2DA9" wp14:editId="7FCD4F28">
+          <wp:inline distT="0" distB="0" distL="0" distR="0" wp14:anchorId="34C42064" wp14:editId="631B739E">
             <wp:extent cx="5479255" cy="1345047"/>
             <wp:effectExtent l="0" t="0" r="7620" b="7620"/>
             <wp:docPr id="2" name="Picture 2"/>
@@ -2326,7 +2394,7 @@
           <w:noProof/>
         </w:rPr>
         <w:drawing>
-          <wp:inline distT="0" distB="0" distL="0" distR="0" wp14:anchorId="0262BC87" wp14:editId="20E7386C">
+          <wp:inline distT="0" distB="0" distL="0" distR="0" wp14:anchorId="2F2F65B1" wp14:editId="485D035A">
             <wp:extent cx="5471634" cy="1322185"/>
             <wp:effectExtent l="0" t="0" r="0" b="0"/>
             <wp:docPr id="1" name="Picture 1"/>
@@ -2415,6 +2483,9 @@
         <w:t>4</w:t>
       </w:r>
       <w:r>
+        <w:rPr>
+          <w:noProof/>
+        </w:rPr>
         <w:fldChar w:fldCharType="end"/>
       </w:r>
       <w:r>
@@ -2436,6 +2507,9 @@
         <w:t>2</w:t>
       </w:r>
       <w:r>
+        <w:rPr>
+          <w:noProof/>
+        </w:rPr>
         <w:fldChar w:fldCharType="end"/>
       </w:r>
       <w:r>
@@ -2457,7 +2531,7 @@
           <w:noProof/>
         </w:rPr>
         <w:drawing>
-          <wp:inline distT="0" distB="0" distL="0" distR="0" wp14:anchorId="616C559C" wp14:editId="141D325E">
+          <wp:inline distT="0" distB="0" distL="0" distR="0" wp14:anchorId="33567B8C" wp14:editId="17CE7A43">
             <wp:extent cx="5943600" cy="4249420"/>
             <wp:effectExtent l="0" t="0" r="0" b="0"/>
             <wp:docPr id="3" name="Picture 3"/>
@@ -2526,9 +2600,11 @@
       <w:pPr>
         <w:pStyle w:val="Heading2"/>
       </w:pPr>
+      <w:bookmarkStart w:id="7" w:name="_Toc462040556"/>
       <w:r>
         <w:t>Data assets</w:t>
       </w:r>
+      <w:bookmarkEnd w:id="7"/>
     </w:p>
     <w:p>
       <w:r>
@@ -2568,6 +2644,9 @@
         <w:t>4</w:t>
       </w:r>
       <w:r>
+        <w:rPr>
+          <w:noProof/>
+        </w:rPr>
         <w:fldChar w:fldCharType="end"/>
       </w:r>
       <w:r>
@@ -2589,6 +2668,9 @@
         <w:t>1</w:t>
       </w:r>
       <w:r>
+        <w:rPr>
+          <w:noProof/>
+        </w:rPr>
         <w:fldChar w:fldCharType="end"/>
       </w:r>
       <w:r>
@@ -2886,13 +2968,7 @@
               <w:t>The user IBAN is available at user permission (given by user himself)</w:t>
             </w:r>
             <w:r>
-              <w:t xml:space="preserve"> as transactions are performed to </w:t>
-            </w:r>
-            <w:r>
-              <w:t xml:space="preserve">other </w:t>
-            </w:r>
-            <w:r>
-              <w:t>users by specifying these data.</w:t>
+              <w:t xml:space="preserve"> as transactions are performed to other users by specifying these data.</w:t>
             </w:r>
           </w:p>
         </w:tc>
@@ -2972,8 +3048,6 @@
             <w:r>
               <w:t>Mainly for auditing.</w:t>
             </w:r>
-            <w:bookmarkStart w:id="7" w:name="_GoBack"/>
-            <w:bookmarkEnd w:id="7"/>
           </w:p>
         </w:tc>
       </w:tr>
@@ -2983,7 +3057,7 @@
       <w:pPr>
         <w:pStyle w:val="Heading2"/>
       </w:pPr>
-      <w:bookmarkStart w:id="8" w:name="_Toc461745933"/>
+      <w:bookmarkStart w:id="8" w:name="_Toc462040557"/>
       <w:r>
         <w:t>Authorization requirements</w:t>
       </w:r>
@@ -3013,6 +3087,9 @@
         <w:t>4</w:t>
       </w:r>
       <w:r>
+        <w:rPr>
+          <w:noProof/>
+        </w:rPr>
         <w:fldChar w:fldCharType="end"/>
       </w:r>
       <w:r>
@@ -3034,6 +3111,9 @@
         <w:t>2</w:t>
       </w:r>
       <w:r>
+        <w:rPr>
+          <w:noProof/>
+        </w:rPr>
         <w:fldChar w:fldCharType="end"/>
       </w:r>
       <w:r>
@@ -3285,7 +3365,7 @@
       <w:pPr>
         <w:pStyle w:val="Heading2"/>
       </w:pPr>
-      <w:bookmarkStart w:id="9" w:name="_Toc461745934"/>
+      <w:bookmarkStart w:id="9" w:name="_Toc462040558"/>
       <w:r>
         <w:t>Risk analysis</w:t>
       </w:r>
@@ -3296,8 +3376,13 @@
         <w:jc w:val="both"/>
       </w:pPr>
       <w:r>
-        <w:t>According to SafeNet</w:t>
-      </w:r>
+        <w:t xml:space="preserve">According to </w:t>
+      </w:r>
+      <w:proofErr w:type="spellStart"/>
+      <w:r>
+        <w:t>SafeNet</w:t>
+      </w:r>
+      <w:proofErr w:type="spellEnd"/>
       <w:r>
         <w:t xml:space="preserve"> </w:t>
       </w:r>
@@ -3306,6 +3391,7 @@
           <w:id w:val="-1072195712"/>
           <w:citation/>
         </w:sdtPr>
+        <w:sdtEndPr/>
         <w:sdtContent>
           <w:r>
             <w:fldChar w:fldCharType="begin"/>
@@ -3343,112 +3429,112 @@
         <w:t>Phishing</w:t>
       </w:r>
       <w:r>
+        <w:t xml:space="preserve">, typically carried out through e-mail or instant messaging, providing links or instructions that direct the user to fraudulent Web sites portrayed as legitimate ones. </w:t>
+      </w:r>
+      <w:r>
+        <w:rPr>
+          <w:b/>
+        </w:rPr>
+        <w:t>Password Database Theft</w:t>
+      </w:r>
+      <w:r>
+        <w:t xml:space="preserve"> </w:t>
+      </w:r>
+      <w:r>
+        <w:t xml:space="preserve">is a threat in which </w:t>
+      </w:r>
+      <w:r>
+        <w:t>hackers get possession of costumer data from other less protected websites assuming user uses similar user ID and password.</w:t>
+      </w:r>
+      <w:r>
+        <w:t xml:space="preserve"> By collecting personal information</w:t>
+      </w:r>
+      <w:r>
+        <w:rPr>
+          <w:b/>
+        </w:rPr>
         <w:t xml:space="preserve">, </w:t>
       </w:r>
       <w:r>
-        <w:t xml:space="preserve">typically carried out through e-mail or instant messaging, providing links or instructions that direct the </w:t>
-      </w:r>
-      <w:r>
-        <w:t xml:space="preserve">user to </w:t>
-      </w:r>
-      <w:r>
-        <w:t>fraudulent Web site</w:t>
-      </w:r>
-      <w:r>
-        <w:t>s</w:t>
-      </w:r>
-      <w:r>
+        <w:t xml:space="preserve">cyber criminals can assume individual identity, also known as </w:t>
+      </w:r>
+      <w:r>
+        <w:rPr>
+          <w:b/>
+        </w:rPr>
+        <w:t>Identity Theft</w:t>
+      </w:r>
+      <w:r>
+        <w:rPr>
+          <w:b/>
+        </w:rPr>
         <w:t xml:space="preserve"> </w:t>
       </w:r>
       <w:r>
-        <w:t xml:space="preserve">portrayed as </w:t>
-      </w:r>
-      <w:r>
-        <w:t>legitimate one</w:t>
-      </w:r>
-      <w:r>
-        <w:t xml:space="preserve">s. </w:t>
+        <w:t>threat.</w:t>
+      </w:r>
+      <w:r>
+        <w:t xml:space="preserve"> </w:t>
       </w:r>
       <w:r>
         <w:rPr>
           <w:b/>
         </w:rPr>
-        <w:t>Password Database Theft</w:t>
+        <w:t>Man-in-the-Middle (</w:t>
+      </w:r>
+      <w:proofErr w:type="spellStart"/>
+      <w:r>
+        <w:rPr>
+          <w:b/>
+        </w:rPr>
+        <w:t>MitM</w:t>
+      </w:r>
+      <w:proofErr w:type="spellEnd"/>
+      <w:r>
+        <w:rPr>
+          <w:b/>
+        </w:rPr>
+        <w:t>)</w:t>
+      </w:r>
+      <w:r>
+        <w:t xml:space="preserve"> is this type of threat in which the attacker can actively inject messages of its own into the traffic between the user's machine and the authenticating server. </w:t>
+      </w:r>
+      <w:r>
+        <w:rPr>
+          <w:b/>
+        </w:rPr>
+        <w:t>Man-in-the-Browser (</w:t>
+      </w:r>
+      <w:proofErr w:type="spellStart"/>
+      <w:r>
+        <w:rPr>
+          <w:b/>
+        </w:rPr>
+        <w:t>MitB</w:t>
+      </w:r>
+      <w:proofErr w:type="spellEnd"/>
+      <w:r>
+        <w:rPr>
+          <w:b/>
+        </w:rPr>
+        <w:t>)</w:t>
+      </w:r>
+      <w:r>
+        <w:t xml:space="preserve"> is</w:t>
+      </w:r>
+      <w:r>
+        <w:t xml:space="preserve"> a variant of the</w:t>
       </w:r>
       <w:r>
         <w:t xml:space="preserve"> </w:t>
       </w:r>
-      <w:r>
-        <w:t xml:space="preserve">is a threat in which </w:t>
-      </w:r>
-      <w:r>
-        <w:t>hackers get possession of costumer data from other less protected websites assuming user uses similar user ID and password.</w:t>
-      </w:r>
-      <w:r>
-        <w:t xml:space="preserve"> By collecting personal information</w:t>
-      </w:r>
-      <w:r>
-        <w:rPr>
-          <w:b/>
-        </w:rPr>
-        <w:t xml:space="preserve">, </w:t>
-      </w:r>
-      <w:r>
-        <w:t>cyber criminals can assume</w:t>
-      </w:r>
-      <w:r>
-        <w:t xml:space="preserve"> individual identity, also known as </w:t>
-      </w:r>
-      <w:r>
-        <w:rPr>
-          <w:b/>
-        </w:rPr>
-        <w:t>Identity Theft</w:t>
-      </w:r>
-      <w:r>
-        <w:rPr>
-          <w:b/>
-        </w:rPr>
-        <w:t xml:space="preserve"> </w:t>
-      </w:r>
-      <w:r>
-        <w:t>threat.</w:t>
-      </w:r>
-      <w:r>
-        <w:t xml:space="preserve"> </w:t>
-      </w:r>
-      <w:r>
-        <w:rPr>
-          <w:b/>
-        </w:rPr>
-        <w:t>Man-in-the-Middle (MitM)</w:t>
-      </w:r>
-      <w:r>
-        <w:t xml:space="preserve"> is</w:t>
-      </w:r>
-      <w:r>
-        <w:t xml:space="preserve"> this type of threat</w:t>
-      </w:r>
-      <w:r>
-        <w:t xml:space="preserve"> in which </w:t>
-      </w:r>
-      <w:r>
-        <w:t xml:space="preserve">the attacker can actively inject messages of its own into the traffic between the user's machine and the authenticating server. </w:t>
-      </w:r>
-      <w:r>
-        <w:rPr>
-          <w:b/>
-        </w:rPr>
-        <w:t>Man-in-the-Browser (MitB)</w:t>
-      </w:r>
-      <w:r>
-        <w:t xml:space="preserve"> is</w:t>
-      </w:r>
-      <w:r>
-        <w:t xml:space="preserve"> a variant of the</w:t>
-      </w:r>
-      <w:r>
-        <w:t xml:space="preserve"> MitM attack, that infects the user internet browser and inserts itself between the user and the Web browser, modifying and intercepting data sent by the user before it reaches the browser’s security mechanism.</w:t>
+      <w:proofErr w:type="spellStart"/>
+      <w:r>
+        <w:t>MitM</w:t>
+      </w:r>
+      <w:proofErr w:type="spellEnd"/>
+      <w:r>
+        <w:t xml:space="preserve"> attack, that infects the user internet browser and inserts itself between the user and the Web browser, modifying and intercepting data sent by the user before it reaches the browser’s security mechanism.</w:t>
       </w:r>
     </w:p>
     <w:p>
@@ -3475,6 +3561,9 @@
         <w:t>4</w:t>
       </w:r>
       <w:r>
+        <w:rPr>
+          <w:noProof/>
+        </w:rPr>
         <w:fldChar w:fldCharType="end"/>
       </w:r>
       <w:r>
@@ -3496,6 +3585,9 @@
         <w:t>3</w:t>
       </w:r>
       <w:r>
+        <w:rPr>
+          <w:noProof/>
+        </w:rPr>
         <w:fldChar w:fldCharType="end"/>
       </w:r>
       <w:r>
@@ -3557,7 +3649,15 @@
           </w:tcPr>
           <w:p>
             <w:r>
-              <w:t>Needed Security level Risk impact</w:t>
+              <w:t xml:space="preserve">Needed Security </w:t>
+            </w:r>
+            <w:proofErr w:type="gramStart"/>
+            <w:r>
+              <w:t>level</w:t>
+            </w:r>
+            <w:proofErr w:type="gramEnd"/>
+            <w:r>
+              <w:t xml:space="preserve"> Risk impact</w:t>
             </w:r>
           </w:p>
         </w:tc>
@@ -3659,7 +3759,23 @@
           </w:tcPr>
           <w:p>
             <w:r>
-              <w:t>Man-in-the-Middle (MitM), Man-in-the-Browser (MitB)</w:t>
+              <w:t>Man-in-the-Middle (</w:t>
+            </w:r>
+            <w:proofErr w:type="spellStart"/>
+            <w:r>
+              <w:t>MitM</w:t>
+            </w:r>
+            <w:proofErr w:type="spellEnd"/>
+            <w:r>
+              <w:t>), Man-in-the-Browser (</w:t>
+            </w:r>
+            <w:proofErr w:type="spellStart"/>
+            <w:r>
+              <w:t>MitB</w:t>
+            </w:r>
+            <w:proofErr w:type="spellEnd"/>
+            <w:r>
+              <w:t>)</w:t>
             </w:r>
           </w:p>
         </w:tc>
@@ -3746,7 +3862,7 @@
         </w:rPr>
       </w:pPr>
       <w:bookmarkStart w:id="10" w:name="_Toc433135906"/>
-      <w:bookmarkStart w:id="11" w:name="_Toc461745935"/>
+      <w:bookmarkStart w:id="11" w:name="_Toc462040559"/>
       <w:r>
         <w:rPr>
           <w:lang w:val="en-GB"/>
@@ -3758,59 +3874,355 @@
     </w:p>
     <w:p>
       <w:pPr>
-        <w:pStyle w:val="Heading1"/>
+        <w:pStyle w:val="Heading2"/>
         <w:rPr>
           <w:lang w:val="en-GB"/>
         </w:rPr>
       </w:pPr>
-      <w:bookmarkStart w:id="12" w:name="_Toc433135915"/>
-      <w:bookmarkStart w:id="13" w:name="_Toc461745936"/>
+      <w:bookmarkStart w:id="12" w:name="_Toc433135908"/>
       <w:r>
         <w:rPr>
           <w:lang w:val="en-GB"/>
         </w:rPr>
-        <w:t>Implementation choices</w:t>
+        <w:t>Misuse Cases</w:t>
       </w:r>
       <w:bookmarkEnd w:id="12"/>
+    </w:p>
+    <w:p>
+      <w:pPr>
+        <w:pStyle w:val="Heading3"/>
+        <w:rPr>
+          <w:lang w:val="en-GB"/>
+        </w:rPr>
+      </w:pPr>
+      <w:bookmarkStart w:id="13" w:name="_Toc433135909"/>
+      <w:r>
+        <w:rPr>
+          <w:lang w:val="en-GB"/>
+        </w:rPr>
+        <w:t>Injection of malicious SQL string</w:t>
+      </w:r>
       <w:bookmarkEnd w:id="13"/>
     </w:p>
     <w:p>
       <w:pPr>
-        <w:pStyle w:val="Heading1"/>
-      </w:pPr>
-      <w:bookmarkStart w:id="14" w:name="_Toc433135921"/>
-      <w:bookmarkStart w:id="15" w:name="_Toc461745937"/>
-      <w:r>
         <w:rPr>
           <w:lang w:val="en-GB"/>
         </w:rPr>
-        <w:t>Code example</w:t>
+      </w:pPr>
+      <w:r>
+        <w:rPr>
+          <w:lang w:val="en-GB"/>
+        </w:rPr>
+        <w:t>An attacker might try to insert malicious SQL command into the provided</w:t>
+      </w:r>
+      <w:r>
+        <w:rPr>
+          <w:lang w:val="en-GB"/>
+        </w:rPr>
+        <w:t xml:space="preserve"> inputs on the web application in order to change the balance. SQL injection could also retrieve sensitive information such as user information, or get access to the admin account which is the administrator of the website.</w:t>
+      </w:r>
+    </w:p>
+    <w:p>
+      <w:pPr>
+        <w:pStyle w:val="Heading3"/>
+        <w:rPr>
+          <w:lang w:val="en-GB"/>
+        </w:rPr>
+      </w:pPr>
+      <w:bookmarkStart w:id="14" w:name="_Toc433135910"/>
+      <w:r>
+        <w:rPr>
+          <w:lang w:val="en-GB"/>
+        </w:rPr>
+        <w:t>Insertion of XSS code</w:t>
       </w:r>
       <w:bookmarkEnd w:id="14"/>
-      <w:r>
+    </w:p>
+    <w:p>
+      <w:pPr>
         <w:rPr>
           <w:lang w:val="en-GB"/>
         </w:rPr>
-        <w:t>?</w:t>
+      </w:pPr>
+      <w:r>
+        <w:rPr>
+          <w:lang w:val="en-GB"/>
+        </w:rPr>
+        <w:t xml:space="preserve">The attacker may insert different </w:t>
+      </w:r>
+      <w:r>
+        <w:rPr>
+          <w:lang w:val="en-GB"/>
+        </w:rPr>
+        <w:t>JavaScript</w:t>
+      </w:r>
+      <w:r>
+        <w:rPr>
+          <w:lang w:val="en-GB"/>
+        </w:rPr>
+        <w:t xml:space="preserve"> or PHP code lines in order to cause damages to the website or to take control over the web application.</w:t>
+      </w:r>
+    </w:p>
+    <w:p>
+      <w:pPr>
+        <w:pStyle w:val="Heading3"/>
+        <w:rPr>
+          <w:rFonts w:eastAsia="Times New Roman"/>
+          <w:lang w:val="en-GB"/>
+        </w:rPr>
+      </w:pPr>
+      <w:bookmarkStart w:id="15" w:name="_Toc433135911"/>
+      <w:r>
+        <w:rPr>
+          <w:rFonts w:eastAsia="Times New Roman"/>
+          <w:lang w:val="en-GB"/>
+        </w:rPr>
+        <w:t>Cross-Site Request Forgery</w:t>
       </w:r>
       <w:bookmarkEnd w:id="15"/>
     </w:p>
+    <w:p>
+      <w:pPr>
+        <w:rPr>
+          <w:lang w:val="en-GB"/>
+        </w:rPr>
+      </w:pPr>
+      <w:r>
+        <w:rPr>
+          <w:lang w:val="en-GB"/>
+        </w:rPr>
+        <w:t>The website is creating a session in order for the user to log in. This can be a potential vulnerability of the website. The hacker may try to take advantage of it in order to get sensitive information.</w:t>
+      </w:r>
+    </w:p>
+    <w:p>
+      <w:pPr>
+        <w:pStyle w:val="Heading3"/>
+        <w:rPr>
+          <w:rFonts w:eastAsia="Times New Roman"/>
+          <w:lang w:val="en-GB"/>
+        </w:rPr>
+      </w:pPr>
+      <w:bookmarkStart w:id="16" w:name="_Toc433135912"/>
+      <w:r>
+        <w:rPr>
+          <w:rFonts w:eastAsia="Times New Roman"/>
+          <w:lang w:val="en-GB"/>
+        </w:rPr>
+        <w:t>Brute force attack</w:t>
+      </w:r>
+      <w:bookmarkEnd w:id="16"/>
+    </w:p>
+    <w:p>
+      <w:pPr>
+        <w:rPr>
+          <w:lang w:val="en-GB"/>
+        </w:rPr>
+      </w:pPr>
+      <w:r>
+        <w:rPr>
+          <w:lang w:val="en-GB"/>
+        </w:rPr>
+        <w:t>By brute forcing the password people may try to retrieve a user password.</w:t>
+      </w:r>
+    </w:p>
+    <w:p>
+      <w:pPr>
+        <w:pStyle w:val="Heading3"/>
+        <w:rPr>
+          <w:lang w:val="en-GB"/>
+        </w:rPr>
+      </w:pPr>
+      <w:bookmarkStart w:id="17" w:name="_Toc433135914"/>
+      <w:r>
+        <w:rPr>
+          <w:lang w:val="en-GB"/>
+        </w:rPr>
+        <w:t>Software mitigation</w:t>
+      </w:r>
+      <w:bookmarkEnd w:id="17"/>
+    </w:p>
+    <w:p>
+      <w:pPr>
+        <w:rPr>
+          <w:lang w:val="en-GB"/>
+        </w:rPr>
+      </w:pPr>
+      <w:r>
+        <w:rPr>
+          <w:lang w:val="en-GB"/>
+        </w:rPr>
+        <w:t>To prevent and block unwanted requested from hackers were implemented next functions</w:t>
+      </w:r>
+    </w:p>
+    <w:p>
+      <w:pPr>
+        <w:pStyle w:val="ListParagraph"/>
+        <w:numPr>
+          <w:ilvl w:val="0"/>
+          <w:numId w:val="2"/>
+        </w:numPr>
+        <w:spacing w:after="0" w:line="240" w:lineRule="auto"/>
+        <w:rPr>
+          <w:lang w:val="en-GB"/>
+        </w:rPr>
+      </w:pPr>
+      <w:r>
+        <w:rPr>
+          <w:lang w:val="en-GB"/>
+        </w:rPr>
+        <w:t>Use escape special characters for inputs in order to prevent SQL injection.</w:t>
+      </w:r>
+    </w:p>
+    <w:p>
+      <w:pPr>
+        <w:pStyle w:val="ListParagraph"/>
+        <w:numPr>
+          <w:ilvl w:val="0"/>
+          <w:numId w:val="2"/>
+        </w:numPr>
+        <w:spacing w:after="0" w:line="240" w:lineRule="auto"/>
+        <w:rPr>
+          <w:lang w:val="en-GB"/>
+        </w:rPr>
+      </w:pPr>
+      <w:r>
+        <w:rPr>
+          <w:lang w:val="en-GB"/>
+        </w:rPr>
+        <w:t>Use token for PHP session in order to prevent CSRF.</w:t>
+      </w:r>
+    </w:p>
+    <w:p>
+      <w:pPr>
+        <w:pStyle w:val="ListParagraph"/>
+        <w:numPr>
+          <w:ilvl w:val="0"/>
+          <w:numId w:val="2"/>
+        </w:numPr>
+        <w:spacing w:after="0" w:line="240" w:lineRule="auto"/>
+        <w:rPr>
+          <w:lang w:val="en-GB"/>
+        </w:rPr>
+      </w:pPr>
+      <w:r>
+        <w:rPr>
+          <w:lang w:val="en-GB"/>
+        </w:rPr>
+        <w:t>Encrypt passwords in order to decrease the risk of finding the real password in case of a data leak.</w:t>
+      </w:r>
+    </w:p>
+    <w:p>
+      <w:pPr>
+        <w:pStyle w:val="ListParagraph"/>
+        <w:numPr>
+          <w:ilvl w:val="0"/>
+          <w:numId w:val="2"/>
+        </w:numPr>
+        <w:spacing w:after="0" w:line="240" w:lineRule="auto"/>
+        <w:rPr>
+          <w:lang w:val="en-GB"/>
+        </w:rPr>
+      </w:pPr>
+      <w:r>
+        <w:rPr>
+          <w:lang w:val="en-GB"/>
+        </w:rPr>
+        <w:t>Check the data inserted in the inputs in order to prevent XSS code.</w:t>
+      </w:r>
+    </w:p>
+    <w:p>
+      <w:pPr>
+        <w:rPr>
+          <w:lang w:val="en-GB"/>
+        </w:rPr>
+      </w:pPr>
+    </w:p>
+    <w:p>
+      <w:pPr>
+        <w:rPr>
+          <w:rFonts w:eastAsia="Times New Roman" w:cs="Times New Roman"/>
+          <w:lang w:val="en-GB"/>
+        </w:rPr>
+      </w:pPr>
+      <w:r>
+        <w:rPr>
+          <w:rFonts w:eastAsia="Times New Roman" w:cs="Times New Roman"/>
+          <w:lang w:val="en-GB"/>
+        </w:rPr>
+        <w:t>Below is shown image with possible hacker’s attacks and mitigations:</w:t>
+      </w:r>
+      <w:bookmarkStart w:id="18" w:name="_GoBack"/>
+      <w:bookmarkEnd w:id="18"/>
+    </w:p>
+    <w:p>
+      <w:pPr>
+        <w:rPr>
+          <w:lang w:val="en-GB"/>
+        </w:rPr>
+      </w:pPr>
+      <w:r>
+        <w:rPr>
+          <w:lang w:val="en-GB"/>
+        </w:rPr>
+        <w:t>[pic still not here yet]</w:t>
+      </w:r>
+    </w:p>
+    <w:p>
+      <w:pPr>
+        <w:pStyle w:val="Heading1"/>
+        <w:rPr>
+          <w:lang w:val="en-GB"/>
+        </w:rPr>
+      </w:pPr>
+      <w:bookmarkStart w:id="19" w:name="_Toc433135915"/>
+      <w:bookmarkStart w:id="20" w:name="_Toc462040560"/>
+      <w:r>
+        <w:rPr>
+          <w:lang w:val="en-GB"/>
+        </w:rPr>
+        <w:t>Implementation choices</w:t>
+      </w:r>
+      <w:bookmarkEnd w:id="19"/>
+      <w:bookmarkEnd w:id="20"/>
+    </w:p>
+    <w:p>
+      <w:pPr>
+        <w:pStyle w:val="Heading1"/>
+      </w:pPr>
+      <w:bookmarkStart w:id="21" w:name="_Toc433135921"/>
+      <w:bookmarkStart w:id="22" w:name="_Toc462040561"/>
+      <w:r>
+        <w:rPr>
+          <w:lang w:val="en-GB"/>
+        </w:rPr>
+        <w:t>Code example</w:t>
+      </w:r>
+      <w:bookmarkEnd w:id="21"/>
+      <w:r>
+        <w:rPr>
+          <w:lang w:val="en-GB"/>
+        </w:rPr>
+        <w:t>?</w:t>
+      </w:r>
+      <w:bookmarkEnd w:id="22"/>
+    </w:p>
+    <w:bookmarkStart w:id="23" w:name="_Toc462040562" w:displacedByCustomXml="next"/>
     <w:sdt>
       <w:sdtPr>
+        <w:rPr>
+          <w:rFonts w:asciiTheme="minorHAnsi" w:eastAsiaTheme="minorHAnsi" w:hAnsiTheme="minorHAnsi" w:cstheme="minorBidi"/>
+          <w:color w:val="auto"/>
+          <w:sz w:val="22"/>
+          <w:szCs w:val="22"/>
+        </w:rPr>
         <w:id w:val="-919175639"/>
         <w:docPartObj>
           <w:docPartGallery w:val="Bibliographies"/>
           <w:docPartUnique/>
         </w:docPartObj>
       </w:sdtPr>
-      <w:sdtEndPr>
-        <w:rPr>
-          <w:rFonts w:asciiTheme="minorHAnsi" w:eastAsiaTheme="minorHAnsi" w:hAnsiTheme="minorHAnsi" w:cstheme="minorBidi"/>
-          <w:color w:val="auto"/>
-          <w:sz w:val="22"/>
-          <w:szCs w:val="22"/>
-        </w:rPr>
-      </w:sdtEndPr>
+      <w:sdtEndPr/>
       <w:sdtContent>
         <w:p>
           <w:pPr>
@@ -3819,12 +4231,14 @@
           <w:r>
             <w:t>References</w:t>
           </w:r>
+          <w:bookmarkEnd w:id="23"/>
         </w:p>
         <w:sdt>
           <w:sdtPr>
             <w:id w:val="-573587230"/>
             <w:bibliography/>
           </w:sdtPr>
+          <w:sdtEndPr/>
           <w:sdtContent>
             <w:p>
               <w:pPr>
@@ -3897,6 +4311,7 @@
                   <w:iCs/>
                   <w:noProof/>
                 </w:rPr>
+                <w:lastRenderedPageBreak/>
                 <w:t xml:space="preserve">Top Online Banking Threats to Financial Service Providers in 2010 </w:t>
               </w:r>
               <w:r>
@@ -3960,7 +4375,7 @@
 </file>
 
 <file path=word/endnotes.xml><?xml version="1.0" encoding="utf-8"?>
-<w:endnotes xmlns:wpc="http://schemas.microsoft.com/office/word/2010/wordprocessingCanvas" xmlns:cx="http://schemas.microsoft.com/office/drawing/2014/chartex" xmlns:cx1="http://schemas.microsoft.com/office/drawing/2015/9/8/chartex" xmlns:mc="http://schemas.openxmlformats.org/markup-compatibility/2006" xmlns:o="urn:schemas-microsoft-com:office:office" xmlns:r="http://schemas.openxmlformats.org/officeDocument/2006/relationships" xmlns:m="http://schemas.openxmlformats.org/officeDocument/2006/math" xmlns:v="urn:schemas-microsoft-com:vml" xmlns:wp14="http://schemas.microsoft.com/office/word/2010/wordprocessingDrawing" xmlns:wp="http://schemas.openxmlformats.org/drawingml/2006/wordprocessingDrawing" xmlns:w10="urn:schemas-microsoft-com:office:word" xmlns:w="http://schemas.openxmlformats.org/wordprocessingml/2006/main" xmlns:w14="http://schemas.microsoft.com/office/word/2010/wordml" xmlns:w15="http://schemas.microsoft.com/office/word/2012/wordml" xmlns:w16se="http://schemas.microsoft.com/office/word/2015/wordml/symex" xmlns:wpg="http://schemas.microsoft.com/office/word/2010/wordprocessingGroup" xmlns:wpi="http://schemas.microsoft.com/office/word/2010/wordprocessingInk" xmlns:wne="http://schemas.microsoft.com/office/word/2006/wordml" xmlns:wps="http://schemas.microsoft.com/office/word/2010/wordprocessingShape" mc:Ignorable="w14 w15 w16se wp14">
+<w:endnotes xmlns:wpc="http://schemas.microsoft.com/office/word/2010/wordprocessingCanvas" xmlns:cx="http://schemas.microsoft.com/office/drawing/2014/chartex" xmlns:cx1="http://schemas.microsoft.com/office/drawing/2015/9/8/chartex" xmlns:cx2="http://schemas.microsoft.com/office/drawing/2015/10/21/chartex" xmlns:cx3="http://schemas.microsoft.com/office/drawing/2016/5/9/chartex" xmlns:cx4="http://schemas.microsoft.com/office/drawing/2016/5/10/chartex" xmlns:cx5="http://schemas.microsoft.com/office/drawing/2016/5/11/chartex" xmlns:mc="http://schemas.openxmlformats.org/markup-compatibility/2006" xmlns:o="urn:schemas-microsoft-com:office:office" xmlns:r="http://schemas.openxmlformats.org/officeDocument/2006/relationships" xmlns:m="http://schemas.openxmlformats.org/officeDocument/2006/math" xmlns:v="urn:schemas-microsoft-com:vml" xmlns:wp14="http://schemas.microsoft.com/office/word/2010/wordprocessingDrawing" xmlns:wp="http://schemas.openxmlformats.org/drawingml/2006/wordprocessingDrawing" xmlns:w10="urn:schemas-microsoft-com:office:word" xmlns:w="http://schemas.openxmlformats.org/wordprocessingml/2006/main" xmlns:w14="http://schemas.microsoft.com/office/word/2010/wordml" xmlns:w15="http://schemas.microsoft.com/office/word/2012/wordml" xmlns:w16se="http://schemas.microsoft.com/office/word/2015/wordml/symex" xmlns:wpg="http://schemas.microsoft.com/office/word/2010/wordprocessingGroup" xmlns:wpi="http://schemas.microsoft.com/office/word/2010/wordprocessingInk" xmlns:wne="http://schemas.microsoft.com/office/word/2006/wordml" xmlns:wps="http://schemas.microsoft.com/office/word/2010/wordprocessingShape" mc:Ignorable="w14 w15 w16se wp14">
   <w:endnote w:type="separator" w:id="-1">
     <w:p>
       <w:pPr>
@@ -3985,7 +4400,7 @@
 </file>
 
 <file path=word/footer1.xml><?xml version="1.0" encoding="utf-8"?>
-<w:ftr xmlns:wpc="http://schemas.microsoft.com/office/word/2010/wordprocessingCanvas" xmlns:cx="http://schemas.microsoft.com/office/drawing/2014/chartex" xmlns:cx1="http://schemas.microsoft.com/office/drawing/2015/9/8/chartex" xmlns:mc="http://schemas.openxmlformats.org/markup-compatibility/2006" xmlns:o="urn:schemas-microsoft-com:office:office" xmlns:r="http://schemas.openxmlformats.org/officeDocument/2006/relationships" xmlns:m="http://schemas.openxmlformats.org/officeDocument/2006/math" xmlns:v="urn:schemas-microsoft-com:vml" xmlns:wp14="http://schemas.microsoft.com/office/word/2010/wordprocessingDrawing" xmlns:wp="http://schemas.openxmlformats.org/drawingml/2006/wordprocessingDrawing" xmlns:w10="urn:schemas-microsoft-com:office:word" xmlns:w="http://schemas.openxmlformats.org/wordprocessingml/2006/main" xmlns:w14="http://schemas.microsoft.com/office/word/2010/wordml" xmlns:w15="http://schemas.microsoft.com/office/word/2012/wordml" xmlns:w16se="http://schemas.microsoft.com/office/word/2015/wordml/symex" xmlns:wpg="http://schemas.microsoft.com/office/word/2010/wordprocessingGroup" xmlns:wpi="http://schemas.microsoft.com/office/word/2010/wordprocessingInk" xmlns:wne="http://schemas.microsoft.com/office/word/2006/wordml" xmlns:wps="http://schemas.microsoft.com/office/word/2010/wordprocessingShape" mc:Ignorable="w14 w15 w16se wp14">
+<w:ftr xmlns:wpc="http://schemas.microsoft.com/office/word/2010/wordprocessingCanvas" xmlns:cx="http://schemas.microsoft.com/office/drawing/2014/chartex" xmlns:cx1="http://schemas.microsoft.com/office/drawing/2015/9/8/chartex" xmlns:cx2="http://schemas.microsoft.com/office/drawing/2015/10/21/chartex" xmlns:cx3="http://schemas.microsoft.com/office/drawing/2016/5/9/chartex" xmlns:cx4="http://schemas.microsoft.com/office/drawing/2016/5/10/chartex" xmlns:cx5="http://schemas.microsoft.com/office/drawing/2016/5/11/chartex" xmlns:mc="http://schemas.openxmlformats.org/markup-compatibility/2006" xmlns:o="urn:schemas-microsoft-com:office:office" xmlns:r="http://schemas.openxmlformats.org/officeDocument/2006/relationships" xmlns:m="http://schemas.openxmlformats.org/officeDocument/2006/math" xmlns:v="urn:schemas-microsoft-com:vml" xmlns:wp14="http://schemas.microsoft.com/office/word/2010/wordprocessingDrawing" xmlns:wp="http://schemas.openxmlformats.org/drawingml/2006/wordprocessingDrawing" xmlns:w10="urn:schemas-microsoft-com:office:word" xmlns:w="http://schemas.openxmlformats.org/wordprocessingml/2006/main" xmlns:w14="http://schemas.microsoft.com/office/word/2010/wordml" xmlns:w15="http://schemas.microsoft.com/office/word/2012/wordml" xmlns:w16se="http://schemas.microsoft.com/office/word/2015/wordml/symex" xmlns:wpg="http://schemas.microsoft.com/office/word/2010/wordprocessingGroup" xmlns:wpi="http://schemas.microsoft.com/office/word/2010/wordprocessingInk" xmlns:wne="http://schemas.microsoft.com/office/word/2006/wordml" xmlns:wps="http://schemas.microsoft.com/office/word/2010/wordprocessingShape" mc:Ignorable="w14 w15 w16se wp14">
   <w:sdt>
     <w:sdtPr>
       <w:id w:val="-1236312623"/>
@@ -4018,7 +4433,7 @@
           <w:rPr>
             <w:noProof/>
           </w:rPr>
-          <w:t>6</w:t>
+          <w:t>7</w:t>
         </w:r>
         <w:r>
           <w:rPr>
@@ -4038,7 +4453,7 @@
 </file>
 
 <file path=word/footnotes.xml><?xml version="1.0" encoding="utf-8"?>
-<w:footnotes xmlns:wpc="http://schemas.microsoft.com/office/word/2010/wordprocessingCanvas" xmlns:cx="http://schemas.microsoft.com/office/drawing/2014/chartex" xmlns:cx1="http://schemas.microsoft.com/office/drawing/2015/9/8/chartex" xmlns:mc="http://schemas.openxmlformats.org/markup-compatibility/2006" xmlns:o="urn:schemas-microsoft-com:office:office" xmlns:r="http://schemas.openxmlformats.org/officeDocument/2006/relationships" xmlns:m="http://schemas.openxmlformats.org/officeDocument/2006/math" xmlns:v="urn:schemas-microsoft-com:vml" xmlns:wp14="http://schemas.microsoft.com/office/word/2010/wordprocessingDrawing" xmlns:wp="http://schemas.openxmlformats.org/drawingml/2006/wordprocessingDrawing" xmlns:w10="urn:schemas-microsoft-com:office:word" xmlns:w="http://schemas.openxmlformats.org/wordprocessingml/2006/main" xmlns:w14="http://schemas.microsoft.com/office/word/2010/wordml" xmlns:w15="http://schemas.microsoft.com/office/word/2012/wordml" xmlns:w16se="http://schemas.microsoft.com/office/word/2015/wordml/symex" xmlns:wpg="http://schemas.microsoft.com/office/word/2010/wordprocessingGroup" xmlns:wpi="http://schemas.microsoft.com/office/word/2010/wordprocessingInk" xmlns:wne="http://schemas.microsoft.com/office/word/2006/wordml" xmlns:wps="http://schemas.microsoft.com/office/word/2010/wordprocessingShape" mc:Ignorable="w14 w15 w16se wp14">
+<w:footnotes xmlns:wpc="http://schemas.microsoft.com/office/word/2010/wordprocessingCanvas" xmlns:cx="http://schemas.microsoft.com/office/drawing/2014/chartex" xmlns:cx1="http://schemas.microsoft.com/office/drawing/2015/9/8/chartex" xmlns:cx2="http://schemas.microsoft.com/office/drawing/2015/10/21/chartex" xmlns:cx3="http://schemas.microsoft.com/office/drawing/2016/5/9/chartex" xmlns:cx4="http://schemas.microsoft.com/office/drawing/2016/5/10/chartex" xmlns:cx5="http://schemas.microsoft.com/office/drawing/2016/5/11/chartex" xmlns:mc="http://schemas.openxmlformats.org/markup-compatibility/2006" xmlns:o="urn:schemas-microsoft-com:office:office" xmlns:r="http://schemas.openxmlformats.org/officeDocument/2006/relationships" xmlns:m="http://schemas.openxmlformats.org/officeDocument/2006/math" xmlns:v="urn:schemas-microsoft-com:vml" xmlns:wp14="http://schemas.microsoft.com/office/word/2010/wordprocessingDrawing" xmlns:wp="http://schemas.openxmlformats.org/drawingml/2006/wordprocessingDrawing" xmlns:w10="urn:schemas-microsoft-com:office:word" xmlns:w="http://schemas.openxmlformats.org/wordprocessingml/2006/main" xmlns:w14="http://schemas.microsoft.com/office/word/2010/wordml" xmlns:w15="http://schemas.microsoft.com/office/word/2012/wordml" xmlns:w16se="http://schemas.microsoft.com/office/word/2015/wordml/symex" xmlns:wpg="http://schemas.microsoft.com/office/word/2010/wordprocessingGroup" xmlns:wpi="http://schemas.microsoft.com/office/word/2010/wordprocessingInk" xmlns:wne="http://schemas.microsoft.com/office/word/2006/wordml" xmlns:wps="http://schemas.microsoft.com/office/word/2010/wordprocessingShape" mc:Ignorable="w14 w15 w16se wp14">
   <w:footnote w:type="separator" w:id="-1">
     <w:p>
       <w:pPr>
@@ -4063,28 +4478,153 @@
 </file>
 
 <file path=word/header1.xml><?xml version="1.0" encoding="utf-8"?>
-<w:hdr xmlns:wpc="http://schemas.microsoft.com/office/word/2010/wordprocessingCanvas" xmlns:cx="http://schemas.microsoft.com/office/drawing/2014/chartex" xmlns:cx1="http://schemas.microsoft.com/office/drawing/2015/9/8/chartex" xmlns:mc="http://schemas.openxmlformats.org/markup-compatibility/2006" xmlns:o="urn:schemas-microsoft-com:office:office" xmlns:r="http://schemas.openxmlformats.org/officeDocument/2006/relationships" xmlns:m="http://schemas.openxmlformats.org/officeDocument/2006/math" xmlns:v="urn:schemas-microsoft-com:vml" xmlns:wp14="http://schemas.microsoft.com/office/word/2010/wordprocessingDrawing" xmlns:wp="http://schemas.openxmlformats.org/drawingml/2006/wordprocessingDrawing" xmlns:w10="urn:schemas-microsoft-com:office:word" xmlns:w="http://schemas.openxmlformats.org/wordprocessingml/2006/main" xmlns:w14="http://schemas.microsoft.com/office/word/2010/wordml" xmlns:w15="http://schemas.microsoft.com/office/word/2012/wordml" xmlns:w16se="http://schemas.microsoft.com/office/word/2015/wordml/symex" xmlns:wpg="http://schemas.microsoft.com/office/word/2010/wordprocessingGroup" xmlns:wpi="http://schemas.microsoft.com/office/word/2010/wordprocessingInk" xmlns:wne="http://schemas.microsoft.com/office/word/2006/wordml" xmlns:wps="http://schemas.microsoft.com/office/word/2010/wordprocessingShape" mc:Ignorable="w14 w15 w16se wp14">
+<w:hdr xmlns:wpc="http://schemas.microsoft.com/office/word/2010/wordprocessingCanvas" xmlns:cx="http://schemas.microsoft.com/office/drawing/2014/chartex" xmlns:cx1="http://schemas.microsoft.com/office/drawing/2015/9/8/chartex" xmlns:cx2="http://schemas.microsoft.com/office/drawing/2015/10/21/chartex" xmlns:cx3="http://schemas.microsoft.com/office/drawing/2016/5/9/chartex" xmlns:cx4="http://schemas.microsoft.com/office/drawing/2016/5/10/chartex" xmlns:cx5="http://schemas.microsoft.com/office/drawing/2016/5/11/chartex" xmlns:mc="http://schemas.openxmlformats.org/markup-compatibility/2006" xmlns:o="urn:schemas-microsoft-com:office:office" xmlns:r="http://schemas.openxmlformats.org/officeDocument/2006/relationships" xmlns:m="http://schemas.openxmlformats.org/officeDocument/2006/math" xmlns:v="urn:schemas-microsoft-com:vml" xmlns:wp14="http://schemas.microsoft.com/office/word/2010/wordprocessingDrawing" xmlns:wp="http://schemas.openxmlformats.org/drawingml/2006/wordprocessingDrawing" xmlns:w10="urn:schemas-microsoft-com:office:word" xmlns:w="http://schemas.openxmlformats.org/wordprocessingml/2006/main" xmlns:w14="http://schemas.microsoft.com/office/word/2010/wordml" xmlns:w15="http://schemas.microsoft.com/office/word/2012/wordml" xmlns:w16se="http://schemas.microsoft.com/office/word/2015/wordml/symex" xmlns:wpg="http://schemas.microsoft.com/office/word/2010/wordprocessingGroup" xmlns:wpi="http://schemas.microsoft.com/office/word/2010/wordprocessingInk" xmlns:wne="http://schemas.microsoft.com/office/word/2006/wordml" xmlns:wps="http://schemas.microsoft.com/office/word/2010/wordprocessingShape" mc:Ignorable="w14 w15 w16se wp14">
   <w:p>
     <w:pPr>
       <w:pStyle w:val="Header"/>
     </w:pPr>
+    <w:proofErr w:type="spellStart"/>
     <w:r>
-      <w:t>Fontys University of Applied Sciences</w:t>
+      <w:t>Fontys</w:t>
+    </w:r>
+    <w:proofErr w:type="spellEnd"/>
+    <w:r>
+      <w:t xml:space="preserve"> University of Applied Sciences</w:t>
     </w:r>
     <w:r>
       <w:tab/>
     </w:r>
     <w:r>
       <w:tab/>
-      <w:t>SePr - Final report</w:t>
+    </w:r>
+    <w:proofErr w:type="spellStart"/>
+    <w:r>
+      <w:t>SePr</w:t>
+    </w:r>
+    <w:proofErr w:type="spellEnd"/>
+    <w:r>
+      <w:t xml:space="preserve"> - Final report</w:t>
     </w:r>
   </w:p>
 </w:hdr>
 </file>
 
 <file path=word/numbering.xml><?xml version="1.0" encoding="utf-8"?>
-<w:numbering xmlns:wpc="http://schemas.microsoft.com/office/word/2010/wordprocessingCanvas" xmlns:cx="http://schemas.microsoft.com/office/drawing/2014/chartex" xmlns:cx1="http://schemas.microsoft.com/office/drawing/2015/9/8/chartex" xmlns:mc="http://schemas.openxmlformats.org/markup-compatibility/2006" xmlns:o="urn:schemas-microsoft-com:office:office" xmlns:r="http://schemas.openxmlformats.org/officeDocument/2006/relationships" xmlns:m="http://schemas.openxmlformats.org/officeDocument/2006/math" xmlns:v="urn:schemas-microsoft-com:vml" xmlns:wp14="http://schemas.microsoft.com/office/word/2010/wordprocessingDrawing" xmlns:wp="http://schemas.openxmlformats.org/drawingml/2006/wordprocessingDrawing" xmlns:w10="urn:schemas-microsoft-com:office:word" xmlns:w="http://schemas.openxmlformats.org/wordprocessingml/2006/main" xmlns:w14="http://schemas.microsoft.com/office/word/2010/wordml" xmlns:w15="http://schemas.microsoft.com/office/word/2012/wordml" xmlns:w16se="http://schemas.microsoft.com/office/word/2015/wordml/symex" xmlns:wpg="http://schemas.microsoft.com/office/word/2010/wordprocessingGroup" xmlns:wpi="http://schemas.microsoft.com/office/word/2010/wordprocessingInk" xmlns:wne="http://schemas.microsoft.com/office/word/2006/wordml" xmlns:wps="http://schemas.microsoft.com/office/word/2010/wordprocessingShape" mc:Ignorable="w14 w15 w16se wp14">
+<w:numbering xmlns:wpc="http://schemas.microsoft.com/office/word/2010/wordprocessingCanvas" xmlns:cx="http://schemas.microsoft.com/office/drawing/2014/chartex" xmlns:cx1="http://schemas.microsoft.com/office/drawing/2015/9/8/chartex" xmlns:cx2="http://schemas.microsoft.com/office/drawing/2015/10/21/chartex" xmlns:cx3="http://schemas.microsoft.com/office/drawing/2016/5/9/chartex" xmlns:cx4="http://schemas.microsoft.com/office/drawing/2016/5/10/chartex" xmlns:cx5="http://schemas.microsoft.com/office/drawing/2016/5/11/chartex" xmlns:mc="http://schemas.openxmlformats.org/markup-compatibility/2006" xmlns:o="urn:schemas-microsoft-com:office:office" xmlns:r="http://schemas.openxmlformats.org/officeDocument/2006/relationships" xmlns:m="http://schemas.openxmlformats.org/officeDocument/2006/math" xmlns:v="urn:schemas-microsoft-com:vml" xmlns:wp14="http://schemas.microsoft.com/office/word/2010/wordprocessingDrawing" xmlns:wp="http://schemas.openxmlformats.org/drawingml/2006/wordprocessingDrawing" xmlns:w10="urn:schemas-microsoft-com:office:word" xmlns:w="http://schemas.openxmlformats.org/wordprocessingml/2006/main" xmlns:w14="http://schemas.microsoft.com/office/word/2010/wordml" xmlns:w15="http://schemas.microsoft.com/office/word/2012/wordml" xmlns:w16se="http://schemas.microsoft.com/office/word/2015/wordml/symex" xmlns:wpg="http://schemas.microsoft.com/office/word/2010/wordprocessingGroup" xmlns:wpi="http://schemas.microsoft.com/office/word/2010/wordprocessingInk" xmlns:wne="http://schemas.microsoft.com/office/word/2006/wordml" xmlns:wps="http://schemas.microsoft.com/office/word/2010/wordprocessingShape" mc:Ignorable="w14 w15 w16se wp14">
   <w:abstractNum w:abstractNumId="0" w15:restartNumberingAfterBreak="0">
+    <w:nsid w:val="650D7C23"/>
+    <w:multiLevelType w:val="hybridMultilevel"/>
+    <w:tmpl w:val="5802DDF6"/>
+    <w:lvl w:ilvl="0" w:tplc="04090001">
+      <w:start w:val="1"/>
+      <w:numFmt w:val="bullet"/>
+      <w:lvlText w:val=""/>
+      <w:lvlJc w:val="left"/>
+      <w:pPr>
+        <w:ind w:left="1440" w:hanging="360"/>
+      </w:pPr>
+      <w:rPr>
+        <w:rFonts w:ascii="Symbol" w:hAnsi="Symbol" w:hint="default"/>
+      </w:rPr>
+    </w:lvl>
+    <w:lvl w:ilvl="1" w:tplc="04090003" w:tentative="1">
+      <w:start w:val="1"/>
+      <w:numFmt w:val="bullet"/>
+      <w:lvlText w:val="o"/>
+      <w:lvlJc w:val="left"/>
+      <w:pPr>
+        <w:ind w:left="2160" w:hanging="360"/>
+      </w:pPr>
+      <w:rPr>
+        <w:rFonts w:ascii="Courier New" w:hAnsi="Courier New" w:hint="default"/>
+      </w:rPr>
+    </w:lvl>
+    <w:lvl w:ilvl="2" w:tplc="04090005" w:tentative="1">
+      <w:start w:val="1"/>
+      <w:numFmt w:val="bullet"/>
+      <w:lvlText w:val=""/>
+      <w:lvlJc w:val="left"/>
+      <w:pPr>
+        <w:ind w:left="2880" w:hanging="360"/>
+      </w:pPr>
+      <w:rPr>
+        <w:rFonts w:ascii="Wingdings" w:hAnsi="Wingdings" w:hint="default"/>
+      </w:rPr>
+    </w:lvl>
+    <w:lvl w:ilvl="3" w:tplc="04090001" w:tentative="1">
+      <w:start w:val="1"/>
+      <w:numFmt w:val="bullet"/>
+      <w:lvlText w:val=""/>
+      <w:lvlJc w:val="left"/>
+      <w:pPr>
+        <w:ind w:left="3600" w:hanging="360"/>
+      </w:pPr>
+      <w:rPr>
+        <w:rFonts w:ascii="Symbol" w:hAnsi="Symbol" w:hint="default"/>
+      </w:rPr>
+    </w:lvl>
+    <w:lvl w:ilvl="4" w:tplc="04090003" w:tentative="1">
+      <w:start w:val="1"/>
+      <w:numFmt w:val="bullet"/>
+      <w:lvlText w:val="o"/>
+      <w:lvlJc w:val="left"/>
+      <w:pPr>
+        <w:ind w:left="4320" w:hanging="360"/>
+      </w:pPr>
+      <w:rPr>
+        <w:rFonts w:ascii="Courier New" w:hAnsi="Courier New" w:hint="default"/>
+      </w:rPr>
+    </w:lvl>
+    <w:lvl w:ilvl="5" w:tplc="04090005" w:tentative="1">
+      <w:start w:val="1"/>
+      <w:numFmt w:val="bullet"/>
+      <w:lvlText w:val=""/>
+      <w:lvlJc w:val="left"/>
+      <w:pPr>
+        <w:ind w:left="5040" w:hanging="360"/>
+      </w:pPr>
+      <w:rPr>
+        <w:rFonts w:ascii="Wingdings" w:hAnsi="Wingdings" w:hint="default"/>
+      </w:rPr>
+    </w:lvl>
+    <w:lvl w:ilvl="6" w:tplc="04090001" w:tentative="1">
+      <w:start w:val="1"/>
+      <w:numFmt w:val="bullet"/>
+      <w:lvlText w:val=""/>
+      <w:lvlJc w:val="left"/>
+      <w:pPr>
+        <w:ind w:left="5760" w:hanging="360"/>
+      </w:pPr>
+      <w:rPr>
+        <w:rFonts w:ascii="Symbol" w:hAnsi="Symbol" w:hint="default"/>
+      </w:rPr>
+    </w:lvl>
+    <w:lvl w:ilvl="7" w:tplc="04090003" w:tentative="1">
+      <w:start w:val="1"/>
+      <w:numFmt w:val="bullet"/>
+      <w:lvlText w:val="o"/>
+      <w:lvlJc w:val="left"/>
+      <w:pPr>
+        <w:ind w:left="6480" w:hanging="360"/>
+      </w:pPr>
+      <w:rPr>
+        <w:rFonts w:ascii="Courier New" w:hAnsi="Courier New" w:hint="default"/>
+      </w:rPr>
+    </w:lvl>
+    <w:lvl w:ilvl="8" w:tplc="04090005" w:tentative="1">
+      <w:start w:val="1"/>
+      <w:numFmt w:val="bullet"/>
+      <w:lvlText w:val=""/>
+      <w:lvlJc w:val="left"/>
+      <w:pPr>
+        <w:ind w:left="7200" w:hanging="360"/>
+      </w:pPr>
+      <w:rPr>
+        <w:rFonts w:ascii="Wingdings" w:hAnsi="Wingdings" w:hint="default"/>
+      </w:rPr>
+    </w:lvl>
+  </w:abstractNum>
+  <w:abstractNum w:abstractNumId="1" w15:restartNumberingAfterBreak="0">
     <w:nsid w:val="69CD350E"/>
     <w:multiLevelType w:val="multilevel"/>
     <w:tmpl w:val="04090025"/>
@@ -4180,6 +4720,9 @@
     </w:lvl>
   </w:abstractNum>
   <w:num w:numId="1">
+    <w:abstractNumId w:val="1"/>
+  </w:num>
+  <w:num w:numId="2">
     <w:abstractNumId w:val="0"/>
   </w:num>
 </w:numbering>
@@ -4202,7 +4745,7 @@
       </w:pPr>
     </w:pPrDefault>
   </w:docDefaults>
-  <w:latentStyles w:defLockedState="0" w:defUIPriority="99" w:defSemiHidden="0" w:defUnhideWhenUsed="0" w:defQFormat="0" w:count="371">
+  <w:latentStyles w:defLockedState="0" w:defUIPriority="99" w:defSemiHidden="0" w:defUnhideWhenUsed="0" w:defQFormat="0" w:count="373">
     <w:lsdException w:name="Normal" w:uiPriority="0" w:qFormat="1"/>
     <w:lsdException w:name="heading 1" w:uiPriority="9" w:qFormat="1"/>
     <w:lsdException w:name="heading 2" w:semiHidden="1" w:uiPriority="9" w:unhideWhenUsed="1" w:qFormat="1"/>
@@ -4574,6 +5117,8 @@
     <w:lsdException w:name="List Table 5 Dark Accent 6" w:uiPriority="50"/>
     <w:lsdException w:name="List Table 6 Colorful Accent 6" w:uiPriority="51"/>
     <w:lsdException w:name="List Table 7 Colorful Accent 6" w:uiPriority="52"/>
+    <w:lsdException w:name="Mention" w:semiHidden="1" w:unhideWhenUsed="1"/>
+    <w:lsdException w:name="Smart Hyperlink" w:semiHidden="1" w:unhideWhenUsed="1"/>
   </w:latentStyles>
   <w:style w:type="paragraph" w:default="1" w:styleId="Normal">
     <w:name w:val="Normal"/>
@@ -5247,6 +5792,20 @@
     <w:unhideWhenUsed/>
     <w:rsid w:val="00230553"/>
   </w:style>
+  <w:style w:type="paragraph" w:styleId="ListParagraph">
+    <w:name w:val="List Paragraph"/>
+    <w:basedOn w:val="Normal"/>
+    <w:uiPriority w:val="34"/>
+    <w:qFormat/>
+    <w:rsid w:val="004449D4"/>
+    <w:pPr>
+      <w:ind w:left="720"/>
+      <w:contextualSpacing/>
+    </w:pPr>
+    <w:rPr>
+      <w:rFonts w:eastAsia="Times New Roman" w:cs="Times New Roman"/>
+    </w:rPr>
+  </w:style>
 </w:styles>
 </file>
 
@@ -5578,7 +6137,7 @@
 </file>
 
 <file path=customXml/itemProps2.xml><?xml version="1.0" encoding="utf-8"?>
-<ds:datastoreItem xmlns:ds="http://schemas.openxmlformats.org/officeDocument/2006/customXml" ds:itemID="{0D45CD28-FEE7-49B1-A990-332F8FDC22E0}">
+<ds:datastoreItem xmlns:ds="http://schemas.openxmlformats.org/officeDocument/2006/customXml" ds:itemID="{6B30C26A-F523-41CF-B0CB-10E9924C06B6}">
   <ds:schemaRefs>
     <ds:schemaRef ds:uri="http://schemas.openxmlformats.org/officeDocument/2006/bibliography"/>
   </ds:schemaRefs>

</xml_diff>

<commit_message>
Added start of introduction
</commit_message>
<xml_diff>
--- a/Documentation/FinalReport-Sepr.docx
+++ b/Documentation/FinalReport-Sepr.docx
@@ -1,6 +1,6 @@
 
 <file path=word/document.xml><?xml version="1.0" encoding="utf-8"?>
-<w:document xmlns:wpc="http://schemas.microsoft.com/office/word/2010/wordprocessingCanvas" xmlns:cx="http://schemas.microsoft.com/office/drawing/2014/chartex" xmlns:cx1="http://schemas.microsoft.com/office/drawing/2015/9/8/chartex" xmlns:cx2="http://schemas.microsoft.com/office/drawing/2015/10/21/chartex" xmlns:cx3="http://schemas.microsoft.com/office/drawing/2016/5/9/chartex" xmlns:cx4="http://schemas.microsoft.com/office/drawing/2016/5/10/chartex" xmlns:cx5="http://schemas.microsoft.com/office/drawing/2016/5/11/chartex" xmlns:mc="http://schemas.openxmlformats.org/markup-compatibility/2006" xmlns:o="urn:schemas-microsoft-com:office:office" xmlns:r="http://schemas.openxmlformats.org/officeDocument/2006/relationships" xmlns:m="http://schemas.openxmlformats.org/officeDocument/2006/math" xmlns:v="urn:schemas-microsoft-com:vml" xmlns:wp14="http://schemas.microsoft.com/office/word/2010/wordprocessingDrawing" xmlns:wp="http://schemas.openxmlformats.org/drawingml/2006/wordprocessingDrawing" xmlns:w10="urn:schemas-microsoft-com:office:word" xmlns:w="http://schemas.openxmlformats.org/wordprocessingml/2006/main" xmlns:w14="http://schemas.microsoft.com/office/word/2010/wordml" xmlns:w15="http://schemas.microsoft.com/office/word/2012/wordml" xmlns:w16se="http://schemas.microsoft.com/office/word/2015/wordml/symex" xmlns:wpg="http://schemas.microsoft.com/office/word/2010/wordprocessingGroup" xmlns:wpi="http://schemas.microsoft.com/office/word/2010/wordprocessingInk" xmlns:wne="http://schemas.microsoft.com/office/word/2006/wordml" xmlns:wps="http://schemas.microsoft.com/office/word/2010/wordprocessingShape" mc:Ignorable="w14 w15 w16se wp14">
+<w:document xmlns:wpc="http://schemas.microsoft.com/office/word/2010/wordprocessingCanvas" xmlns:cx="http://schemas.microsoft.com/office/drawing/2014/chartex" xmlns:cx1="http://schemas.microsoft.com/office/drawing/2015/9/8/chartex" xmlns:cx2="http://schemas.microsoft.com/office/drawing/2015/10/21/chartex" xmlns:mc="http://schemas.openxmlformats.org/markup-compatibility/2006" xmlns:o="urn:schemas-microsoft-com:office:office" xmlns:r="http://schemas.openxmlformats.org/officeDocument/2006/relationships" xmlns:m="http://schemas.openxmlformats.org/officeDocument/2006/math" xmlns:v="urn:schemas-microsoft-com:vml" xmlns:wp14="http://schemas.microsoft.com/office/word/2010/wordprocessingDrawing" xmlns:wp="http://schemas.openxmlformats.org/drawingml/2006/wordprocessingDrawing" xmlns:w10="urn:schemas-microsoft-com:office:word" xmlns:w="http://schemas.openxmlformats.org/wordprocessingml/2006/main" xmlns:w14="http://schemas.microsoft.com/office/word/2010/wordml" xmlns:w15="http://schemas.microsoft.com/office/word/2012/wordml" xmlns:w16se="http://schemas.microsoft.com/office/word/2015/wordml/symex" xmlns:wpg="http://schemas.microsoft.com/office/word/2010/wordprocessingGroup" xmlns:wpi="http://schemas.microsoft.com/office/word/2010/wordprocessingInk" xmlns:wne="http://schemas.microsoft.com/office/word/2006/wordml" xmlns:wps="http://schemas.microsoft.com/office/word/2010/wordprocessingShape" mc:Ignorable="w14 w15 w16se wp14">
   <w:body>
     <w:sdt>
       <w:sdtPr>
@@ -10,7 +10,6 @@
           <w:docPartUnique/>
         </w:docPartObj>
       </w:sdtPr>
-      <w:sdtEndPr/>
       <w:sdtContent>
         <w:p>
           <w:r>
@@ -267,7 +266,7 @@
               </mc:Choice>
               <mc:Fallback>
                 <w:pict>
-                  <v:group w14:anchorId="58F90456" id="Group 149" o:spid="_x0000_s1026" style="position:absolute;margin-left:0;margin-top:0;width:8in;height:95.7pt;z-index:251662336;mso-width-percent:941;mso-height-percent:121;mso-top-percent:23;mso-position-horizontal:center;mso-position-horizontal-relative:page;mso-position-vertical-relative:page;mso-width-percent:941;mso-height-percent:121;mso-top-percent:23" coordorigin="" coordsize="73152,12161" o:gfxdata="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">
+                  <v:group w14:anchorId="1E7FA44D" id="Group 149" o:spid="_x0000_s1026" style="position:absolute;margin-left:0;margin-top:0;width:8in;height:95.7pt;z-index:251662336;mso-width-percent:941;mso-height-percent:121;mso-top-percent:23;mso-position-horizontal:center;mso-position-horizontal-relative:page;mso-position-vertical-relative:page;mso-width-percent:941;mso-height-percent:121;mso-top-percent:23" coordorigin="" coordsize="73152,12161" o:gfxdata="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">
                     <v:shape id="Rectangle 51" o:spid="_x0000_s1027" style="position:absolute;width:73152;height:11303;visibility:visible;mso-wrap-style:square;v-text-anchor:middle" coordsize="7312660,1129665" o:gfxdata="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" path="m,l7312660,r,1129665l3619500,733425,,1091565,,xe" fillcolor="#5b9bd5 [3204]" stroked="f" strokeweight="1pt">
                       <v:stroke joinstyle="miter"/>
                       <v:path arrowok="t" o:connecttype="custom" o:connectlocs="0,0;7315200,0;7315200,1130373;3620757,733885;0,1092249;0,0" o:connectangles="0,0,0,0,0,0"/>
@@ -376,7 +375,6 @@
                                   <w:dataBinding w:prefixMappings="xmlns:ns0='http://schemas.microsoft.com/office/2006/coverPageProps' " w:xpath="/ns0:CoverPageProperties[1]/ns0:Abstract[1]" w:storeItemID="{55AF091B-3C7A-41E3-B477-F2FDAA23CFDA}"/>
                                   <w:text w:multiLine="1"/>
                                 </w:sdtPr>
-                                <w:sdtEndPr/>
                                 <w:sdtContent>
                                   <w:p>
                                     <w:pPr>
@@ -460,7 +458,6 @@
                             <w:dataBinding w:prefixMappings="xmlns:ns0='http://schemas.microsoft.com/office/2006/coverPageProps' " w:xpath="/ns0:CoverPageProperties[1]/ns0:Abstract[1]" w:storeItemID="{55AF091B-3C7A-41E3-B477-F2FDAA23CFDA}"/>
                             <w:text w:multiLine="1"/>
                           </w:sdtPr>
-                          <w:sdtEndPr/>
                           <w:sdtContent>
                             <w:p>
                               <w:pPr>
@@ -608,7 +605,6 @@
                                   <w:dataBinding w:prefixMappings="xmlns:ns0='http://purl.org/dc/elements/1.1/' xmlns:ns1='http://schemas.openxmlformats.org/package/2006/metadata/core-properties' " w:xpath="/ns1:coreProperties[1]/ns0:subject[1]" w:storeItemID="{6C3C8BC8-F283-45AE-878A-BAB7291924A1}"/>
                                   <w:text/>
                                 </w:sdtPr>
-                                <w:sdtEndPr/>
                                 <w:sdtContent>
                                   <w:p>
                                     <w:pPr>
@@ -720,7 +716,6 @@
                             <w:dataBinding w:prefixMappings="xmlns:ns0='http://purl.org/dc/elements/1.1/' xmlns:ns1='http://schemas.openxmlformats.org/package/2006/metadata/core-properties' " w:xpath="/ns1:coreProperties[1]/ns0:subject[1]" w:storeItemID="{6C3C8BC8-F283-45AE-878A-BAB7291924A1}"/>
                             <w:text/>
                           </w:sdtPr>
-                          <w:sdtEndPr/>
                           <w:sdtContent>
                             <w:p>
                               <w:pPr>
@@ -826,10 +821,22 @@
                                     <w:id w:val="-1119831961"/>
                                     <w15:appearance w15:val="hidden"/>
                                   </w:sdtPr>
-                                  <w:sdtEndPr/>
                                   <w:sdtContent>
+                                    <w:proofErr w:type="spellStart"/>
                                     <w:r>
-                                      <w:t xml:space="preserve">Radu Stoica, Armin </w:t>
+                                      <w:t>Radu</w:t>
+                                    </w:r>
+                                    <w:proofErr w:type="spellEnd"/>
+                                    <w:r>
+                                      <w:t xml:space="preserve"> </w:t>
+                                    </w:r>
+                                    <w:proofErr w:type="spellStart"/>
+                                    <w:r>
+                                      <w:t>Stoica</w:t>
+                                    </w:r>
+                                    <w:proofErr w:type="spellEnd"/>
+                                    <w:r>
+                                      <w:t xml:space="preserve">, Armin </w:t>
                                     </w:r>
                                     <w:proofErr w:type="spellStart"/>
                                     <w:r>
@@ -919,10 +926,22 @@
                               <w:id w:val="-1119831961"/>
                               <w15:appearance w15:val="hidden"/>
                             </w:sdtPr>
-                            <w:sdtEndPr/>
                             <w:sdtContent>
+                              <w:proofErr w:type="spellStart"/>
                               <w:r>
-                                <w:t xml:space="preserve">Radu Stoica, Armin </w:t>
+                                <w:t>Radu</w:t>
+                              </w:r>
+                              <w:proofErr w:type="spellEnd"/>
+                              <w:r>
+                                <w:t xml:space="preserve"> </w:t>
+                              </w:r>
+                              <w:proofErr w:type="spellStart"/>
+                              <w:r>
+                                <w:t>Stoica</w:t>
+                              </w:r>
+                              <w:proofErr w:type="spellEnd"/>
+                              <w:r>
+                                <w:t xml:space="preserve">, Armin </w:t>
                               </w:r>
                               <w:proofErr w:type="spellStart"/>
                               <w:r>
@@ -2001,6 +2020,7 @@
         <w:pStyle w:val="Heading1"/>
       </w:pPr>
       <w:bookmarkStart w:id="0" w:name="_Toc462040552"/>
+      <w:bookmarkStart w:id="1" w:name="_GoBack"/>
       <w:r>
         <w:lastRenderedPageBreak/>
         <w:t>Introduction</w:t>
@@ -2009,39 +2029,428 @@
     </w:p>
     <w:p>
       <w:pPr>
-        <w:pStyle w:val="Heading1"/>
-        <w:rPr>
-          <w:lang w:val="en-GB"/>
-        </w:rPr>
-      </w:pPr>
-      <w:bookmarkStart w:id="1" w:name="_Toc433135899"/>
-      <w:bookmarkStart w:id="2" w:name="_Toc462040553"/>
-      <w:r>
-        <w:rPr>
-          <w:lang w:val="en-GB"/>
-        </w:rPr>
-        <w:t>Web Application Overview</w:t>
-      </w:r>
-      <w:bookmarkEnd w:id="1"/>
-      <w:bookmarkEnd w:id="2"/>
+        <w:pStyle w:val="NoSpacing"/>
+        <w:rPr>
+          <w:lang w:val="en-GB"/>
+        </w:rPr>
+      </w:pPr>
+      <w:r>
+        <w:t>This document will cover the pre-knowledge, final design decisions and security regarding the SPA Fontys e-banking system</w:t>
+      </w:r>
+      <w:r>
+        <w:t xml:space="preserve"> called </w:t>
+      </w:r>
+      <w:proofErr w:type="spellStart"/>
+      <w:r>
+        <w:t>eFontys</w:t>
+      </w:r>
+      <w:proofErr w:type="spellEnd"/>
+      <w:r>
+        <w:t>.</w:t>
+      </w:r>
+      <w:r>
+        <w:rPr>
+          <w:lang w:val="en-GB"/>
+        </w:rPr>
+        <w:t xml:space="preserve"> </w:t>
+      </w:r>
+      <w:r>
+        <w:t xml:space="preserve">The application is written in PHP, HTML5, CSS3 and </w:t>
+      </w:r>
+      <w:proofErr w:type="spellStart"/>
+      <w:r>
+        <w:t>MySQl</w:t>
+      </w:r>
+      <w:proofErr w:type="spellEnd"/>
+      <w:r>
+        <w:t>.</w:t>
+      </w:r>
     </w:p>
     <w:p>
       <w:pPr>
+        <w:pStyle w:val="Heading2"/>
+        <w:rPr>
+          <w:lang w:val="en-GB"/>
+        </w:rPr>
+      </w:pPr>
+      <w:r>
+        <w:rPr>
+          <w:lang w:val="en-GB"/>
+        </w:rPr>
+        <w:t>User Group</w:t>
+      </w:r>
+    </w:p>
+    <w:p>
+      <w:pPr>
+        <w:rPr>
+          <w:lang w:val="en-GB"/>
+        </w:rPr>
+      </w:pPr>
+      <w:r>
+        <w:rPr>
+          <w:lang w:val="en-GB"/>
+        </w:rPr>
+        <w:t>The application allows for tw</w:t>
+      </w:r>
+      <w:r>
+        <w:rPr>
+          <w:lang w:val="en-GB"/>
+        </w:rPr>
+        <w:t xml:space="preserve">o different </w:t>
+      </w:r>
+      <w:r>
+        <w:rPr>
+          <w:lang w:val="en-GB"/>
+        </w:rPr>
+        <w:t>roles</w:t>
+      </w:r>
+      <w:r>
+        <w:rPr>
+          <w:lang w:val="en-GB"/>
+        </w:rPr>
+        <w:t>, namely the administrator and the customer.</w:t>
+      </w:r>
+      <w:r>
+        <w:rPr>
+          <w:lang w:val="en-GB"/>
+        </w:rPr>
+        <w:t xml:space="preserve"> A new customer can be added only through the administrator page.</w:t>
+      </w:r>
+    </w:p>
+    <w:p>
+      <w:pPr>
+        <w:pStyle w:val="Heading3"/>
+        <w:rPr>
+          <w:lang w:val="en-GB"/>
+        </w:rPr>
+      </w:pPr>
+      <w:r>
+        <w:rPr>
+          <w:lang w:val="en-GB"/>
+        </w:rPr>
+        <w:t>Customer</w:t>
+      </w:r>
+    </w:p>
+    <w:p>
+      <w:pPr>
+        <w:rPr>
+          <w:lang w:val="en-GB" w:eastAsia="ja-JP"/>
+        </w:rPr>
+      </w:pPr>
+      <w:r>
+        <w:rPr>
+          <w:lang w:val="en-GB" w:eastAsia="ja-JP"/>
+        </w:rPr>
+        <w:t xml:space="preserve">The customer </w:t>
+      </w:r>
+      <w:r>
+        <w:rPr>
+          <w:lang w:val="en-GB" w:eastAsia="ja-JP"/>
+        </w:rPr>
+        <w:t>has an account with</w:t>
+      </w:r>
+      <w:r>
+        <w:rPr>
+          <w:lang w:val="en-GB" w:eastAsia="ja-JP"/>
+        </w:rPr>
+        <w:t xml:space="preserve"> the ability to:</w:t>
+      </w:r>
+    </w:p>
+    <w:p>
+      <w:pPr>
+        <w:pStyle w:val="ListParagraph"/>
+        <w:numPr>
+          <w:ilvl w:val="0"/>
+          <w:numId w:val="3"/>
+        </w:numPr>
+        <w:rPr>
+          <w:lang w:val="en-GB" w:eastAsia="ja-JP"/>
+        </w:rPr>
+      </w:pPr>
+      <w:r>
+        <w:rPr>
+          <w:lang w:val="en-GB" w:eastAsia="ja-JP"/>
+        </w:rPr>
+        <w:t>Edit account details</w:t>
+      </w:r>
+    </w:p>
+    <w:p>
+      <w:pPr>
+        <w:pStyle w:val="ListParagraph"/>
+        <w:numPr>
+          <w:ilvl w:val="0"/>
+          <w:numId w:val="3"/>
+        </w:numPr>
+        <w:rPr>
+          <w:lang w:val="en-GB" w:eastAsia="ja-JP"/>
+        </w:rPr>
+      </w:pPr>
+      <w:r>
+        <w:rPr>
+          <w:lang w:val="en-GB" w:eastAsia="ja-JP"/>
+        </w:rPr>
+        <w:t>Check current balance</w:t>
+      </w:r>
+    </w:p>
+    <w:p>
+      <w:pPr>
+        <w:pStyle w:val="ListParagraph"/>
+        <w:numPr>
+          <w:ilvl w:val="0"/>
+          <w:numId w:val="3"/>
+        </w:numPr>
+        <w:rPr>
+          <w:lang w:val="en-GB" w:eastAsia="ja-JP"/>
+        </w:rPr>
+      </w:pPr>
+      <w:r>
+        <w:rPr>
+          <w:lang w:val="en-GB" w:eastAsia="ja-JP"/>
+        </w:rPr>
+        <w:t>Deposit money into own account</w:t>
+      </w:r>
+    </w:p>
+    <w:p>
+      <w:pPr>
+        <w:pStyle w:val="ListParagraph"/>
+        <w:numPr>
+          <w:ilvl w:val="0"/>
+          <w:numId w:val="3"/>
+        </w:numPr>
+        <w:rPr>
+          <w:lang w:val="en-GB" w:eastAsia="ja-JP"/>
+        </w:rPr>
+      </w:pPr>
+      <w:r>
+        <w:rPr>
+          <w:lang w:val="en-GB" w:eastAsia="ja-JP"/>
+        </w:rPr>
+        <w:t>Transfer money from own account to recipient</w:t>
+      </w:r>
+    </w:p>
+    <w:p>
+      <w:pPr>
+        <w:pStyle w:val="ListParagraph"/>
+        <w:numPr>
+          <w:ilvl w:val="0"/>
+          <w:numId w:val="3"/>
+        </w:numPr>
+        <w:rPr>
+          <w:lang w:val="en-GB" w:eastAsia="ja-JP"/>
+        </w:rPr>
+      </w:pPr>
+      <w:r>
+        <w:rPr>
+          <w:lang w:val="en-GB" w:eastAsia="ja-JP"/>
+        </w:rPr>
+        <w:t>Logout</w:t>
+      </w:r>
+      <w:r>
+        <w:rPr>
+          <w:lang w:val="en-GB"/>
+        </w:rPr>
+        <w:t xml:space="preserve"> </w:t>
+      </w:r>
+    </w:p>
+    <w:p>
+      <w:pPr>
+        <w:pStyle w:val="Heading3"/>
+        <w:rPr>
+          <w:lang w:val="en-GB"/>
+        </w:rPr>
+      </w:pPr>
+      <w:r>
+        <w:rPr>
+          <w:lang w:val="en-GB"/>
+        </w:rPr>
+        <w:t>Administrator</w:t>
+      </w:r>
+    </w:p>
+    <w:p>
+      <w:pPr>
+        <w:rPr>
+          <w:lang w:val="en-GB" w:eastAsia="ja-JP"/>
+        </w:rPr>
+      </w:pPr>
+      <w:r>
+        <w:rPr>
+          <w:lang w:val="en-GB" w:eastAsia="ja-JP"/>
+        </w:rPr>
+        <w:t>The administrator</w:t>
+      </w:r>
+      <w:r>
+        <w:rPr>
+          <w:lang w:val="en-GB" w:eastAsia="ja-JP"/>
+        </w:rPr>
+        <w:t>’s account</w:t>
+      </w:r>
+      <w:r>
+        <w:rPr>
+          <w:lang w:val="en-GB" w:eastAsia="ja-JP"/>
+        </w:rPr>
+        <w:t xml:space="preserve"> has the same abilities as the customer </w:t>
+      </w:r>
+      <w:r>
+        <w:rPr>
+          <w:lang w:val="en-GB" w:eastAsia="ja-JP"/>
+        </w:rPr>
+        <w:t>but can also</w:t>
+      </w:r>
+      <w:r>
+        <w:rPr>
+          <w:lang w:val="en-GB" w:eastAsia="ja-JP"/>
+        </w:rPr>
+        <w:t>:</w:t>
+      </w:r>
+    </w:p>
+    <w:p>
+      <w:pPr>
+        <w:pStyle w:val="ListParagraph"/>
+        <w:numPr>
+          <w:ilvl w:val="0"/>
+          <w:numId w:val="3"/>
+        </w:numPr>
+        <w:rPr>
+          <w:lang w:val="en-GB" w:eastAsia="ja-JP"/>
+        </w:rPr>
+      </w:pPr>
+      <w:r>
+        <w:rPr>
+          <w:lang w:val="en-GB" w:eastAsia="ja-JP"/>
+        </w:rPr>
+        <w:t>Add and remove users</w:t>
+      </w:r>
+    </w:p>
+    <w:p>
+      <w:pPr>
+        <w:pStyle w:val="ListParagraph"/>
+        <w:numPr>
+          <w:ilvl w:val="0"/>
+          <w:numId w:val="3"/>
+        </w:numPr>
+        <w:rPr>
+          <w:lang w:val="en-GB" w:eastAsia="ja-JP"/>
+        </w:rPr>
+      </w:pPr>
+      <w:r>
+        <w:rPr>
+          <w:lang w:val="en-GB" w:eastAsia="ja-JP"/>
+        </w:rPr>
+        <w:t>Edit other account details</w:t>
+      </w:r>
+    </w:p>
+    <w:p>
+      <w:pPr>
+        <w:pStyle w:val="Heading2"/>
+        <w:rPr>
+          <w:lang w:val="en-GB"/>
+        </w:rPr>
+      </w:pPr>
+      <w:r>
+        <w:rPr>
+          <w:lang w:val="en-GB"/>
+        </w:rPr>
+        <w:t>Network Architecture</w:t>
+      </w:r>
+    </w:p>
+    <w:p>
+      <w:pPr>
+        <w:rPr>
+          <w:lang w:val="en-GB"/>
+        </w:rPr>
+      </w:pPr>
+      <w:r>
+        <w:rPr>
+          <w:lang w:val="en-GB"/>
+        </w:rPr>
+        <w:t xml:space="preserve">The network architecture looking as follows. With </w:t>
+      </w:r>
+      <w:proofErr w:type="spellStart"/>
+      <w:r>
+        <w:rPr>
+          <w:lang w:val="en-GB"/>
+        </w:rPr>
+        <w:t>eFontys</w:t>
+      </w:r>
+      <w:proofErr w:type="spellEnd"/>
+      <w:r>
+        <w:rPr>
+          <w:lang w:val="en-GB"/>
+        </w:rPr>
+        <w:t xml:space="preserve"> being hosted on the Athena server. The database and server are connected through the internet.</w:t>
+      </w:r>
+    </w:p>
+    <w:p>
+      <w:pPr>
+        <w:rPr>
+          <w:lang w:val="en-GB"/>
+        </w:rPr>
+      </w:pPr>
+      <w:r>
+        <w:object w:dxaOrig="10972" w:dyaOrig="9864">
+          <v:shapetype id="_x0000_t75" coordsize="21600,21600" o:spt="75" o:preferrelative="t" path="m@4@5l@4@11@9@11@9@5xe" filled="f" stroked="f">
+            <v:stroke joinstyle="miter"/>
+            <v:formulas>
+              <v:f eqn="if lineDrawn pixelLineWidth 0"/>
+              <v:f eqn="sum @0 1 0"/>
+              <v:f eqn="sum 0 0 @1"/>
+              <v:f eqn="prod @2 1 2"/>
+              <v:f eqn="prod @3 21600 pixelWidth"/>
+              <v:f eqn="prod @3 21600 pixelHeight"/>
+              <v:f eqn="sum @0 0 1"/>
+              <v:f eqn="prod @6 1 2"/>
+              <v:f eqn="prod @7 21600 pixelWidth"/>
+              <v:f eqn="sum @8 21600 0"/>
+              <v:f eqn="prod @7 21600 pixelHeight"/>
+              <v:f eqn="sum @10 21600 0"/>
+            </v:formulas>
+            <v:path o:extrusionok="f" gradientshapeok="t" o:connecttype="rect"/>
+            <o:lock v:ext="edit" aspectratio="t"/>
+          </v:shapetype>
+          <v:shape id="_x0000_i1030" type="#_x0000_t75" style="width:303.4pt;height:272.75pt" o:ole="">
+            <v:imagedata r:id="rId11" o:title=""/>
+          </v:shape>
+          <o:OLEObject Type="Embed" ProgID="Visio.Drawing.11" ShapeID="_x0000_i1030" DrawAspect="Content" ObjectID="_1535830561" r:id="rId12"/>
+        </w:object>
+      </w:r>
+      <w:bookmarkEnd w:id="1"/>
+    </w:p>
+    <w:p>
+      <w:pPr>
         <w:pStyle w:val="Heading1"/>
         <w:rPr>
           <w:lang w:val="en-GB"/>
         </w:rPr>
       </w:pPr>
-      <w:bookmarkStart w:id="3" w:name="_Toc433135901"/>
-      <w:bookmarkStart w:id="4" w:name="_Toc462040554"/>
+      <w:bookmarkStart w:id="2" w:name="_Toc433135899"/>
+      <w:bookmarkStart w:id="3" w:name="_Toc462040553"/>
+      <w:r>
+        <w:rPr>
+          <w:lang w:val="en-GB"/>
+        </w:rPr>
+        <w:lastRenderedPageBreak/>
+        <w:t>Web Application Overview</w:t>
+      </w:r>
+      <w:bookmarkEnd w:id="2"/>
+      <w:bookmarkEnd w:id="3"/>
+    </w:p>
+    <w:p>
+      <w:pPr>
+        <w:pStyle w:val="Heading1"/>
+        <w:rPr>
+          <w:lang w:val="en-GB"/>
+        </w:rPr>
+      </w:pPr>
+      <w:bookmarkStart w:id="4" w:name="_Toc433135901"/>
+      <w:bookmarkStart w:id="5" w:name="_Toc462040554"/>
       <w:r>
         <w:rPr>
           <w:lang w:val="en-GB"/>
         </w:rPr>
         <w:t>Architecture</w:t>
       </w:r>
-      <w:bookmarkEnd w:id="3"/>
       <w:bookmarkEnd w:id="4"/>
+      <w:bookmarkEnd w:id="5"/>
     </w:p>
     <w:p>
       <w:pPr>
@@ -2053,7 +2462,7 @@
           <w:lang w:val="en-GB"/>
         </w:rPr>
       </w:pPr>
-      <w:bookmarkStart w:id="5" w:name="_Toc433135902"/>
+      <w:bookmarkStart w:id="6" w:name="_Toc433135902"/>
       <w:r>
         <w:rPr>
           <w:lang w:val="en-GB"/>
@@ -2068,7 +2477,7 @@
           <w:lang w:val="en-GB"/>
         </w:rPr>
       </w:pPr>
-      <w:bookmarkStart w:id="6" w:name="_Toc462040555"/>
+      <w:bookmarkStart w:id="7" w:name="_Toc462040555"/>
       <w:r>
         <w:rPr>
           <w:lang w:val="en-GB"/>
@@ -2076,8 +2485,8 @@
         <w:lastRenderedPageBreak/>
         <w:t>Threat analysis</w:t>
       </w:r>
-      <w:bookmarkEnd w:id="5"/>
       <w:bookmarkEnd w:id="6"/>
+      <w:bookmarkEnd w:id="7"/>
       <w:r>
         <w:rPr>
           <w:lang w:val="en-GB"/>
@@ -2197,7 +2606,6 @@
           <w:id w:val="-1904750815"/>
           <w:citation/>
         </w:sdtPr>
-        <w:sdtEndPr/>
         <w:sdtContent>
           <w:r>
             <w:fldChar w:fldCharType="begin"/>
@@ -2233,7 +2641,6 @@
           <w:id w:val="1083569138"/>
           <w:citation/>
         </w:sdtPr>
-        <w:sdtEndPr/>
         <w:sdtContent>
           <w:r>
             <w:fldChar w:fldCharType="begin"/>
@@ -2363,7 +2770,7 @@
                     <pic:cNvPicPr/>
                   </pic:nvPicPr>
                   <pic:blipFill>
-                    <a:blip r:embed="rId11" cstate="print">
+                    <a:blip r:embed="rId13" cstate="print">
                       <a:extLst>
                         <a:ext uri="{28A0092B-C50C-407E-A947-70E740481C1C}">
                           <a14:useLocalDpi xmlns:a14="http://schemas.microsoft.com/office/drawing/2010/main" val="0"/>
@@ -2409,7 +2816,7 @@
                     <pic:cNvPicPr/>
                   </pic:nvPicPr>
                   <pic:blipFill>
-                    <a:blip r:embed="rId12" cstate="print">
+                    <a:blip r:embed="rId14" cstate="print">
                       <a:extLst>
                         <a:ext uri="{28A0092B-C50C-407E-A947-70E740481C1C}">
                           <a14:useLocalDpi xmlns:a14="http://schemas.microsoft.com/office/drawing/2010/main" val="0"/>
@@ -2448,7 +2855,7 @@
         </w:rPr>
         <w:t xml:space="preserve">Source: Identity Theft Resource Center Breach </w:t>
       </w:r>
-      <w:hyperlink r:id="rId13" w:history="1">
+      <w:hyperlink r:id="rId15" w:history="1">
         <w:r>
           <w:rPr>
             <w:rStyle w:val="Hyperlink"/>
@@ -2546,7 +2953,7 @@
                     <pic:cNvPicPr/>
                   </pic:nvPicPr>
                   <pic:blipFill>
-                    <a:blip r:embed="rId14" cstate="print">
+                    <a:blip r:embed="rId16" cstate="print">
                       <a:extLst>
                         <a:ext uri="{28A0092B-C50C-407E-A947-70E740481C1C}">
                           <a14:useLocalDpi xmlns:a14="http://schemas.microsoft.com/office/drawing/2010/main" val="0"/>
@@ -2585,7 +2992,7 @@
         </w:rPr>
         <w:t xml:space="preserve">Source: World’s Biggest Data Breaches </w:t>
       </w:r>
-      <w:hyperlink r:id="rId15" w:history="1">
+      <w:hyperlink r:id="rId17" w:history="1">
         <w:r>
           <w:rPr>
             <w:rStyle w:val="Hyperlink"/>
@@ -2600,11 +3007,11 @@
       <w:pPr>
         <w:pStyle w:val="Heading2"/>
       </w:pPr>
-      <w:bookmarkStart w:id="7" w:name="_Toc462040556"/>
+      <w:bookmarkStart w:id="8" w:name="_Toc462040556"/>
       <w:r>
         <w:t>Data assets</w:t>
       </w:r>
-      <w:bookmarkEnd w:id="7"/>
+      <w:bookmarkEnd w:id="8"/>
     </w:p>
     <w:p>
       <w:r>
@@ -3057,11 +3464,11 @@
       <w:pPr>
         <w:pStyle w:val="Heading2"/>
       </w:pPr>
-      <w:bookmarkStart w:id="8" w:name="_Toc462040557"/>
+      <w:bookmarkStart w:id="9" w:name="_Toc462040557"/>
       <w:r>
         <w:t>Authorization requirements</w:t>
       </w:r>
-      <w:bookmarkEnd w:id="8"/>
+      <w:bookmarkEnd w:id="9"/>
     </w:p>
     <w:p>
       <w:pPr>
@@ -3365,11 +3772,11 @@
       <w:pPr>
         <w:pStyle w:val="Heading2"/>
       </w:pPr>
-      <w:bookmarkStart w:id="9" w:name="_Toc462040558"/>
+      <w:bookmarkStart w:id="10" w:name="_Toc462040558"/>
       <w:r>
         <w:t>Risk analysis</w:t>
       </w:r>
-      <w:bookmarkEnd w:id="9"/>
+      <w:bookmarkEnd w:id="10"/>
     </w:p>
     <w:p>
       <w:pPr>
@@ -3391,7 +3798,6 @@
           <w:id w:val="-1072195712"/>
           <w:citation/>
         </w:sdtPr>
-        <w:sdtEndPr/>
         <w:sdtContent>
           <w:r>
             <w:fldChar w:fldCharType="begin"/>
@@ -3861,81 +4267,46 @@
           <w:lang w:val="en-GB"/>
         </w:rPr>
       </w:pPr>
-      <w:bookmarkStart w:id="10" w:name="_Toc433135906"/>
-      <w:bookmarkStart w:id="11" w:name="_Toc462040559"/>
+      <w:bookmarkStart w:id="11" w:name="_Toc433135906"/>
+      <w:bookmarkStart w:id="12" w:name="_Toc462040559"/>
       <w:r>
         <w:rPr>
           <w:lang w:val="en-GB"/>
         </w:rPr>
         <w:t>Secure design</w:t>
       </w:r>
-      <w:bookmarkEnd w:id="10"/>
       <w:bookmarkEnd w:id="11"/>
-    </w:p>
-    <w:p>
-      <w:pPr>
-        <w:pStyle w:val="Heading2"/>
-        <w:rPr>
-          <w:lang w:val="en-GB"/>
-        </w:rPr>
-      </w:pPr>
-      <w:bookmarkStart w:id="12" w:name="_Toc433135908"/>
-      <w:r>
-        <w:rPr>
-          <w:lang w:val="en-GB"/>
-        </w:rPr>
-        <w:t>Misuse Cases</w:t>
-      </w:r>
       <w:bookmarkEnd w:id="12"/>
     </w:p>
     <w:p>
       <w:pPr>
-        <w:pStyle w:val="Heading3"/>
-        <w:rPr>
-          <w:lang w:val="en-GB"/>
-        </w:rPr>
-      </w:pPr>
-      <w:bookmarkStart w:id="13" w:name="_Toc433135909"/>
-      <w:r>
-        <w:rPr>
-          <w:lang w:val="en-GB"/>
-        </w:rPr>
-        <w:t>Injection of malicious SQL string</w:t>
+        <w:pStyle w:val="Heading2"/>
+        <w:rPr>
+          <w:lang w:val="en-GB"/>
+        </w:rPr>
+      </w:pPr>
+      <w:bookmarkStart w:id="13" w:name="_Toc433135908"/>
+      <w:r>
+        <w:rPr>
+          <w:lang w:val="en-GB"/>
+        </w:rPr>
+        <w:t>Misuse Cases</w:t>
       </w:r>
       <w:bookmarkEnd w:id="13"/>
     </w:p>
     <w:p>
       <w:pPr>
-        <w:rPr>
-          <w:lang w:val="en-GB"/>
-        </w:rPr>
-      </w:pPr>
-      <w:r>
-        <w:rPr>
-          <w:lang w:val="en-GB"/>
-        </w:rPr>
-        <w:t>An attacker might try to insert malicious SQL command into the provided</w:t>
-      </w:r>
-      <w:r>
-        <w:rPr>
-          <w:lang w:val="en-GB"/>
-        </w:rPr>
-        <w:t xml:space="preserve"> inputs on the web application in order to change the balance. SQL injection could also retrieve sensitive information such as user information, or get access to the admin account which is the administrator of the website.</w:t>
-      </w:r>
-    </w:p>
-    <w:p>
-      <w:pPr>
         <w:pStyle w:val="Heading3"/>
         <w:rPr>
           <w:lang w:val="en-GB"/>
         </w:rPr>
       </w:pPr>
-      <w:bookmarkStart w:id="14" w:name="_Toc433135910"/>
-      <w:r>
-        <w:rPr>
-          <w:lang w:val="en-GB"/>
-        </w:rPr>
-        <w:t>Insertion of XSS code</w:t>
+      <w:bookmarkStart w:id="14" w:name="_Toc433135909"/>
+      <w:r>
+        <w:rPr>
+          <w:lang w:val="en-GB"/>
+        </w:rPr>
+        <w:t>Injection of malicious SQL string</w:t>
       </w:r>
       <w:bookmarkEnd w:id="14"/>
     </w:p>
@@ -3949,36 +4320,22 @@
         <w:rPr>
           <w:lang w:val="en-GB"/>
         </w:rPr>
-        <w:t xml:space="preserve">The attacker may insert different </w:t>
-      </w:r>
-      <w:r>
-        <w:rPr>
-          <w:lang w:val="en-GB"/>
-        </w:rPr>
-        <w:t>JavaScript</w:t>
-      </w:r>
-      <w:r>
-        <w:rPr>
-          <w:lang w:val="en-GB"/>
-        </w:rPr>
-        <w:t xml:space="preserve"> or PHP code lines in order to cause damages to the website or to take control over the web application.</w:t>
+        <w:t>An attacker might try to insert malicious SQL command into the provided inputs on the web application in order to change the balance. SQL injection could also retrieve sensitive information such as user information, or get access to the admin account which is the administrator of the website.</w:t>
       </w:r>
     </w:p>
     <w:p>
       <w:pPr>
         <w:pStyle w:val="Heading3"/>
         <w:rPr>
-          <w:rFonts w:eastAsia="Times New Roman"/>
-          <w:lang w:val="en-GB"/>
-        </w:rPr>
-      </w:pPr>
-      <w:bookmarkStart w:id="15" w:name="_Toc433135911"/>
-      <w:r>
-        <w:rPr>
-          <w:rFonts w:eastAsia="Times New Roman"/>
-          <w:lang w:val="en-GB"/>
-        </w:rPr>
-        <w:t>Cross-Site Request Forgery</w:t>
+          <w:lang w:val="en-GB"/>
+        </w:rPr>
+      </w:pPr>
+      <w:bookmarkStart w:id="15" w:name="_Toc433135910"/>
+      <w:r>
+        <w:rPr>
+          <w:lang w:val="en-GB"/>
+        </w:rPr>
+        <w:t>Insertion of XSS code</w:t>
       </w:r>
       <w:bookmarkEnd w:id="15"/>
     </w:p>
@@ -3992,7 +4349,19 @@
         <w:rPr>
           <w:lang w:val="en-GB"/>
         </w:rPr>
-        <w:t>The website is creating a session in order for the user to log in. This can be a potential vulnerability of the website. The hacker may try to take advantage of it in order to get sensitive information.</w:t>
+        <w:t xml:space="preserve">The attacker may insert different </w:t>
+      </w:r>
+      <w:r>
+        <w:rPr>
+          <w:lang w:val="en-GB"/>
+        </w:rPr>
+        <w:t>JavaScript</w:t>
+      </w:r>
+      <w:r>
+        <w:rPr>
+          <w:lang w:val="en-GB"/>
+        </w:rPr>
+        <w:t xml:space="preserve"> or PHP code lines in order to cause damages to the website or to take control over the web application.</w:t>
       </w:r>
     </w:p>
     <w:p>
@@ -4003,13 +4372,13 @@
           <w:lang w:val="en-GB"/>
         </w:rPr>
       </w:pPr>
-      <w:bookmarkStart w:id="16" w:name="_Toc433135912"/>
+      <w:bookmarkStart w:id="16" w:name="_Toc433135911"/>
       <w:r>
         <w:rPr>
           <w:rFonts w:eastAsia="Times New Roman"/>
           <w:lang w:val="en-GB"/>
         </w:rPr>
-        <w:t>Brute force attack</w:t>
+        <w:t>Cross-Site Request Forgery</w:t>
       </w:r>
       <w:bookmarkEnd w:id="16"/>
     </w:p>
@@ -4023,24 +4392,55 @@
         <w:rPr>
           <w:lang w:val="en-GB"/>
         </w:rPr>
-        <w:t>By brute forcing the password people may try to retrieve a user password.</w:t>
+        <w:t>The website is creating a session in order for the user to log in. This can be a potential vulnerability of the website. The hacker may try to take advantage of it in order to get sensitive information.</w:t>
       </w:r>
     </w:p>
     <w:p>
       <w:pPr>
         <w:pStyle w:val="Heading3"/>
         <w:rPr>
-          <w:lang w:val="en-GB"/>
-        </w:rPr>
-      </w:pPr>
-      <w:bookmarkStart w:id="17" w:name="_Toc433135914"/>
+          <w:rFonts w:eastAsia="Times New Roman"/>
+          <w:lang w:val="en-GB"/>
+        </w:rPr>
+      </w:pPr>
+      <w:bookmarkStart w:id="17" w:name="_Toc433135912"/>
+      <w:r>
+        <w:rPr>
+          <w:rFonts w:eastAsia="Times New Roman"/>
+          <w:lang w:val="en-GB"/>
+        </w:rPr>
+        <w:t>Brute force attack</w:t>
+      </w:r>
+      <w:bookmarkEnd w:id="17"/>
+    </w:p>
+    <w:p>
+      <w:pPr>
+        <w:rPr>
+          <w:lang w:val="en-GB"/>
+        </w:rPr>
+      </w:pPr>
+      <w:r>
+        <w:rPr>
+          <w:lang w:val="en-GB"/>
+        </w:rPr>
+        <w:t>By brute forcing the password people may try to retrieve a user password.</w:t>
+      </w:r>
+    </w:p>
+    <w:p>
+      <w:pPr>
+        <w:pStyle w:val="Heading3"/>
+        <w:rPr>
+          <w:lang w:val="en-GB"/>
+        </w:rPr>
+      </w:pPr>
+      <w:bookmarkStart w:id="18" w:name="_Toc433135914"/>
       <w:r>
         <w:rPr>
           <w:lang w:val="en-GB"/>
         </w:rPr>
         <w:t>Software mitigation</w:t>
       </w:r>
-      <w:bookmarkEnd w:id="17"/>
+      <w:bookmarkEnd w:id="18"/>
     </w:p>
     <w:p>
       <w:pPr>
@@ -4152,8 +4552,6 @@
         </w:rPr>
         <w:t>Below is shown image with possible hacker’s attacks and mitigations:</w:t>
       </w:r>
-      <w:bookmarkStart w:id="18" w:name="_GoBack"/>
-      <w:bookmarkEnd w:id="18"/>
     </w:p>
     <w:p>
       <w:pPr>
@@ -4222,7 +4620,6 @@
           <w:docPartUnique/>
         </w:docPartObj>
       </w:sdtPr>
-      <w:sdtEndPr/>
       <w:sdtContent>
         <w:p>
           <w:pPr>
@@ -4238,7 +4635,6 @@
             <w:id w:val="-573587230"/>
             <w:bibliography/>
           </w:sdtPr>
-          <w:sdtEndPr/>
           <w:sdtContent>
             <w:p>
               <w:pPr>
@@ -4361,8 +4757,8 @@
     <w:p/>
     <w:p/>
     <w:sectPr>
-      <w:headerReference w:type="default" r:id="rId16"/>
-      <w:footerReference w:type="default" r:id="rId17"/>
+      <w:headerReference w:type="default" r:id="rId18"/>
+      <w:footerReference w:type="default" r:id="rId19"/>
       <w:pgSz w:w="12240" w:h="15840"/>
       <w:pgMar w:top="1440" w:right="1440" w:bottom="1440" w:left="1440" w:header="720" w:footer="720" w:gutter="0"/>
       <w:pgNumType w:start="0"/>
@@ -4375,7 +4771,7 @@
 </file>
 
 <file path=word/endnotes.xml><?xml version="1.0" encoding="utf-8"?>
-<w:endnotes xmlns:wpc="http://schemas.microsoft.com/office/word/2010/wordprocessingCanvas" xmlns:cx="http://schemas.microsoft.com/office/drawing/2014/chartex" xmlns:cx1="http://schemas.microsoft.com/office/drawing/2015/9/8/chartex" xmlns:cx2="http://schemas.microsoft.com/office/drawing/2015/10/21/chartex" xmlns:cx3="http://schemas.microsoft.com/office/drawing/2016/5/9/chartex" xmlns:cx4="http://schemas.microsoft.com/office/drawing/2016/5/10/chartex" xmlns:cx5="http://schemas.microsoft.com/office/drawing/2016/5/11/chartex" xmlns:mc="http://schemas.openxmlformats.org/markup-compatibility/2006" xmlns:o="urn:schemas-microsoft-com:office:office" xmlns:r="http://schemas.openxmlformats.org/officeDocument/2006/relationships" xmlns:m="http://schemas.openxmlformats.org/officeDocument/2006/math" xmlns:v="urn:schemas-microsoft-com:vml" xmlns:wp14="http://schemas.microsoft.com/office/word/2010/wordprocessingDrawing" xmlns:wp="http://schemas.openxmlformats.org/drawingml/2006/wordprocessingDrawing" xmlns:w10="urn:schemas-microsoft-com:office:word" xmlns:w="http://schemas.openxmlformats.org/wordprocessingml/2006/main" xmlns:w14="http://schemas.microsoft.com/office/word/2010/wordml" xmlns:w15="http://schemas.microsoft.com/office/word/2012/wordml" xmlns:w16se="http://schemas.microsoft.com/office/word/2015/wordml/symex" xmlns:wpg="http://schemas.microsoft.com/office/word/2010/wordprocessingGroup" xmlns:wpi="http://schemas.microsoft.com/office/word/2010/wordprocessingInk" xmlns:wne="http://schemas.microsoft.com/office/word/2006/wordml" xmlns:wps="http://schemas.microsoft.com/office/word/2010/wordprocessingShape" mc:Ignorable="w14 w15 w16se wp14">
+<w:endnotes xmlns:wpc="http://schemas.microsoft.com/office/word/2010/wordprocessingCanvas" xmlns:cx="http://schemas.microsoft.com/office/drawing/2014/chartex" xmlns:cx1="http://schemas.microsoft.com/office/drawing/2015/9/8/chartex" xmlns:cx2="http://schemas.microsoft.com/office/drawing/2015/10/21/chartex" xmlns:mc="http://schemas.openxmlformats.org/markup-compatibility/2006" xmlns:o="urn:schemas-microsoft-com:office:office" xmlns:r="http://schemas.openxmlformats.org/officeDocument/2006/relationships" xmlns:m="http://schemas.openxmlformats.org/officeDocument/2006/math" xmlns:v="urn:schemas-microsoft-com:vml" xmlns:wp14="http://schemas.microsoft.com/office/word/2010/wordprocessingDrawing" xmlns:wp="http://schemas.openxmlformats.org/drawingml/2006/wordprocessingDrawing" xmlns:w10="urn:schemas-microsoft-com:office:word" xmlns:w="http://schemas.openxmlformats.org/wordprocessingml/2006/main" xmlns:w14="http://schemas.microsoft.com/office/word/2010/wordml" xmlns:w15="http://schemas.microsoft.com/office/word/2012/wordml" xmlns:w16se="http://schemas.microsoft.com/office/word/2015/wordml/symex" xmlns:wpg="http://schemas.microsoft.com/office/word/2010/wordprocessingGroup" xmlns:wpi="http://schemas.microsoft.com/office/word/2010/wordprocessingInk" xmlns:wne="http://schemas.microsoft.com/office/word/2006/wordml" xmlns:wps="http://schemas.microsoft.com/office/word/2010/wordprocessingShape" mc:Ignorable="w14 w15 w16se wp14">
   <w:endnote w:type="separator" w:id="-1">
     <w:p>
       <w:pPr>
@@ -4400,7 +4796,7 @@
 </file>
 
 <file path=word/footer1.xml><?xml version="1.0" encoding="utf-8"?>
-<w:ftr xmlns:wpc="http://schemas.microsoft.com/office/word/2010/wordprocessingCanvas" xmlns:cx="http://schemas.microsoft.com/office/drawing/2014/chartex" xmlns:cx1="http://schemas.microsoft.com/office/drawing/2015/9/8/chartex" xmlns:cx2="http://schemas.microsoft.com/office/drawing/2015/10/21/chartex" xmlns:cx3="http://schemas.microsoft.com/office/drawing/2016/5/9/chartex" xmlns:cx4="http://schemas.microsoft.com/office/drawing/2016/5/10/chartex" xmlns:cx5="http://schemas.microsoft.com/office/drawing/2016/5/11/chartex" xmlns:mc="http://schemas.openxmlformats.org/markup-compatibility/2006" xmlns:o="urn:schemas-microsoft-com:office:office" xmlns:r="http://schemas.openxmlformats.org/officeDocument/2006/relationships" xmlns:m="http://schemas.openxmlformats.org/officeDocument/2006/math" xmlns:v="urn:schemas-microsoft-com:vml" xmlns:wp14="http://schemas.microsoft.com/office/word/2010/wordprocessingDrawing" xmlns:wp="http://schemas.openxmlformats.org/drawingml/2006/wordprocessingDrawing" xmlns:w10="urn:schemas-microsoft-com:office:word" xmlns:w="http://schemas.openxmlformats.org/wordprocessingml/2006/main" xmlns:w14="http://schemas.microsoft.com/office/word/2010/wordml" xmlns:w15="http://schemas.microsoft.com/office/word/2012/wordml" xmlns:w16se="http://schemas.microsoft.com/office/word/2015/wordml/symex" xmlns:wpg="http://schemas.microsoft.com/office/word/2010/wordprocessingGroup" xmlns:wpi="http://schemas.microsoft.com/office/word/2010/wordprocessingInk" xmlns:wne="http://schemas.microsoft.com/office/word/2006/wordml" xmlns:wps="http://schemas.microsoft.com/office/word/2010/wordprocessingShape" mc:Ignorable="w14 w15 w16se wp14">
+<w:ftr xmlns:wpc="http://schemas.microsoft.com/office/word/2010/wordprocessingCanvas" xmlns:cx="http://schemas.microsoft.com/office/drawing/2014/chartex" xmlns:cx1="http://schemas.microsoft.com/office/drawing/2015/9/8/chartex" xmlns:cx2="http://schemas.microsoft.com/office/drawing/2015/10/21/chartex" xmlns:mc="http://schemas.openxmlformats.org/markup-compatibility/2006" xmlns:o="urn:schemas-microsoft-com:office:office" xmlns:r="http://schemas.openxmlformats.org/officeDocument/2006/relationships" xmlns:m="http://schemas.openxmlformats.org/officeDocument/2006/math" xmlns:v="urn:schemas-microsoft-com:vml" xmlns:wp14="http://schemas.microsoft.com/office/word/2010/wordprocessingDrawing" xmlns:wp="http://schemas.openxmlformats.org/drawingml/2006/wordprocessingDrawing" xmlns:w10="urn:schemas-microsoft-com:office:word" xmlns:w="http://schemas.openxmlformats.org/wordprocessingml/2006/main" xmlns:w14="http://schemas.microsoft.com/office/word/2010/wordml" xmlns:w15="http://schemas.microsoft.com/office/word/2012/wordml" xmlns:w16se="http://schemas.microsoft.com/office/word/2015/wordml/symex" xmlns:wpg="http://schemas.microsoft.com/office/word/2010/wordprocessingGroup" xmlns:wpi="http://schemas.microsoft.com/office/word/2010/wordprocessingInk" xmlns:wne="http://schemas.microsoft.com/office/word/2006/wordml" xmlns:wps="http://schemas.microsoft.com/office/word/2010/wordprocessingShape" mc:Ignorable="w14 w15 w16se wp14">
   <w:sdt>
     <w:sdtPr>
       <w:id w:val="-1236312623"/>
@@ -4433,7 +4829,7 @@
           <w:rPr>
             <w:noProof/>
           </w:rPr>
-          <w:t>7</w:t>
+          <w:t>2</w:t>
         </w:r>
         <w:r>
           <w:rPr>
@@ -4453,7 +4849,7 @@
 </file>
 
 <file path=word/footnotes.xml><?xml version="1.0" encoding="utf-8"?>
-<w:footnotes xmlns:wpc="http://schemas.microsoft.com/office/word/2010/wordprocessingCanvas" xmlns:cx="http://schemas.microsoft.com/office/drawing/2014/chartex" xmlns:cx1="http://schemas.microsoft.com/office/drawing/2015/9/8/chartex" xmlns:cx2="http://schemas.microsoft.com/office/drawing/2015/10/21/chartex" xmlns:cx3="http://schemas.microsoft.com/office/drawing/2016/5/9/chartex" xmlns:cx4="http://schemas.microsoft.com/office/drawing/2016/5/10/chartex" xmlns:cx5="http://schemas.microsoft.com/office/drawing/2016/5/11/chartex" xmlns:mc="http://schemas.openxmlformats.org/markup-compatibility/2006" xmlns:o="urn:schemas-microsoft-com:office:office" xmlns:r="http://schemas.openxmlformats.org/officeDocument/2006/relationships" xmlns:m="http://schemas.openxmlformats.org/officeDocument/2006/math" xmlns:v="urn:schemas-microsoft-com:vml" xmlns:wp14="http://schemas.microsoft.com/office/word/2010/wordprocessingDrawing" xmlns:wp="http://schemas.openxmlformats.org/drawingml/2006/wordprocessingDrawing" xmlns:w10="urn:schemas-microsoft-com:office:word" xmlns:w="http://schemas.openxmlformats.org/wordprocessingml/2006/main" xmlns:w14="http://schemas.microsoft.com/office/word/2010/wordml" xmlns:w15="http://schemas.microsoft.com/office/word/2012/wordml" xmlns:w16se="http://schemas.microsoft.com/office/word/2015/wordml/symex" xmlns:wpg="http://schemas.microsoft.com/office/word/2010/wordprocessingGroup" xmlns:wpi="http://schemas.microsoft.com/office/word/2010/wordprocessingInk" xmlns:wne="http://schemas.microsoft.com/office/word/2006/wordml" xmlns:wps="http://schemas.microsoft.com/office/word/2010/wordprocessingShape" mc:Ignorable="w14 w15 w16se wp14">
+<w:footnotes xmlns:wpc="http://schemas.microsoft.com/office/word/2010/wordprocessingCanvas" xmlns:cx="http://schemas.microsoft.com/office/drawing/2014/chartex" xmlns:cx1="http://schemas.microsoft.com/office/drawing/2015/9/8/chartex" xmlns:cx2="http://schemas.microsoft.com/office/drawing/2015/10/21/chartex" xmlns:mc="http://schemas.openxmlformats.org/markup-compatibility/2006" xmlns:o="urn:schemas-microsoft-com:office:office" xmlns:r="http://schemas.openxmlformats.org/officeDocument/2006/relationships" xmlns:m="http://schemas.openxmlformats.org/officeDocument/2006/math" xmlns:v="urn:schemas-microsoft-com:vml" xmlns:wp14="http://schemas.microsoft.com/office/word/2010/wordprocessingDrawing" xmlns:wp="http://schemas.openxmlformats.org/drawingml/2006/wordprocessingDrawing" xmlns:w10="urn:schemas-microsoft-com:office:word" xmlns:w="http://schemas.openxmlformats.org/wordprocessingml/2006/main" xmlns:w14="http://schemas.microsoft.com/office/word/2010/wordml" xmlns:w15="http://schemas.microsoft.com/office/word/2012/wordml" xmlns:w16se="http://schemas.microsoft.com/office/word/2015/wordml/symex" xmlns:wpg="http://schemas.microsoft.com/office/word/2010/wordprocessingGroup" xmlns:wpi="http://schemas.microsoft.com/office/word/2010/wordprocessingInk" xmlns:wne="http://schemas.microsoft.com/office/word/2006/wordml" xmlns:wps="http://schemas.microsoft.com/office/word/2010/wordprocessingShape" mc:Ignorable="w14 w15 w16se wp14">
   <w:footnote w:type="separator" w:id="-1">
     <w:p>
       <w:pPr>
@@ -4478,18 +4874,13 @@
 </file>
 
 <file path=word/header1.xml><?xml version="1.0" encoding="utf-8"?>
-<w:hdr xmlns:wpc="http://schemas.microsoft.com/office/word/2010/wordprocessingCanvas" xmlns:cx="http://schemas.microsoft.com/office/drawing/2014/chartex" xmlns:cx1="http://schemas.microsoft.com/office/drawing/2015/9/8/chartex" xmlns:cx2="http://schemas.microsoft.com/office/drawing/2015/10/21/chartex" xmlns:cx3="http://schemas.microsoft.com/office/drawing/2016/5/9/chartex" xmlns:cx4="http://schemas.microsoft.com/office/drawing/2016/5/10/chartex" xmlns:cx5="http://schemas.microsoft.com/office/drawing/2016/5/11/chartex" xmlns:mc="http://schemas.openxmlformats.org/markup-compatibility/2006" xmlns:o="urn:schemas-microsoft-com:office:office" xmlns:r="http://schemas.openxmlformats.org/officeDocument/2006/relationships" xmlns:m="http://schemas.openxmlformats.org/officeDocument/2006/math" xmlns:v="urn:schemas-microsoft-com:vml" xmlns:wp14="http://schemas.microsoft.com/office/word/2010/wordprocessingDrawing" xmlns:wp="http://schemas.openxmlformats.org/drawingml/2006/wordprocessingDrawing" xmlns:w10="urn:schemas-microsoft-com:office:word" xmlns:w="http://schemas.openxmlformats.org/wordprocessingml/2006/main" xmlns:w14="http://schemas.microsoft.com/office/word/2010/wordml" xmlns:w15="http://schemas.microsoft.com/office/word/2012/wordml" xmlns:w16se="http://schemas.microsoft.com/office/word/2015/wordml/symex" xmlns:wpg="http://schemas.microsoft.com/office/word/2010/wordprocessingGroup" xmlns:wpi="http://schemas.microsoft.com/office/word/2010/wordprocessingInk" xmlns:wne="http://schemas.microsoft.com/office/word/2006/wordml" xmlns:wps="http://schemas.microsoft.com/office/word/2010/wordprocessingShape" mc:Ignorable="w14 w15 w16se wp14">
+<w:hdr xmlns:wpc="http://schemas.microsoft.com/office/word/2010/wordprocessingCanvas" xmlns:cx="http://schemas.microsoft.com/office/drawing/2014/chartex" xmlns:cx1="http://schemas.microsoft.com/office/drawing/2015/9/8/chartex" xmlns:cx2="http://schemas.microsoft.com/office/drawing/2015/10/21/chartex" xmlns:mc="http://schemas.openxmlformats.org/markup-compatibility/2006" xmlns:o="urn:schemas-microsoft-com:office:office" xmlns:r="http://schemas.openxmlformats.org/officeDocument/2006/relationships" xmlns:m="http://schemas.openxmlformats.org/officeDocument/2006/math" xmlns:v="urn:schemas-microsoft-com:vml" xmlns:wp14="http://schemas.microsoft.com/office/word/2010/wordprocessingDrawing" xmlns:wp="http://schemas.openxmlformats.org/drawingml/2006/wordprocessingDrawing" xmlns:w10="urn:schemas-microsoft-com:office:word" xmlns:w="http://schemas.openxmlformats.org/wordprocessingml/2006/main" xmlns:w14="http://schemas.microsoft.com/office/word/2010/wordml" xmlns:w15="http://schemas.microsoft.com/office/word/2012/wordml" xmlns:w16se="http://schemas.microsoft.com/office/word/2015/wordml/symex" xmlns:wpg="http://schemas.microsoft.com/office/word/2010/wordprocessingGroup" xmlns:wpi="http://schemas.microsoft.com/office/word/2010/wordprocessingInk" xmlns:wne="http://schemas.microsoft.com/office/word/2006/wordml" xmlns:wps="http://schemas.microsoft.com/office/word/2010/wordprocessingShape" mc:Ignorable="w14 w15 w16se wp14">
   <w:p>
     <w:pPr>
       <w:pStyle w:val="Header"/>
     </w:pPr>
-    <w:proofErr w:type="spellStart"/>
     <w:r>
-      <w:t>Fontys</w:t>
-    </w:r>
-    <w:proofErr w:type="spellEnd"/>
-    <w:r>
-      <w:t xml:space="preserve"> University of Applied Sciences</w:t>
+      <w:t>Fontys University of Applied Sciences</w:t>
     </w:r>
     <w:r>
       <w:tab/>
@@ -4510,8 +4901,120 @@
 </file>
 
 <file path=word/numbering.xml><?xml version="1.0" encoding="utf-8"?>
-<w:numbering xmlns:wpc="http://schemas.microsoft.com/office/word/2010/wordprocessingCanvas" xmlns:cx="http://schemas.microsoft.com/office/drawing/2014/chartex" xmlns:cx1="http://schemas.microsoft.com/office/drawing/2015/9/8/chartex" xmlns:cx2="http://schemas.microsoft.com/office/drawing/2015/10/21/chartex" xmlns:cx3="http://schemas.microsoft.com/office/drawing/2016/5/9/chartex" xmlns:cx4="http://schemas.microsoft.com/office/drawing/2016/5/10/chartex" xmlns:cx5="http://schemas.microsoft.com/office/drawing/2016/5/11/chartex" xmlns:mc="http://schemas.openxmlformats.org/markup-compatibility/2006" xmlns:o="urn:schemas-microsoft-com:office:office" xmlns:r="http://schemas.openxmlformats.org/officeDocument/2006/relationships" xmlns:m="http://schemas.openxmlformats.org/officeDocument/2006/math" xmlns:v="urn:schemas-microsoft-com:vml" xmlns:wp14="http://schemas.microsoft.com/office/word/2010/wordprocessingDrawing" xmlns:wp="http://schemas.openxmlformats.org/drawingml/2006/wordprocessingDrawing" xmlns:w10="urn:schemas-microsoft-com:office:word" xmlns:w="http://schemas.openxmlformats.org/wordprocessingml/2006/main" xmlns:w14="http://schemas.microsoft.com/office/word/2010/wordml" xmlns:w15="http://schemas.microsoft.com/office/word/2012/wordml" xmlns:w16se="http://schemas.microsoft.com/office/word/2015/wordml/symex" xmlns:wpg="http://schemas.microsoft.com/office/word/2010/wordprocessingGroup" xmlns:wpi="http://schemas.microsoft.com/office/word/2010/wordprocessingInk" xmlns:wne="http://schemas.microsoft.com/office/word/2006/wordml" xmlns:wps="http://schemas.microsoft.com/office/word/2010/wordprocessingShape" mc:Ignorable="w14 w15 w16se wp14">
+<w:numbering xmlns:wpc="http://schemas.microsoft.com/office/word/2010/wordprocessingCanvas" xmlns:cx="http://schemas.microsoft.com/office/drawing/2014/chartex" xmlns:cx1="http://schemas.microsoft.com/office/drawing/2015/9/8/chartex" xmlns:cx2="http://schemas.microsoft.com/office/drawing/2015/10/21/chartex" xmlns:mc="http://schemas.openxmlformats.org/markup-compatibility/2006" xmlns:o="urn:schemas-microsoft-com:office:office" xmlns:r="http://schemas.openxmlformats.org/officeDocument/2006/relationships" xmlns:m="http://schemas.openxmlformats.org/officeDocument/2006/math" xmlns:v="urn:schemas-microsoft-com:vml" xmlns:wp14="http://schemas.microsoft.com/office/word/2010/wordprocessingDrawing" xmlns:wp="http://schemas.openxmlformats.org/drawingml/2006/wordprocessingDrawing" xmlns:w10="urn:schemas-microsoft-com:office:word" xmlns:w="http://schemas.openxmlformats.org/wordprocessingml/2006/main" xmlns:w14="http://schemas.microsoft.com/office/word/2010/wordml" xmlns:w15="http://schemas.microsoft.com/office/word/2012/wordml" xmlns:w16se="http://schemas.microsoft.com/office/word/2015/wordml/symex" xmlns:wpg="http://schemas.microsoft.com/office/word/2010/wordprocessingGroup" xmlns:wpi="http://schemas.microsoft.com/office/word/2010/wordprocessingInk" xmlns:wne="http://schemas.microsoft.com/office/word/2006/wordml" xmlns:wps="http://schemas.microsoft.com/office/word/2010/wordprocessingShape" mc:Ignorable="w14 w15 w16se wp14">
   <w:abstractNum w:abstractNumId="0" w15:restartNumberingAfterBreak="0">
+    <w:nsid w:val="0E0877DF"/>
+    <w:multiLevelType w:val="hybridMultilevel"/>
+    <w:tmpl w:val="95D22DC2"/>
+    <w:lvl w:ilvl="0" w:tplc="E81409F0">
+      <w:numFmt w:val="bullet"/>
+      <w:lvlText w:val="-"/>
+      <w:lvlJc w:val="left"/>
+      <w:pPr>
+        <w:ind w:left="720" w:hanging="360"/>
+      </w:pPr>
+      <w:rPr>
+        <w:rFonts w:ascii="Calibri" w:eastAsiaTheme="minorHAnsi" w:hAnsi="Calibri" w:cstheme="minorBidi" w:hint="default"/>
+      </w:rPr>
+    </w:lvl>
+    <w:lvl w:ilvl="1" w:tplc="04090003" w:tentative="1">
+      <w:start w:val="1"/>
+      <w:numFmt w:val="bullet"/>
+      <w:lvlText w:val="o"/>
+      <w:lvlJc w:val="left"/>
+      <w:pPr>
+        <w:ind w:left="1440" w:hanging="360"/>
+      </w:pPr>
+      <w:rPr>
+        <w:rFonts w:ascii="Courier New" w:hAnsi="Courier New" w:cs="Courier New" w:hint="default"/>
+      </w:rPr>
+    </w:lvl>
+    <w:lvl w:ilvl="2" w:tplc="04090005" w:tentative="1">
+      <w:start w:val="1"/>
+      <w:numFmt w:val="bullet"/>
+      <w:lvlText w:val=""/>
+      <w:lvlJc w:val="left"/>
+      <w:pPr>
+        <w:ind w:left="2160" w:hanging="360"/>
+      </w:pPr>
+      <w:rPr>
+        <w:rFonts w:ascii="Wingdings" w:hAnsi="Wingdings" w:hint="default"/>
+      </w:rPr>
+    </w:lvl>
+    <w:lvl w:ilvl="3" w:tplc="04090001" w:tentative="1">
+      <w:start w:val="1"/>
+      <w:numFmt w:val="bullet"/>
+      <w:lvlText w:val=""/>
+      <w:lvlJc w:val="left"/>
+      <w:pPr>
+        <w:ind w:left="2880" w:hanging="360"/>
+      </w:pPr>
+      <w:rPr>
+        <w:rFonts w:ascii="Symbol" w:hAnsi="Symbol" w:hint="default"/>
+      </w:rPr>
+    </w:lvl>
+    <w:lvl w:ilvl="4" w:tplc="04090003" w:tentative="1">
+      <w:start w:val="1"/>
+      <w:numFmt w:val="bullet"/>
+      <w:lvlText w:val="o"/>
+      <w:lvlJc w:val="left"/>
+      <w:pPr>
+        <w:ind w:left="3600" w:hanging="360"/>
+      </w:pPr>
+      <w:rPr>
+        <w:rFonts w:ascii="Courier New" w:hAnsi="Courier New" w:cs="Courier New" w:hint="default"/>
+      </w:rPr>
+    </w:lvl>
+    <w:lvl w:ilvl="5" w:tplc="04090005" w:tentative="1">
+      <w:start w:val="1"/>
+      <w:numFmt w:val="bullet"/>
+      <w:lvlText w:val=""/>
+      <w:lvlJc w:val="left"/>
+      <w:pPr>
+        <w:ind w:left="4320" w:hanging="360"/>
+      </w:pPr>
+      <w:rPr>
+        <w:rFonts w:ascii="Wingdings" w:hAnsi="Wingdings" w:hint="default"/>
+      </w:rPr>
+    </w:lvl>
+    <w:lvl w:ilvl="6" w:tplc="04090001" w:tentative="1">
+      <w:start w:val="1"/>
+      <w:numFmt w:val="bullet"/>
+      <w:lvlText w:val=""/>
+      <w:lvlJc w:val="left"/>
+      <w:pPr>
+        <w:ind w:left="5040" w:hanging="360"/>
+      </w:pPr>
+      <w:rPr>
+        <w:rFonts w:ascii="Symbol" w:hAnsi="Symbol" w:hint="default"/>
+      </w:rPr>
+    </w:lvl>
+    <w:lvl w:ilvl="7" w:tplc="04090003" w:tentative="1">
+      <w:start w:val="1"/>
+      <w:numFmt w:val="bullet"/>
+      <w:lvlText w:val="o"/>
+      <w:lvlJc w:val="left"/>
+      <w:pPr>
+        <w:ind w:left="5760" w:hanging="360"/>
+      </w:pPr>
+      <w:rPr>
+        <w:rFonts w:ascii="Courier New" w:hAnsi="Courier New" w:cs="Courier New" w:hint="default"/>
+      </w:rPr>
+    </w:lvl>
+    <w:lvl w:ilvl="8" w:tplc="04090005" w:tentative="1">
+      <w:start w:val="1"/>
+      <w:numFmt w:val="bullet"/>
+      <w:lvlText w:val=""/>
+      <w:lvlJc w:val="left"/>
+      <w:pPr>
+        <w:ind w:left="6480" w:hanging="360"/>
+      </w:pPr>
+      <w:rPr>
+        <w:rFonts w:ascii="Wingdings" w:hAnsi="Wingdings" w:hint="default"/>
+      </w:rPr>
+    </w:lvl>
+  </w:abstractNum>
+  <w:abstractNum w:abstractNumId="1" w15:restartNumberingAfterBreak="0">
     <w:nsid w:val="650D7C23"/>
     <w:multiLevelType w:val="hybridMultilevel"/>
     <w:tmpl w:val="5802DDF6"/>
@@ -4624,7 +5127,7 @@
       </w:rPr>
     </w:lvl>
   </w:abstractNum>
-  <w:abstractNum w:abstractNumId="1" w15:restartNumberingAfterBreak="0">
+  <w:abstractNum w:abstractNumId="2" w15:restartNumberingAfterBreak="0">
     <w:nsid w:val="69CD350E"/>
     <w:multiLevelType w:val="multilevel"/>
     <w:tmpl w:val="04090025"/>
@@ -4720,9 +5223,12 @@
     </w:lvl>
   </w:abstractNum>
   <w:num w:numId="1">
+    <w:abstractNumId w:val="2"/>
+  </w:num>
+  <w:num w:numId="2">
     <w:abstractNumId w:val="1"/>
   </w:num>
-  <w:num w:numId="2">
+  <w:num w:numId="3">
     <w:abstractNumId w:val="0"/>
   </w:num>
 </w:numbering>
@@ -6137,7 +6643,7 @@
 </file>
 
 <file path=customXml/itemProps2.xml><?xml version="1.0" encoding="utf-8"?>
-<ds:datastoreItem xmlns:ds="http://schemas.openxmlformats.org/officeDocument/2006/customXml" ds:itemID="{6B30C26A-F523-41CF-B0CB-10E9924C06B6}">
+<ds:datastoreItem xmlns:ds="http://schemas.openxmlformats.org/officeDocument/2006/customXml" ds:itemID="{710144E3-ED79-4AD1-B214-DA9F23E52D49}">
   <ds:schemaRefs>
     <ds:schemaRef ds:uri="http://schemas.openxmlformats.org/officeDocument/2006/bibliography"/>
   </ds:schemaRefs>

</xml_diff>

<commit_message>
Final report - Updated Intro
</commit_message>
<xml_diff>
--- a/Documentation/FinalReport-Sepr.docx
+++ b/Documentation/FinalReport-Sepr.docx
@@ -10,6 +10,7 @@
           <w:docPartUnique/>
         </w:docPartObj>
       </w:sdtPr>
+      <w:sdtEndPr/>
       <w:sdtContent>
         <w:p>
           <w:r>
@@ -375,6 +376,7 @@
                                   <w:dataBinding w:prefixMappings="xmlns:ns0='http://schemas.microsoft.com/office/2006/coverPageProps' " w:xpath="/ns0:CoverPageProperties[1]/ns0:Abstract[1]" w:storeItemID="{55AF091B-3C7A-41E3-B477-F2FDAA23CFDA}"/>
                                   <w:text w:multiLine="1"/>
                                 </w:sdtPr>
+                                <w:sdtEndPr/>
                                 <w:sdtContent>
                                   <w:p>
                                     <w:pPr>
@@ -605,6 +607,7 @@
                                   <w:dataBinding w:prefixMappings="xmlns:ns0='http://purl.org/dc/elements/1.1/' xmlns:ns1='http://schemas.openxmlformats.org/package/2006/metadata/core-properties' " w:xpath="/ns1:coreProperties[1]/ns0:subject[1]" w:storeItemID="{6C3C8BC8-F283-45AE-878A-BAB7291924A1}"/>
                                   <w:text/>
                                 </w:sdtPr>
+                                <w:sdtEndPr/>
                                 <w:sdtContent>
                                   <w:p>
                                     <w:pPr>
@@ -821,6 +824,7 @@
                                     <w:id w:val="-1119831961"/>
                                     <w15:appearance w15:val="hidden"/>
                                   </w:sdtPr>
+                                  <w:sdtEndPr/>
                                   <w:sdtContent>
                                     <w:proofErr w:type="spellStart"/>
                                     <w:r>
@@ -2020,7 +2024,6 @@
         <w:pStyle w:val="Heading1"/>
       </w:pPr>
       <w:bookmarkStart w:id="0" w:name="_Toc462040552"/>
-      <w:bookmarkStart w:id="1" w:name="_GoBack"/>
       <w:r>
         <w:lastRenderedPageBreak/>
         <w:t>Introduction</w:t>
@@ -2035,7 +2038,10 @@
         </w:rPr>
       </w:pPr>
       <w:r>
-        <w:t>This document will cover the pre-knowledge, final design decisions and security regarding the SPA Fontys e-banking system</w:t>
+        <w:t xml:space="preserve">This document will cover the pre-knowledge, final design decisions and security regarding the Fontys e-banking </w:t>
+      </w:r>
+      <w:r>
+        <w:t>web application</w:t>
       </w:r>
       <w:r>
         <w:t xml:space="preserve"> called </w:t>
@@ -2055,7 +2061,10 @@
         <w:t xml:space="preserve"> </w:t>
       </w:r>
       <w:r>
-        <w:t xml:space="preserve">The application is written in PHP, HTML5, CSS3 and </w:t>
+        <w:t>This SPA</w:t>
+      </w:r>
+      <w:r>
+        <w:t xml:space="preserve"> application is written in PHP, HTML5, CSS3 and </w:t>
       </w:r>
       <w:proofErr w:type="spellStart"/>
       <w:r>
@@ -2114,7 +2123,87 @@
         <w:rPr>
           <w:lang w:val="en-GB"/>
         </w:rPr>
-        <w:t xml:space="preserve"> A new customer can be added only through the administrator page.</w:t>
+        <w:t xml:space="preserve"> Creation wise an administrator </w:t>
+      </w:r>
+      <w:r>
+        <w:rPr>
+          <w:lang w:val="en-GB"/>
+        </w:rPr>
+        <w:t xml:space="preserve">user </w:t>
+      </w:r>
+      <w:r>
+        <w:rPr>
+          <w:lang w:val="en-GB"/>
+        </w:rPr>
+        <w:t>has to be added manually in the database. A</w:t>
+      </w:r>
+      <w:r>
+        <w:rPr>
+          <w:lang w:val="en-GB"/>
+        </w:rPr>
+        <w:t xml:space="preserve"> new customer</w:t>
+      </w:r>
+      <w:r>
+        <w:rPr>
+          <w:lang w:val="en-GB"/>
+        </w:rPr>
+        <w:t xml:space="preserve"> user</w:t>
+      </w:r>
+      <w:r>
+        <w:rPr>
+          <w:lang w:val="en-GB"/>
+        </w:rPr>
+        <w:t xml:space="preserve"> can be added through the administrator page.</w:t>
+      </w:r>
+      <w:r>
+        <w:rPr>
+          <w:lang w:val="en-GB"/>
+        </w:rPr>
+        <w:t xml:space="preserve"> Similar to other banking applications, </w:t>
+      </w:r>
+      <w:proofErr w:type="spellStart"/>
+      <w:r>
+        <w:rPr>
+          <w:lang w:val="en-GB"/>
+        </w:rPr>
+        <w:t>eFontys</w:t>
+      </w:r>
+      <w:proofErr w:type="spellEnd"/>
+      <w:r>
+        <w:rPr>
+          <w:lang w:val="en-GB"/>
+        </w:rPr>
+        <w:t xml:space="preserve"> allows a user to have an account with </w:t>
+      </w:r>
+      <w:r>
+        <w:rPr>
+          <w:lang w:val="en-GB"/>
+        </w:rPr>
+        <w:t xml:space="preserve">a </w:t>
+      </w:r>
+      <w:r>
+        <w:rPr>
+          <w:lang w:val="en-GB"/>
+        </w:rPr>
+        <w:t xml:space="preserve">balance, with which the user can interact. All </w:t>
+      </w:r>
+      <w:r>
+        <w:rPr>
+          <w:lang w:val="en-GB"/>
+        </w:rPr>
+        <w:t>their functionalities</w:t>
+      </w:r>
+      <w:r>
+        <w:rPr>
+          <w:lang w:val="en-GB"/>
+        </w:rPr>
+        <w:t xml:space="preserve"> more</w:t>
+      </w:r>
+      <w:r>
+        <w:rPr>
+          <w:lang w:val="en-GB"/>
+        </w:rPr>
+        <w:t xml:space="preserve"> specifically per role can be found below.</w:t>
       </w:r>
     </w:p>
     <w:p>
@@ -2133,6 +2222,7 @@
     </w:p>
     <w:p>
       <w:pPr>
+        <w:spacing w:after="0"/>
         <w:rPr>
           <w:lang w:val="en-GB" w:eastAsia="ja-JP"/>
         </w:rPr>
@@ -2147,13 +2237,13 @@
         <w:rPr>
           <w:lang w:val="en-GB" w:eastAsia="ja-JP"/>
         </w:rPr>
-        <w:t>has an account with</w:t>
+        <w:t>has an account with the following functionalities</w:t>
       </w:r>
       <w:r>
         <w:rPr>
           <w:lang w:val="en-GB" w:eastAsia="ja-JP"/>
         </w:rPr>
-        <w:t xml:space="preserve"> the ability to:</w:t>
+        <w:t>:</w:t>
       </w:r>
     </w:p>
     <w:p>
@@ -2163,6 +2253,7 @@
           <w:ilvl w:val="0"/>
           <w:numId w:val="3"/>
         </w:numPr>
+        <w:spacing w:after="0"/>
         <w:rPr>
           <w:lang w:val="en-GB" w:eastAsia="ja-JP"/>
         </w:rPr>
@@ -2181,6 +2272,7 @@
           <w:ilvl w:val="0"/>
           <w:numId w:val="3"/>
         </w:numPr>
+        <w:spacing w:after="0"/>
         <w:rPr>
           <w:lang w:val="en-GB" w:eastAsia="ja-JP"/>
         </w:rPr>
@@ -2199,6 +2291,7 @@
           <w:ilvl w:val="0"/>
           <w:numId w:val="3"/>
         </w:numPr>
+        <w:spacing w:after="0"/>
         <w:rPr>
           <w:lang w:val="en-GB" w:eastAsia="ja-JP"/>
         </w:rPr>
@@ -2268,6 +2361,7 @@
     </w:p>
     <w:p>
       <w:pPr>
+        <w:spacing w:after="0"/>
         <w:rPr>
           <w:lang w:val="en-GB" w:eastAsia="ja-JP"/>
         </w:rPr>
@@ -2288,13 +2382,25 @@
         <w:rPr>
           <w:lang w:val="en-GB" w:eastAsia="ja-JP"/>
         </w:rPr>
-        <w:t xml:space="preserve"> has the same abilities as the customer </w:t>
+        <w:t xml:space="preserve"> has the same </w:t>
       </w:r>
       <w:r>
         <w:rPr>
           <w:lang w:val="en-GB" w:eastAsia="ja-JP"/>
         </w:rPr>
-        <w:t>but can also</w:t>
+        <w:t>functionalities</w:t>
+      </w:r>
+      <w:r>
+        <w:rPr>
+          <w:lang w:val="en-GB" w:eastAsia="ja-JP"/>
+        </w:rPr>
+        <w:t xml:space="preserve"> as the customer </w:t>
+      </w:r>
+      <w:r>
+        <w:rPr>
+          <w:lang w:val="en-GB" w:eastAsia="ja-JP"/>
+        </w:rPr>
+        <w:t>extended with the following</w:t>
       </w:r>
       <w:r>
         <w:rPr>
@@ -2310,6 +2416,7 @@
           <w:ilvl w:val="0"/>
           <w:numId w:val="3"/>
         </w:numPr>
+        <w:spacing w:after="0"/>
         <w:rPr>
           <w:lang w:val="en-GB" w:eastAsia="ja-JP"/>
         </w:rPr>
@@ -2319,6 +2426,12 @@
           <w:lang w:val="en-GB" w:eastAsia="ja-JP"/>
         </w:rPr>
         <w:t>Add and remove users</w:t>
+      </w:r>
+      <w:r>
+        <w:rPr>
+          <w:lang w:val="en-GB" w:eastAsia="ja-JP"/>
+        </w:rPr>
+        <w:t xml:space="preserve"> (except for himself)</w:t>
       </w:r>
     </w:p>
     <w:p>
@@ -2365,6 +2478,12 @@
         </w:rPr>
         <w:t xml:space="preserve">The network architecture looking as follows. With </w:t>
       </w:r>
+      <w:r>
+        <w:rPr>
+          <w:lang w:val="en-GB"/>
+        </w:rPr>
+        <w:t xml:space="preserve">the </w:t>
+      </w:r>
       <w:proofErr w:type="spellStart"/>
       <w:r>
         <w:rPr>
@@ -2377,7 +2496,31 @@
         <w:rPr>
           <w:lang w:val="en-GB"/>
         </w:rPr>
-        <w:t xml:space="preserve"> being hosted on the Athena server. The database and server are connected through the internet.</w:t>
+        <w:t xml:space="preserve"> </w:t>
+      </w:r>
+      <w:r>
+        <w:rPr>
+          <w:lang w:val="en-GB"/>
+        </w:rPr>
+        <w:t xml:space="preserve">web application </w:t>
+      </w:r>
+      <w:r>
+        <w:rPr>
+          <w:lang w:val="en-GB"/>
+        </w:rPr>
+        <w:t>being hosted on the Athena server. The database and server are connected through the internet</w:t>
+      </w:r>
+      <w:r>
+        <w:rPr>
+          <w:lang w:val="en-GB"/>
+        </w:rPr>
+        <w:t xml:space="preserve"> to the users</w:t>
+      </w:r>
+      <w:r>
+        <w:rPr>
+          <w:lang w:val="en-GB"/>
+        </w:rPr>
+        <w:t>.</w:t>
       </w:r>
     </w:p>
     <w:p>
@@ -2407,13 +2550,12 @@
             <v:path o:extrusionok="f" gradientshapeok="t" o:connecttype="rect"/>
             <o:lock v:ext="edit" aspectratio="t"/>
           </v:shapetype>
-          <v:shape id="_x0000_i1030" type="#_x0000_t75" style="width:303.4pt;height:272.75pt" o:ole="">
+          <v:shape id="_x0000_i1025" type="#_x0000_t75" style="width:241.5pt;height:217pt" o:ole="">
             <v:imagedata r:id="rId11" o:title=""/>
           </v:shape>
-          <o:OLEObject Type="Embed" ProgID="Visio.Drawing.11" ShapeID="_x0000_i1030" DrawAspect="Content" ObjectID="_1535830561" r:id="rId12"/>
+          <o:OLEObject Type="Embed" ProgID="Visio.Drawing.11" ShapeID="_x0000_i1025" DrawAspect="Content" ObjectID="_1535913387" r:id="rId12"/>
         </w:object>
       </w:r>
-      <w:bookmarkEnd w:id="1"/>
     </w:p>
     <w:p>
       <w:pPr>
@@ -2422,8 +2564,8 @@
           <w:lang w:val="en-GB"/>
         </w:rPr>
       </w:pPr>
-      <w:bookmarkStart w:id="2" w:name="_Toc433135899"/>
-      <w:bookmarkStart w:id="3" w:name="_Toc462040553"/>
+      <w:bookmarkStart w:id="1" w:name="_Toc433135899"/>
+      <w:bookmarkStart w:id="2" w:name="_Toc462040553"/>
       <w:r>
         <w:rPr>
           <w:lang w:val="en-GB"/>
@@ -2431,8 +2573,8 @@
         <w:lastRenderedPageBreak/>
         <w:t>Web Application Overview</w:t>
       </w:r>
+      <w:bookmarkEnd w:id="1"/>
       <w:bookmarkEnd w:id="2"/>
-      <w:bookmarkEnd w:id="3"/>
     </w:p>
     <w:p>
       <w:pPr>
@@ -2441,16 +2583,16 @@
           <w:lang w:val="en-GB"/>
         </w:rPr>
       </w:pPr>
-      <w:bookmarkStart w:id="4" w:name="_Toc433135901"/>
-      <w:bookmarkStart w:id="5" w:name="_Toc462040554"/>
+      <w:bookmarkStart w:id="3" w:name="_Toc433135901"/>
+      <w:bookmarkStart w:id="4" w:name="_Toc462040554"/>
       <w:r>
         <w:rPr>
           <w:lang w:val="en-GB"/>
         </w:rPr>
         <w:t>Architecture</w:t>
       </w:r>
+      <w:bookmarkEnd w:id="3"/>
       <w:bookmarkEnd w:id="4"/>
-      <w:bookmarkEnd w:id="5"/>
     </w:p>
     <w:p>
       <w:pPr>
@@ -2462,7 +2604,7 @@
           <w:lang w:val="en-GB"/>
         </w:rPr>
       </w:pPr>
-      <w:bookmarkStart w:id="6" w:name="_Toc433135902"/>
+      <w:bookmarkStart w:id="5" w:name="_Toc433135902"/>
       <w:r>
         <w:rPr>
           <w:lang w:val="en-GB"/>
@@ -2477,7 +2619,7 @@
           <w:lang w:val="en-GB"/>
         </w:rPr>
       </w:pPr>
-      <w:bookmarkStart w:id="7" w:name="_Toc462040555"/>
+      <w:bookmarkStart w:id="6" w:name="_Toc462040555"/>
       <w:r>
         <w:rPr>
           <w:lang w:val="en-GB"/>
@@ -2485,8 +2627,8 @@
         <w:lastRenderedPageBreak/>
         <w:t>Threat analysis</w:t>
       </w:r>
+      <w:bookmarkEnd w:id="5"/>
       <w:bookmarkEnd w:id="6"/>
-      <w:bookmarkEnd w:id="7"/>
       <w:r>
         <w:rPr>
           <w:lang w:val="en-GB"/>
@@ -2606,6 +2748,7 @@
           <w:id w:val="-1904750815"/>
           <w:citation/>
         </w:sdtPr>
+        <w:sdtEndPr/>
         <w:sdtContent>
           <w:r>
             <w:fldChar w:fldCharType="begin"/>
@@ -2641,6 +2784,7 @@
           <w:id w:val="1083569138"/>
           <w:citation/>
         </w:sdtPr>
+        <w:sdtEndPr/>
         <w:sdtContent>
           <w:r>
             <w:fldChar w:fldCharType="begin"/>
@@ -2700,51 +2844,25 @@
       <w:r>
         <w:t xml:space="preserve">Figure </w:t>
       </w:r>
-      <w:r>
-        <w:fldChar w:fldCharType="begin"/>
-      </w:r>
-      <w:r>
-        <w:instrText xml:space="preserve"> STYLEREF 1 \s </w:instrText>
-      </w:r>
-      <w:r>
-        <w:fldChar w:fldCharType="separate"/>
-      </w:r>
-      <w:r>
-        <w:rPr>
-          <w:noProof/>
-        </w:rPr>
-        <w:t>4</w:t>
-      </w:r>
-      <w:r>
-        <w:rPr>
-          <w:noProof/>
-        </w:rPr>
-        <w:fldChar w:fldCharType="end"/>
-      </w:r>
+      <w:fldSimple w:instr=" STYLEREF 1 \s ">
+        <w:r>
+          <w:rPr>
+            <w:noProof/>
+          </w:rPr>
+          <w:t>4</w:t>
+        </w:r>
+      </w:fldSimple>
       <w:r>
         <w:noBreakHyphen/>
       </w:r>
-      <w:r>
-        <w:fldChar w:fldCharType="begin"/>
-      </w:r>
-      <w:r>
-        <w:instrText xml:space="preserve"> SEQ Figure \* ARABIC \s 1 </w:instrText>
-      </w:r>
-      <w:r>
-        <w:fldChar w:fldCharType="separate"/>
-      </w:r>
-      <w:r>
-        <w:rPr>
-          <w:noProof/>
-        </w:rPr>
-        <w:t>1</w:t>
-      </w:r>
-      <w:r>
-        <w:rPr>
-          <w:noProof/>
-        </w:rPr>
-        <w:fldChar w:fldCharType="end"/>
-      </w:r>
+      <w:fldSimple w:instr=" SEQ Figure \* ARABIC \s 1 ">
+        <w:r>
+          <w:rPr>
+            <w:noProof/>
+          </w:rPr>
+          <w:t>1</w:t>
+        </w:r>
+      </w:fldSimple>
       <w:r>
         <w:t xml:space="preserve"> ITRC Stats Summary 2014-2015</w:t>
       </w:r>
@@ -2874,51 +2992,25 @@
         <w:lastRenderedPageBreak/>
         <w:t xml:space="preserve">Figure </w:t>
       </w:r>
-      <w:r>
-        <w:fldChar w:fldCharType="begin"/>
-      </w:r>
-      <w:r>
-        <w:instrText xml:space="preserve"> STYLEREF 1 \s </w:instrText>
-      </w:r>
-      <w:r>
-        <w:fldChar w:fldCharType="separate"/>
-      </w:r>
-      <w:r>
-        <w:rPr>
-          <w:noProof/>
-        </w:rPr>
-        <w:t>4</w:t>
-      </w:r>
-      <w:r>
-        <w:rPr>
-          <w:noProof/>
-        </w:rPr>
-        <w:fldChar w:fldCharType="end"/>
-      </w:r>
+      <w:fldSimple w:instr=" STYLEREF 1 \s ">
+        <w:r>
+          <w:rPr>
+            <w:noProof/>
+          </w:rPr>
+          <w:t>4</w:t>
+        </w:r>
+      </w:fldSimple>
       <w:r>
         <w:noBreakHyphen/>
       </w:r>
-      <w:r>
-        <w:fldChar w:fldCharType="begin"/>
-      </w:r>
-      <w:r>
-        <w:instrText xml:space="preserve"> SEQ Figure \* ARABIC \s 1 </w:instrText>
-      </w:r>
-      <w:r>
-        <w:fldChar w:fldCharType="separate"/>
-      </w:r>
-      <w:r>
-        <w:rPr>
-          <w:noProof/>
-        </w:rPr>
-        <w:t>2</w:t>
-      </w:r>
-      <w:r>
-        <w:rPr>
-          <w:noProof/>
-        </w:rPr>
-        <w:fldChar w:fldCharType="end"/>
-      </w:r>
+      <w:fldSimple w:instr=" SEQ Figure \* ARABIC \s 1 ">
+        <w:r>
+          <w:rPr>
+            <w:noProof/>
+          </w:rPr>
+          <w:t>2</w:t>
+        </w:r>
+      </w:fldSimple>
       <w:r>
         <w:t xml:space="preserve"> Major f</w:t>
       </w:r>
@@ -3007,11 +3099,11 @@
       <w:pPr>
         <w:pStyle w:val="Heading2"/>
       </w:pPr>
-      <w:bookmarkStart w:id="8" w:name="_Toc462040556"/>
+      <w:bookmarkStart w:id="7" w:name="_Toc462040556"/>
       <w:r>
         <w:t>Data assets</w:t>
       </w:r>
-      <w:bookmarkEnd w:id="8"/>
+      <w:bookmarkEnd w:id="7"/>
     </w:p>
     <w:p>
       <w:r>
@@ -3035,51 +3127,25 @@
       <w:r>
         <w:t xml:space="preserve">Table </w:t>
       </w:r>
-      <w:r>
-        <w:fldChar w:fldCharType="begin"/>
-      </w:r>
-      <w:r>
-        <w:instrText xml:space="preserve"> STYLEREF 1 \s </w:instrText>
-      </w:r>
-      <w:r>
-        <w:fldChar w:fldCharType="separate"/>
-      </w:r>
-      <w:r>
-        <w:rPr>
-          <w:noProof/>
-        </w:rPr>
-        <w:t>4</w:t>
-      </w:r>
-      <w:r>
-        <w:rPr>
-          <w:noProof/>
-        </w:rPr>
-        <w:fldChar w:fldCharType="end"/>
-      </w:r>
+      <w:fldSimple w:instr=" STYLEREF 1 \s ">
+        <w:r>
+          <w:rPr>
+            <w:noProof/>
+          </w:rPr>
+          <w:t>4</w:t>
+        </w:r>
+      </w:fldSimple>
       <w:r>
         <w:noBreakHyphen/>
       </w:r>
-      <w:r>
-        <w:fldChar w:fldCharType="begin"/>
-      </w:r>
-      <w:r>
-        <w:instrText xml:space="preserve"> SEQ Table \* ARABIC \s 1 </w:instrText>
-      </w:r>
-      <w:r>
-        <w:fldChar w:fldCharType="separate"/>
-      </w:r>
-      <w:r>
-        <w:rPr>
-          <w:noProof/>
-        </w:rPr>
-        <w:t>1</w:t>
-      </w:r>
-      <w:r>
-        <w:rPr>
-          <w:noProof/>
-        </w:rPr>
-        <w:fldChar w:fldCharType="end"/>
-      </w:r>
+      <w:fldSimple w:instr=" SEQ Table \* ARABIC \s 1 ">
+        <w:r>
+          <w:rPr>
+            <w:noProof/>
+          </w:rPr>
+          <w:t>1</w:t>
+        </w:r>
+      </w:fldSimple>
       <w:r>
         <w:t xml:space="preserve"> CIA Requirements</w:t>
       </w:r>
@@ -3464,11 +3530,11 @@
       <w:pPr>
         <w:pStyle w:val="Heading2"/>
       </w:pPr>
-      <w:bookmarkStart w:id="9" w:name="_Toc462040557"/>
+      <w:bookmarkStart w:id="8" w:name="_Toc462040557"/>
       <w:r>
         <w:t>Authorization requirements</w:t>
       </w:r>
-      <w:bookmarkEnd w:id="9"/>
+      <w:bookmarkEnd w:id="8"/>
     </w:p>
     <w:p>
       <w:pPr>
@@ -3478,51 +3544,25 @@
       <w:r>
         <w:t xml:space="preserve">Table </w:t>
       </w:r>
-      <w:r>
-        <w:fldChar w:fldCharType="begin"/>
-      </w:r>
-      <w:r>
-        <w:instrText xml:space="preserve"> STYLEREF 1 \s </w:instrText>
-      </w:r>
-      <w:r>
-        <w:fldChar w:fldCharType="separate"/>
-      </w:r>
-      <w:r>
-        <w:rPr>
-          <w:noProof/>
-        </w:rPr>
-        <w:t>4</w:t>
-      </w:r>
-      <w:r>
-        <w:rPr>
-          <w:noProof/>
-        </w:rPr>
-        <w:fldChar w:fldCharType="end"/>
-      </w:r>
+      <w:fldSimple w:instr=" STYLEREF 1 \s ">
+        <w:r>
+          <w:rPr>
+            <w:noProof/>
+          </w:rPr>
+          <w:t>4</w:t>
+        </w:r>
+      </w:fldSimple>
       <w:r>
         <w:noBreakHyphen/>
       </w:r>
-      <w:r>
-        <w:fldChar w:fldCharType="begin"/>
-      </w:r>
-      <w:r>
-        <w:instrText xml:space="preserve"> SEQ Table \* ARABIC \s 1 </w:instrText>
-      </w:r>
-      <w:r>
-        <w:fldChar w:fldCharType="separate"/>
-      </w:r>
-      <w:r>
-        <w:rPr>
-          <w:noProof/>
-        </w:rPr>
-        <w:t>2</w:t>
-      </w:r>
-      <w:r>
-        <w:rPr>
-          <w:noProof/>
-        </w:rPr>
-        <w:fldChar w:fldCharType="end"/>
-      </w:r>
+      <w:fldSimple w:instr=" SEQ Table \* ARABIC \s 1 ">
+        <w:r>
+          <w:rPr>
+            <w:noProof/>
+          </w:rPr>
+          <w:t>2</w:t>
+        </w:r>
+      </w:fldSimple>
       <w:r>
         <w:t xml:space="preserve"> Authorization </w:t>
       </w:r>
@@ -3772,11 +3812,11 @@
       <w:pPr>
         <w:pStyle w:val="Heading2"/>
       </w:pPr>
-      <w:bookmarkStart w:id="10" w:name="_Toc462040558"/>
+      <w:bookmarkStart w:id="9" w:name="_Toc462040558"/>
       <w:r>
         <w:t>Risk analysis</w:t>
       </w:r>
-      <w:bookmarkEnd w:id="10"/>
+      <w:bookmarkEnd w:id="9"/>
     </w:p>
     <w:p>
       <w:pPr>
@@ -3798,6 +3838,7 @@
           <w:id w:val="-1072195712"/>
           <w:citation/>
         </w:sdtPr>
+        <w:sdtEndPr/>
         <w:sdtContent>
           <w:r>
             <w:fldChar w:fldCharType="begin"/>
@@ -3951,51 +3992,25 @@
       <w:r>
         <w:t xml:space="preserve">Table </w:t>
       </w:r>
-      <w:r>
-        <w:fldChar w:fldCharType="begin"/>
-      </w:r>
-      <w:r>
-        <w:instrText xml:space="preserve"> STYLEREF 1 \s </w:instrText>
-      </w:r>
-      <w:r>
-        <w:fldChar w:fldCharType="separate"/>
-      </w:r>
-      <w:r>
-        <w:rPr>
-          <w:noProof/>
-        </w:rPr>
-        <w:t>4</w:t>
-      </w:r>
-      <w:r>
-        <w:rPr>
-          <w:noProof/>
-        </w:rPr>
-        <w:fldChar w:fldCharType="end"/>
-      </w:r>
+      <w:fldSimple w:instr=" STYLEREF 1 \s ">
+        <w:r>
+          <w:rPr>
+            <w:noProof/>
+          </w:rPr>
+          <w:t>4</w:t>
+        </w:r>
+      </w:fldSimple>
       <w:r>
         <w:noBreakHyphen/>
       </w:r>
-      <w:r>
-        <w:fldChar w:fldCharType="begin"/>
-      </w:r>
-      <w:r>
-        <w:instrText xml:space="preserve"> SEQ Table \* ARABIC \s 1 </w:instrText>
-      </w:r>
-      <w:r>
-        <w:fldChar w:fldCharType="separate"/>
-      </w:r>
-      <w:r>
-        <w:rPr>
-          <w:noProof/>
-        </w:rPr>
-        <w:t>3</w:t>
-      </w:r>
-      <w:r>
-        <w:rPr>
-          <w:noProof/>
-        </w:rPr>
-        <w:fldChar w:fldCharType="end"/>
-      </w:r>
+      <w:fldSimple w:instr=" SEQ Table \* ARABIC \s 1 ">
+        <w:r>
+          <w:rPr>
+            <w:noProof/>
+          </w:rPr>
+          <w:t>3</w:t>
+        </w:r>
+      </w:fldSimple>
       <w:r>
         <w:t xml:space="preserve"> Risk analysis</w:t>
       </w:r>
@@ -4267,46 +4282,75 @@
           <w:lang w:val="en-GB"/>
         </w:rPr>
       </w:pPr>
-      <w:bookmarkStart w:id="11" w:name="_Toc433135906"/>
-      <w:bookmarkStart w:id="12" w:name="_Toc462040559"/>
+      <w:bookmarkStart w:id="10" w:name="_Toc433135906"/>
+      <w:bookmarkStart w:id="11" w:name="_Toc462040559"/>
       <w:r>
         <w:rPr>
           <w:lang w:val="en-GB"/>
         </w:rPr>
         <w:t>Secure design</w:t>
       </w:r>
+      <w:bookmarkEnd w:id="10"/>
       <w:bookmarkEnd w:id="11"/>
+    </w:p>
+    <w:p>
+      <w:pPr>
+        <w:pStyle w:val="Heading2"/>
+        <w:rPr>
+          <w:lang w:val="en-GB"/>
+        </w:rPr>
+      </w:pPr>
+      <w:bookmarkStart w:id="12" w:name="_Toc433135908"/>
+      <w:r>
+        <w:rPr>
+          <w:lang w:val="en-GB"/>
+        </w:rPr>
+        <w:t>Misuse Cases</w:t>
+      </w:r>
       <w:bookmarkEnd w:id="12"/>
     </w:p>
     <w:p>
       <w:pPr>
-        <w:pStyle w:val="Heading2"/>
-        <w:rPr>
-          <w:lang w:val="en-GB"/>
-        </w:rPr>
-      </w:pPr>
-      <w:bookmarkStart w:id="13" w:name="_Toc433135908"/>
-      <w:r>
-        <w:rPr>
-          <w:lang w:val="en-GB"/>
-        </w:rPr>
-        <w:t>Misuse Cases</w:t>
+        <w:pStyle w:val="Heading3"/>
+        <w:rPr>
+          <w:lang w:val="en-GB"/>
+        </w:rPr>
+      </w:pPr>
+      <w:bookmarkStart w:id="13" w:name="_Toc433135909"/>
+      <w:r>
+        <w:rPr>
+          <w:lang w:val="en-GB"/>
+        </w:rPr>
+        <w:t>Injection of malicious SQL string</w:t>
       </w:r>
       <w:bookmarkEnd w:id="13"/>
     </w:p>
     <w:p>
       <w:pPr>
+        <w:rPr>
+          <w:lang w:val="en-GB"/>
+        </w:rPr>
+      </w:pPr>
+      <w:r>
+        <w:rPr>
+          <w:lang w:val="en-GB"/>
+        </w:rPr>
+        <w:t>An attacker might try to insert malicious SQL command into the provided inputs on the web application in order to change the balance. SQL injection could also retrieve sensitive information such as user information, or get access to the admin account which is the administrator of the website.</w:t>
+      </w:r>
+    </w:p>
+    <w:p>
+      <w:pPr>
         <w:pStyle w:val="Heading3"/>
         <w:rPr>
           <w:lang w:val="en-GB"/>
         </w:rPr>
       </w:pPr>
-      <w:bookmarkStart w:id="14" w:name="_Toc433135909"/>
-      <w:r>
-        <w:rPr>
-          <w:lang w:val="en-GB"/>
-        </w:rPr>
-        <w:t>Injection of malicious SQL string</w:t>
+      <w:bookmarkStart w:id="14" w:name="_Toc433135910"/>
+      <w:r>
+        <w:rPr>
+          <w:lang w:val="en-GB"/>
+        </w:rPr>
+        <w:t>Insertion of XSS code</w:t>
       </w:r>
       <w:bookmarkEnd w:id="14"/>
     </w:p>
@@ -4320,22 +4364,36 @@
         <w:rPr>
           <w:lang w:val="en-GB"/>
         </w:rPr>
-        <w:t>An attacker might try to insert malicious SQL command into the provided inputs on the web application in order to change the balance. SQL injection could also retrieve sensitive information such as user information, or get access to the admin account which is the administrator of the website.</w:t>
+        <w:t xml:space="preserve">The attacker may insert different </w:t>
+      </w:r>
+      <w:r>
+        <w:rPr>
+          <w:lang w:val="en-GB"/>
+        </w:rPr>
+        <w:t>JavaScript</w:t>
+      </w:r>
+      <w:r>
+        <w:rPr>
+          <w:lang w:val="en-GB"/>
+        </w:rPr>
+        <w:t xml:space="preserve"> or PHP code lines in order to cause damages to the website or to take control over the web application.</w:t>
       </w:r>
     </w:p>
     <w:p>
       <w:pPr>
         <w:pStyle w:val="Heading3"/>
         <w:rPr>
-          <w:lang w:val="en-GB"/>
-        </w:rPr>
-      </w:pPr>
-      <w:bookmarkStart w:id="15" w:name="_Toc433135910"/>
-      <w:r>
-        <w:rPr>
-          <w:lang w:val="en-GB"/>
-        </w:rPr>
-        <w:t>Insertion of XSS code</w:t>
+          <w:rFonts w:eastAsia="Times New Roman"/>
+          <w:lang w:val="en-GB"/>
+        </w:rPr>
+      </w:pPr>
+      <w:bookmarkStart w:id="15" w:name="_Toc433135911"/>
+      <w:r>
+        <w:rPr>
+          <w:rFonts w:eastAsia="Times New Roman"/>
+          <w:lang w:val="en-GB"/>
+        </w:rPr>
+        <w:t>Cross-Site Request Forgery</w:t>
       </w:r>
       <w:bookmarkEnd w:id="15"/>
     </w:p>
@@ -4349,19 +4407,7 @@
         <w:rPr>
           <w:lang w:val="en-GB"/>
         </w:rPr>
-        <w:t xml:space="preserve">The attacker may insert different </w:t>
-      </w:r>
-      <w:r>
-        <w:rPr>
-          <w:lang w:val="en-GB"/>
-        </w:rPr>
-        <w:t>JavaScript</w:t>
-      </w:r>
-      <w:r>
-        <w:rPr>
-          <w:lang w:val="en-GB"/>
-        </w:rPr>
-        <w:t xml:space="preserve"> or PHP code lines in order to cause damages to the website or to take control over the web application.</w:t>
+        <w:t>The website is creating a session in order for the user to log in. This can be a potential vulnerability of the website. The hacker may try to take advantage of it in order to get sensitive information.</w:t>
       </w:r>
     </w:p>
     <w:p>
@@ -4372,45 +4418,16 @@
           <w:lang w:val="en-GB"/>
         </w:rPr>
       </w:pPr>
-      <w:bookmarkStart w:id="16" w:name="_Toc433135911"/>
+      <w:bookmarkStart w:id="16" w:name="_Toc433135912"/>
       <w:r>
         <w:rPr>
           <w:rFonts w:eastAsia="Times New Roman"/>
           <w:lang w:val="en-GB"/>
         </w:rPr>
-        <w:t>Cross-Site Request Forgery</w:t>
-      </w:r>
+        <w:t>Brute force attack</w:t>
+      </w:r>
+      <w:bookmarkStart w:id="17" w:name="_GoBack"/>
       <w:bookmarkEnd w:id="16"/>
-    </w:p>
-    <w:p>
-      <w:pPr>
-        <w:rPr>
-          <w:lang w:val="en-GB"/>
-        </w:rPr>
-      </w:pPr>
-      <w:r>
-        <w:rPr>
-          <w:lang w:val="en-GB"/>
-        </w:rPr>
-        <w:t>The website is creating a session in order for the user to log in. This can be a potential vulnerability of the website. The hacker may try to take advantage of it in order to get sensitive information.</w:t>
-      </w:r>
-    </w:p>
-    <w:p>
-      <w:pPr>
-        <w:pStyle w:val="Heading3"/>
-        <w:rPr>
-          <w:rFonts w:eastAsia="Times New Roman"/>
-          <w:lang w:val="en-GB"/>
-        </w:rPr>
-      </w:pPr>
-      <w:bookmarkStart w:id="17" w:name="_Toc433135912"/>
-      <w:r>
-        <w:rPr>
-          <w:rFonts w:eastAsia="Times New Roman"/>
-          <w:lang w:val="en-GB"/>
-        </w:rPr>
-        <w:t>Brute force attack</w:t>
-      </w:r>
       <w:bookmarkEnd w:id="17"/>
     </w:p>
     <w:p>
@@ -4620,6 +4637,7 @@
           <w:docPartUnique/>
         </w:docPartObj>
       </w:sdtPr>
+      <w:sdtEndPr/>
       <w:sdtContent>
         <w:p>
           <w:pPr>
@@ -4635,6 +4653,7 @@
             <w:id w:val="-573587230"/>
             <w:bibliography/>
           </w:sdtPr>
+          <w:sdtEndPr/>
           <w:sdtContent>
             <w:p>
               <w:pPr>
@@ -4829,7 +4848,7 @@
           <w:rPr>
             <w:noProof/>
           </w:rPr>
-          <w:t>2</w:t>
+          <w:t>7</w:t>
         </w:r>
         <w:r>
           <w:rPr>
@@ -6643,7 +6662,7 @@
 </file>
 
 <file path=customXml/itemProps2.xml><?xml version="1.0" encoding="utf-8"?>
-<ds:datastoreItem xmlns:ds="http://schemas.openxmlformats.org/officeDocument/2006/customXml" ds:itemID="{710144E3-ED79-4AD1-B214-DA9F23E52D49}">
+<ds:datastoreItem xmlns:ds="http://schemas.openxmlformats.org/officeDocument/2006/customXml" ds:itemID="{671BC254-B9E4-4A51-9F0D-FA8DD4BDE529}">
   <ds:schemaRefs>
     <ds:schemaRef ds:uri="http://schemas.openxmlformats.org/officeDocument/2006/bibliography"/>
   </ds:schemaRefs>

</xml_diff>

<commit_message>
Started on Web implementation part
</commit_message>
<xml_diff>
--- a/Documentation/FinalReport-Sepr.docx
+++ b/Documentation/FinalReport-Sepr.docx
@@ -619,23 +619,13 @@
                                         <w:szCs w:val="36"/>
                                       </w:rPr>
                                     </w:pPr>
-                                    <w:proofErr w:type="spellStart"/>
                                     <w:r>
                                       <w:rPr>
                                         <w:color w:val="404040" w:themeColor="text1" w:themeTint="BF"/>
                                         <w:sz w:val="36"/>
                                         <w:szCs w:val="36"/>
                                       </w:rPr>
-                                      <w:t>SePr</w:t>
-                                    </w:r>
-                                    <w:proofErr w:type="spellEnd"/>
-                                    <w:r>
-                                      <w:rPr>
-                                        <w:color w:val="404040" w:themeColor="text1" w:themeTint="BF"/>
-                                        <w:sz w:val="36"/>
-                                        <w:szCs w:val="36"/>
-                                      </w:rPr>
-                                      <w:t xml:space="preserve"> 2016</w:t>
+                                      <w:t>SePr 2016</w:t>
                                     </w:r>
                                   </w:p>
                                 </w:sdtContent>
@@ -826,62 +816,12 @@
                                   </w:sdtPr>
                                   <w:sdtEndPr/>
                                   <w:sdtContent>
-                                    <w:proofErr w:type="spellStart"/>
                                     <w:r>
-                                      <w:t>Radu</w:t>
-                                    </w:r>
-                                    <w:proofErr w:type="spellEnd"/>
-                                    <w:r>
-                                      <w:t xml:space="preserve"> </w:t>
-                                    </w:r>
-                                    <w:proofErr w:type="spellStart"/>
-                                    <w:r>
-                                      <w:t>Stoica</w:t>
-                                    </w:r>
-                                    <w:proofErr w:type="spellEnd"/>
-                                    <w:r>
-                                      <w:t xml:space="preserve">, Armin </w:t>
-                                    </w:r>
-                                    <w:proofErr w:type="spellStart"/>
-                                    <w:r>
-                                      <w:t>Roushan</w:t>
-                                    </w:r>
-                                    <w:proofErr w:type="spellEnd"/>
-                                    <w:r>
-                                      <w:t>, Jan-</w:t>
-                                    </w:r>
-                                    <w:proofErr w:type="spellStart"/>
-                                    <w:r>
-                                      <w:t>Niklas</w:t>
-                                    </w:r>
-                                    <w:proofErr w:type="spellEnd"/>
-                                    <w:r>
-                                      <w:t xml:space="preserve"> Schneider, Georgiana </w:t>
-                                    </w:r>
-                                    <w:proofErr w:type="spellStart"/>
-                                    <w:r>
-                                      <w:t>Manolache</w:t>
-                                    </w:r>
-                                    <w:proofErr w:type="spellEnd"/>
-                                    <w:r>
-                                      <w:t>, N</w:t>
+                                      <w:t>Radu Stoica, Armin Roushan, Jan-Niklas Schneider, Georgiana Manolache, N</w:t>
                                     </w:r>
                                     <w:r>
-                                      <w:t xml:space="preserve">ena O’Driscoll, </w:t>
+                                      <w:t>ena O’Driscoll, Raditya Pratama</w:t>
                                     </w:r>
-                                    <w:proofErr w:type="spellStart"/>
-                                    <w:r>
-                                      <w:t>Raditya</w:t>
-                                    </w:r>
-                                    <w:proofErr w:type="spellEnd"/>
-                                    <w:r>
-                                      <w:t xml:space="preserve"> </w:t>
-                                    </w:r>
-                                    <w:proofErr w:type="spellStart"/>
-                                    <w:r>
-                                      <w:t>Pratama</w:t>
-                                    </w:r>
-                                    <w:proofErr w:type="spellEnd"/>
                                   </w:sdtContent>
                                 </w:sdt>
                               </w:p>
@@ -2044,13 +1984,8 @@
         <w:t>web application</w:t>
       </w:r>
       <w:r>
-        <w:t xml:space="preserve"> called </w:t>
-      </w:r>
-      <w:proofErr w:type="spellStart"/>
-      <w:r>
-        <w:t>eFontys</w:t>
-      </w:r>
-      <w:proofErr w:type="spellEnd"/>
+        <w:t xml:space="preserve"> called eFontys</w:t>
+      </w:r>
       <w:r>
         <w:t>.</w:t>
       </w:r>
@@ -2064,15 +1999,7 @@
         <w:t>This SPA</w:t>
       </w:r>
       <w:r>
-        <w:t xml:space="preserve"> application is written in PHP, HTML5, CSS3 and </w:t>
-      </w:r>
-      <w:proofErr w:type="spellStart"/>
-      <w:r>
-        <w:t>MySQl</w:t>
-      </w:r>
-      <w:proofErr w:type="spellEnd"/>
-      <w:r>
-        <w:t>.</w:t>
+        <w:t xml:space="preserve"> application is written in PHP, HTML5, CSS3 and MySQl.</w:t>
       </w:r>
     </w:p>
     <w:p>
@@ -2159,21 +2086,7 @@
         <w:rPr>
           <w:lang w:val="en-GB"/>
         </w:rPr>
-        <w:t xml:space="preserve"> Similar to other banking applications, </w:t>
-      </w:r>
-      <w:proofErr w:type="spellStart"/>
-      <w:r>
-        <w:rPr>
-          <w:lang w:val="en-GB"/>
-        </w:rPr>
-        <w:t>eFontys</w:t>
-      </w:r>
-      <w:proofErr w:type="spellEnd"/>
-      <w:r>
-        <w:rPr>
-          <w:lang w:val="en-GB"/>
-        </w:rPr>
-        <w:t xml:space="preserve"> allows a user to have an account with </w:t>
+        <w:t xml:space="preserve"> Similar to other banking applications, eFontys allows a user to have an account with </w:t>
       </w:r>
       <w:r>
         <w:rPr>
@@ -2484,19 +2397,11 @@
         </w:rPr>
         <w:t xml:space="preserve">the </w:t>
       </w:r>
-      <w:proofErr w:type="spellStart"/>
-      <w:r>
-        <w:rPr>
-          <w:lang w:val="en-GB"/>
-        </w:rPr>
-        <w:t>eFontys</w:t>
-      </w:r>
-      <w:proofErr w:type="spellEnd"/>
-      <w:r>
-        <w:rPr>
-          <w:lang w:val="en-GB"/>
-        </w:rPr>
-        <w:t xml:space="preserve"> </w:t>
+      <w:r>
+        <w:rPr>
+          <w:lang w:val="en-GB"/>
+        </w:rPr>
+        <w:t xml:space="preserve">eFontys </w:t>
       </w:r>
       <w:r>
         <w:rPr>
@@ -2550,10 +2455,10 @@
             <v:path o:extrusionok="f" gradientshapeok="t" o:connecttype="rect"/>
             <o:lock v:ext="edit" aspectratio="t"/>
           </v:shapetype>
-          <v:shape id="_x0000_i1025" type="#_x0000_t75" style="width:241.5pt;height:217pt" o:ole="">
+          <v:shape id="_x0000_i1025" type="#_x0000_t75" style="width:241.4pt;height:217pt" o:ole="">
             <v:imagedata r:id="rId11" o:title=""/>
           </v:shape>
-          <o:OLEObject Type="Embed" ProgID="Visio.Drawing.11" ShapeID="_x0000_i1025" DrawAspect="Content" ObjectID="_1535913387" r:id="rId12"/>
+          <o:OLEObject Type="Embed" ProgID="Visio.Drawing.11" ShapeID="_x0000_i1025" DrawAspect="Content" ObjectID="_1535916327" r:id="rId12"/>
         </w:object>
       </w:r>
     </w:p>
@@ -2658,21 +2563,8 @@
       <w:r>
         <w:t> </w:t>
       </w:r>
-      <w:proofErr w:type="spellStart"/>
-      <w:r>
-        <w:t>Accoding</w:t>
-      </w:r>
-      <w:proofErr w:type="spellEnd"/>
-      <w:r>
-        <w:t xml:space="preserve"> to ITCR (Identity Theft Resource Center) Annual Breach Reports, only in the US in 2015 the recorded banking sector </w:t>
-      </w:r>
-      <w:proofErr w:type="spellStart"/>
-      <w:r>
-        <w:t>braches</w:t>
-      </w:r>
-      <w:proofErr w:type="spellEnd"/>
-      <w:r>
-        <w:t xml:space="preserve"> - </w:t>
+      <w:r>
+        <w:t xml:space="preserve">Accoding to ITCR (Identity Theft Resource Center) Annual Breach Reports, only in the US in 2015 the recorded banking sector braches - </w:t>
       </w:r>
       <w:r>
         <w:t>71</w:t>
@@ -2844,25 +2736,51 @@
       <w:r>
         <w:t xml:space="preserve">Figure </w:t>
       </w:r>
-      <w:fldSimple w:instr=" STYLEREF 1 \s ">
-        <w:r>
-          <w:rPr>
-            <w:noProof/>
-          </w:rPr>
-          <w:t>4</w:t>
-        </w:r>
-      </w:fldSimple>
+      <w:r>
+        <w:fldChar w:fldCharType="begin"/>
+      </w:r>
+      <w:r>
+        <w:instrText xml:space="preserve"> STYLEREF 1 \s </w:instrText>
+      </w:r>
+      <w:r>
+        <w:fldChar w:fldCharType="separate"/>
+      </w:r>
+      <w:r>
+        <w:rPr>
+          <w:noProof/>
+        </w:rPr>
+        <w:t>4</w:t>
+      </w:r>
+      <w:r>
+        <w:rPr>
+          <w:noProof/>
+        </w:rPr>
+        <w:fldChar w:fldCharType="end"/>
+      </w:r>
       <w:r>
         <w:noBreakHyphen/>
       </w:r>
-      <w:fldSimple w:instr=" SEQ Figure \* ARABIC \s 1 ">
-        <w:r>
-          <w:rPr>
-            <w:noProof/>
-          </w:rPr>
-          <w:t>1</w:t>
-        </w:r>
-      </w:fldSimple>
+      <w:r>
+        <w:fldChar w:fldCharType="begin"/>
+      </w:r>
+      <w:r>
+        <w:instrText xml:space="preserve"> SEQ Figure \* ARABIC \s 1 </w:instrText>
+      </w:r>
+      <w:r>
+        <w:fldChar w:fldCharType="separate"/>
+      </w:r>
+      <w:r>
+        <w:rPr>
+          <w:noProof/>
+        </w:rPr>
+        <w:t>1</w:t>
+      </w:r>
+      <w:r>
+        <w:rPr>
+          <w:noProof/>
+        </w:rPr>
+        <w:fldChar w:fldCharType="end"/>
+      </w:r>
       <w:r>
         <w:t xml:space="preserve"> ITRC Stats Summary 2014-2015</w:t>
       </w:r>
@@ -2992,25 +2910,51 @@
         <w:lastRenderedPageBreak/>
         <w:t xml:space="preserve">Figure </w:t>
       </w:r>
-      <w:fldSimple w:instr=" STYLEREF 1 \s ">
-        <w:r>
-          <w:rPr>
-            <w:noProof/>
-          </w:rPr>
-          <w:t>4</w:t>
-        </w:r>
-      </w:fldSimple>
+      <w:r>
+        <w:fldChar w:fldCharType="begin"/>
+      </w:r>
+      <w:r>
+        <w:instrText xml:space="preserve"> STYLEREF 1 \s </w:instrText>
+      </w:r>
+      <w:r>
+        <w:fldChar w:fldCharType="separate"/>
+      </w:r>
+      <w:r>
+        <w:rPr>
+          <w:noProof/>
+        </w:rPr>
+        <w:t>4</w:t>
+      </w:r>
+      <w:r>
+        <w:rPr>
+          <w:noProof/>
+        </w:rPr>
+        <w:fldChar w:fldCharType="end"/>
+      </w:r>
       <w:r>
         <w:noBreakHyphen/>
       </w:r>
-      <w:fldSimple w:instr=" SEQ Figure \* ARABIC \s 1 ">
-        <w:r>
-          <w:rPr>
-            <w:noProof/>
-          </w:rPr>
-          <w:t>2</w:t>
-        </w:r>
-      </w:fldSimple>
+      <w:r>
+        <w:fldChar w:fldCharType="begin"/>
+      </w:r>
+      <w:r>
+        <w:instrText xml:space="preserve"> SEQ Figure \* ARABIC \s 1 </w:instrText>
+      </w:r>
+      <w:r>
+        <w:fldChar w:fldCharType="separate"/>
+      </w:r>
+      <w:r>
+        <w:rPr>
+          <w:noProof/>
+        </w:rPr>
+        <w:t>2</w:t>
+      </w:r>
+      <w:r>
+        <w:rPr>
+          <w:noProof/>
+        </w:rPr>
+        <w:fldChar w:fldCharType="end"/>
+      </w:r>
       <w:r>
         <w:t xml:space="preserve"> Major f</w:t>
       </w:r>
@@ -3127,25 +3071,51 @@
       <w:r>
         <w:t xml:space="preserve">Table </w:t>
       </w:r>
-      <w:fldSimple w:instr=" STYLEREF 1 \s ">
-        <w:r>
-          <w:rPr>
-            <w:noProof/>
-          </w:rPr>
-          <w:t>4</w:t>
-        </w:r>
-      </w:fldSimple>
+      <w:r>
+        <w:fldChar w:fldCharType="begin"/>
+      </w:r>
+      <w:r>
+        <w:instrText xml:space="preserve"> STYLEREF 1 \s </w:instrText>
+      </w:r>
+      <w:r>
+        <w:fldChar w:fldCharType="separate"/>
+      </w:r>
+      <w:r>
+        <w:rPr>
+          <w:noProof/>
+        </w:rPr>
+        <w:t>4</w:t>
+      </w:r>
+      <w:r>
+        <w:rPr>
+          <w:noProof/>
+        </w:rPr>
+        <w:fldChar w:fldCharType="end"/>
+      </w:r>
       <w:r>
         <w:noBreakHyphen/>
       </w:r>
-      <w:fldSimple w:instr=" SEQ Table \* ARABIC \s 1 ">
-        <w:r>
-          <w:rPr>
-            <w:noProof/>
-          </w:rPr>
-          <w:t>1</w:t>
-        </w:r>
-      </w:fldSimple>
+      <w:r>
+        <w:fldChar w:fldCharType="begin"/>
+      </w:r>
+      <w:r>
+        <w:instrText xml:space="preserve"> SEQ Table \* ARABIC \s 1 </w:instrText>
+      </w:r>
+      <w:r>
+        <w:fldChar w:fldCharType="separate"/>
+      </w:r>
+      <w:r>
+        <w:rPr>
+          <w:noProof/>
+        </w:rPr>
+        <w:t>1</w:t>
+      </w:r>
+      <w:r>
+        <w:rPr>
+          <w:noProof/>
+        </w:rPr>
+        <w:fldChar w:fldCharType="end"/>
+      </w:r>
       <w:r>
         <w:t xml:space="preserve"> CIA Requirements</w:t>
       </w:r>
@@ -3544,25 +3514,51 @@
       <w:r>
         <w:t xml:space="preserve">Table </w:t>
       </w:r>
-      <w:fldSimple w:instr=" STYLEREF 1 \s ">
-        <w:r>
-          <w:rPr>
-            <w:noProof/>
-          </w:rPr>
-          <w:t>4</w:t>
-        </w:r>
-      </w:fldSimple>
+      <w:r>
+        <w:fldChar w:fldCharType="begin"/>
+      </w:r>
+      <w:r>
+        <w:instrText xml:space="preserve"> STYLEREF 1 \s </w:instrText>
+      </w:r>
+      <w:r>
+        <w:fldChar w:fldCharType="separate"/>
+      </w:r>
+      <w:r>
+        <w:rPr>
+          <w:noProof/>
+        </w:rPr>
+        <w:t>4</w:t>
+      </w:r>
+      <w:r>
+        <w:rPr>
+          <w:noProof/>
+        </w:rPr>
+        <w:fldChar w:fldCharType="end"/>
+      </w:r>
       <w:r>
         <w:noBreakHyphen/>
       </w:r>
-      <w:fldSimple w:instr=" SEQ Table \* ARABIC \s 1 ">
-        <w:r>
-          <w:rPr>
-            <w:noProof/>
-          </w:rPr>
-          <w:t>2</w:t>
-        </w:r>
-      </w:fldSimple>
+      <w:r>
+        <w:fldChar w:fldCharType="begin"/>
+      </w:r>
+      <w:r>
+        <w:instrText xml:space="preserve"> SEQ Table \* ARABIC \s 1 </w:instrText>
+      </w:r>
+      <w:r>
+        <w:fldChar w:fldCharType="separate"/>
+      </w:r>
+      <w:r>
+        <w:rPr>
+          <w:noProof/>
+        </w:rPr>
+        <w:t>2</w:t>
+      </w:r>
+      <w:r>
+        <w:rPr>
+          <w:noProof/>
+        </w:rPr>
+        <w:fldChar w:fldCharType="end"/>
+      </w:r>
       <w:r>
         <w:t xml:space="preserve"> Authorization </w:t>
       </w:r>
@@ -3823,13 +3819,8 @@
         <w:jc w:val="both"/>
       </w:pPr>
       <w:r>
-        <w:t xml:space="preserve">According to </w:t>
-      </w:r>
-      <w:proofErr w:type="spellStart"/>
-      <w:r>
-        <w:t>SafeNet</w:t>
-      </w:r>
-      <w:proofErr w:type="spellEnd"/>
+        <w:t>According to SafeNet</w:t>
+      </w:r>
       <w:r>
         <w:t xml:space="preserve"> </w:t>
       </w:r>
@@ -3927,44 +3918,16 @@
         <w:rPr>
           <w:b/>
         </w:rPr>
-        <w:t>Man-in-the-Middle (</w:t>
-      </w:r>
-      <w:proofErr w:type="spellStart"/>
+        <w:t>Man-in-the-Middle (MitM)</w:t>
+      </w:r>
+      <w:r>
+        <w:t xml:space="preserve"> is this type of threat in which the attacker can actively inject messages of its own into the traffic between the user's machine and the authenticating server. </w:t>
+      </w:r>
       <w:r>
         <w:rPr>
           <w:b/>
         </w:rPr>
-        <w:t>MitM</w:t>
-      </w:r>
-      <w:proofErr w:type="spellEnd"/>
-      <w:r>
-        <w:rPr>
-          <w:b/>
-        </w:rPr>
-        <w:t>)</w:t>
-      </w:r>
-      <w:r>
-        <w:t xml:space="preserve"> is this type of threat in which the attacker can actively inject messages of its own into the traffic between the user's machine and the authenticating server. </w:t>
-      </w:r>
-      <w:r>
-        <w:rPr>
-          <w:b/>
-        </w:rPr>
-        <w:t>Man-in-the-Browser (</w:t>
-      </w:r>
-      <w:proofErr w:type="spellStart"/>
-      <w:r>
-        <w:rPr>
-          <w:b/>
-        </w:rPr>
-        <w:t>MitB</w:t>
-      </w:r>
-      <w:proofErr w:type="spellEnd"/>
-      <w:r>
-        <w:rPr>
-          <w:b/>
-        </w:rPr>
-        <w:t>)</w:t>
+        <w:t>Man-in-the-Browser (MitB)</w:t>
       </w:r>
       <w:r>
         <w:t xml:space="preserve"> is</w:t>
@@ -3973,15 +3936,7 @@
         <w:t xml:space="preserve"> a variant of the</w:t>
       </w:r>
       <w:r>
-        <w:t xml:space="preserve"> </w:t>
-      </w:r>
-      <w:proofErr w:type="spellStart"/>
-      <w:r>
-        <w:t>MitM</w:t>
-      </w:r>
-      <w:proofErr w:type="spellEnd"/>
-      <w:r>
-        <w:t xml:space="preserve"> attack, that infects the user internet browser and inserts itself between the user and the Web browser, modifying and intercepting data sent by the user before it reaches the browser’s security mechanism.</w:t>
+        <w:t xml:space="preserve"> MitM attack, that infects the user internet browser and inserts itself between the user and the Web browser, modifying and intercepting data sent by the user before it reaches the browser’s security mechanism.</w:t>
       </w:r>
     </w:p>
     <w:p>
@@ -3992,25 +3947,51 @@
       <w:r>
         <w:t xml:space="preserve">Table </w:t>
       </w:r>
-      <w:fldSimple w:instr=" STYLEREF 1 \s ">
-        <w:r>
-          <w:rPr>
-            <w:noProof/>
-          </w:rPr>
-          <w:t>4</w:t>
-        </w:r>
-      </w:fldSimple>
+      <w:r>
+        <w:fldChar w:fldCharType="begin"/>
+      </w:r>
+      <w:r>
+        <w:instrText xml:space="preserve"> STYLEREF 1 \s </w:instrText>
+      </w:r>
+      <w:r>
+        <w:fldChar w:fldCharType="separate"/>
+      </w:r>
+      <w:r>
+        <w:rPr>
+          <w:noProof/>
+        </w:rPr>
+        <w:t>4</w:t>
+      </w:r>
+      <w:r>
+        <w:rPr>
+          <w:noProof/>
+        </w:rPr>
+        <w:fldChar w:fldCharType="end"/>
+      </w:r>
       <w:r>
         <w:noBreakHyphen/>
       </w:r>
-      <w:fldSimple w:instr=" SEQ Table \* ARABIC \s 1 ">
-        <w:r>
-          <w:rPr>
-            <w:noProof/>
-          </w:rPr>
-          <w:t>3</w:t>
-        </w:r>
-      </w:fldSimple>
+      <w:r>
+        <w:fldChar w:fldCharType="begin"/>
+      </w:r>
+      <w:r>
+        <w:instrText xml:space="preserve"> SEQ Table \* ARABIC \s 1 </w:instrText>
+      </w:r>
+      <w:r>
+        <w:fldChar w:fldCharType="separate"/>
+      </w:r>
+      <w:r>
+        <w:rPr>
+          <w:noProof/>
+        </w:rPr>
+        <w:t>3</w:t>
+      </w:r>
+      <w:r>
+        <w:rPr>
+          <w:noProof/>
+        </w:rPr>
+        <w:fldChar w:fldCharType="end"/>
+      </w:r>
       <w:r>
         <w:t xml:space="preserve"> Risk analysis</w:t>
       </w:r>
@@ -4070,15 +4051,7 @@
           </w:tcPr>
           <w:p>
             <w:r>
-              <w:t xml:space="preserve">Needed Security </w:t>
-            </w:r>
-            <w:proofErr w:type="gramStart"/>
-            <w:r>
-              <w:t>level</w:t>
-            </w:r>
-            <w:proofErr w:type="gramEnd"/>
-            <w:r>
-              <w:t xml:space="preserve"> Risk impact</w:t>
+              <w:t>Needed Security level Risk impact</w:t>
             </w:r>
           </w:p>
         </w:tc>
@@ -4180,23 +4153,7 @@
           </w:tcPr>
           <w:p>
             <w:r>
-              <w:t>Man-in-the-Middle (</w:t>
-            </w:r>
-            <w:proofErr w:type="spellStart"/>
-            <w:r>
-              <w:t>MitM</w:t>
-            </w:r>
-            <w:proofErr w:type="spellEnd"/>
-            <w:r>
-              <w:t>), Man-in-the-Browser (</w:t>
-            </w:r>
-            <w:proofErr w:type="spellStart"/>
-            <w:r>
-              <w:t>MitB</w:t>
-            </w:r>
-            <w:proofErr w:type="spellEnd"/>
-            <w:r>
-              <w:t>)</w:t>
+              <w:t>Man-in-the-Middle (MitM), Man-in-the-Browser (MitB)</w:t>
             </w:r>
           </w:p>
         </w:tc>
@@ -4426,38 +4383,36 @@
         </w:rPr>
         <w:t>Brute force attack</w:t>
       </w:r>
-      <w:bookmarkStart w:id="17" w:name="_GoBack"/>
       <w:bookmarkEnd w:id="16"/>
+    </w:p>
+    <w:p>
+      <w:pPr>
+        <w:rPr>
+          <w:lang w:val="en-GB"/>
+        </w:rPr>
+      </w:pPr>
+      <w:r>
+        <w:rPr>
+          <w:lang w:val="en-GB"/>
+        </w:rPr>
+        <w:t>By brute forcing the password people may try to retrieve a user password.</w:t>
+      </w:r>
+    </w:p>
+    <w:p>
+      <w:pPr>
+        <w:pStyle w:val="Heading3"/>
+        <w:rPr>
+          <w:lang w:val="en-GB"/>
+        </w:rPr>
+      </w:pPr>
+      <w:bookmarkStart w:id="17" w:name="_Toc433135914"/>
+      <w:r>
+        <w:rPr>
+          <w:lang w:val="en-GB"/>
+        </w:rPr>
+        <w:t>Software mitigation</w:t>
+      </w:r>
       <w:bookmarkEnd w:id="17"/>
-    </w:p>
-    <w:p>
-      <w:pPr>
-        <w:rPr>
-          <w:lang w:val="en-GB"/>
-        </w:rPr>
-      </w:pPr>
-      <w:r>
-        <w:rPr>
-          <w:lang w:val="en-GB"/>
-        </w:rPr>
-        <w:t>By brute forcing the password people may try to retrieve a user password.</w:t>
-      </w:r>
-    </w:p>
-    <w:p>
-      <w:pPr>
-        <w:pStyle w:val="Heading3"/>
-        <w:rPr>
-          <w:lang w:val="en-GB"/>
-        </w:rPr>
-      </w:pPr>
-      <w:bookmarkStart w:id="18" w:name="_Toc433135914"/>
-      <w:r>
-        <w:rPr>
-          <w:lang w:val="en-GB"/>
-        </w:rPr>
-        <w:t>Software mitigation</w:t>
-      </w:r>
-      <w:bookmarkEnd w:id="18"/>
     </w:p>
     <w:p>
       <w:pPr>
@@ -4590,16 +4545,121 @@
           <w:lang w:val="en-GB"/>
         </w:rPr>
       </w:pPr>
-      <w:bookmarkStart w:id="19" w:name="_Toc433135915"/>
-      <w:bookmarkStart w:id="20" w:name="_Toc462040560"/>
+      <w:bookmarkStart w:id="18" w:name="_Toc433135915"/>
+      <w:bookmarkStart w:id="19" w:name="_Toc462040560"/>
       <w:r>
         <w:rPr>
           <w:lang w:val="en-GB"/>
         </w:rPr>
         <w:t>Implementation choices</w:t>
       </w:r>
+      <w:bookmarkEnd w:id="18"/>
       <w:bookmarkEnd w:id="19"/>
+      <w:r>
+        <w:rPr>
+          <w:lang w:val="en-GB"/>
+        </w:rPr>
+        <w:t xml:space="preserve"> </w:t>
+      </w:r>
+    </w:p>
+    <w:p>
+      <w:pPr>
+        <w:rPr>
+          <w:lang w:val="en-GB"/>
+        </w:rPr>
+      </w:pPr>
+      <w:r>
+        <w:rPr>
+          <w:lang w:val="en-GB"/>
+        </w:rPr>
+        <w:t>Here the implementation choices</w:t>
+      </w:r>
+      <w:r>
+        <w:rPr>
+          <w:lang w:val="en-GB"/>
+        </w:rPr>
+        <w:t xml:space="preserve"> regarding the technologies and security</w:t>
+      </w:r>
+      <w:r>
+        <w:rPr>
+          <w:lang w:val="en-GB"/>
+        </w:rPr>
+        <w:t xml:space="preserve"> are described.</w:t>
+      </w:r>
+    </w:p>
+    <w:p>
+      <w:pPr>
+        <w:pStyle w:val="Heading2"/>
+        <w:rPr>
+          <w:lang w:val="en-GB"/>
+        </w:rPr>
+      </w:pPr>
+      <w:r>
+        <w:rPr>
+          <w:lang w:val="en-GB"/>
+        </w:rPr>
+        <w:t>Technologies</w:t>
+      </w:r>
+    </w:p>
+    <w:p>
+      <w:pPr>
+        <w:rPr>
+          <w:lang w:val="en-GB"/>
+        </w:rPr>
+      </w:pPr>
+      <w:r>
+        <w:rPr>
+          <w:lang w:val="en-GB"/>
+        </w:rPr>
+        <w:t xml:space="preserve">The application was to be built in language all group members already had some form of experience in or could in a reasonable time frame catch up on. Due to available skills the already made eFontys, which consisted of a combination of HTML5, CSS3 and PHP, was chosen. </w:t>
+      </w:r>
+      <w:r>
+        <w:rPr>
+          <w:lang w:val="en-GB"/>
+        </w:rPr>
+        <w:t>This would allow us to fully focus on securing the web application.</w:t>
+      </w:r>
+    </w:p>
+    <w:p>
+      <w:pPr>
+        <w:pStyle w:val="Heading2"/>
+        <w:rPr>
+          <w:lang w:val="en-GB"/>
+        </w:rPr>
+      </w:pPr>
+      <w:r>
+        <w:rPr>
+          <w:lang w:val="en-GB"/>
+        </w:rPr>
+        <w:t>Security</w:t>
+      </w:r>
+    </w:p>
+    <w:p>
+      <w:pPr>
+        <w:rPr>
+          <w:lang w:val="en-GB"/>
+        </w:rPr>
+      </w:pPr>
+      <w:r>
+        <w:rPr>
+          <w:lang w:val="en-GB"/>
+        </w:rPr>
+        <w:t xml:space="preserve">PHP being infamous for its vulnaribilies had us focus on both the smaller (no magic quotes, no error reporting)and bigger </w:t>
+      </w:r>
+      <w:bookmarkStart w:id="20" w:name="_GoBack"/>
       <w:bookmarkEnd w:id="20"/>
+      <w:r>
+        <w:rPr>
+          <w:lang w:val="en-GB"/>
+        </w:rPr>
+        <w:t>(SQL injection attacks prevention)</w:t>
+      </w:r>
+      <w:r>
+        <w:rPr>
+          <w:lang w:val="en-GB"/>
+        </w:rPr>
+        <w:t xml:space="preserve"> picture.</w:t>
+      </w:r>
     </w:p>
     <w:p>
       <w:pPr>
@@ -4611,6 +4671,7 @@
         <w:rPr>
           <w:lang w:val="en-GB"/>
         </w:rPr>
+        <w:lastRenderedPageBreak/>
         <w:t>Code example</w:t>
       </w:r>
       <w:bookmarkEnd w:id="21"/>
@@ -4726,7 +4787,6 @@
                   <w:iCs/>
                   <w:noProof/>
                 </w:rPr>
-                <w:lastRenderedPageBreak/>
                 <w:t xml:space="preserve">Top Online Banking Threats to Financial Service Providers in 2010 </w:t>
               </w:r>
               <w:r>
@@ -4906,14 +4966,7 @@
     </w:r>
     <w:r>
       <w:tab/>
-    </w:r>
-    <w:proofErr w:type="spellStart"/>
-    <w:r>
-      <w:t>SePr</w:t>
-    </w:r>
-    <w:proofErr w:type="spellEnd"/>
-    <w:r>
-      <w:t xml:space="preserve"> - Final report</w:t>
+      <w:t>SePr - Final report</w:t>
     </w:r>
   </w:p>
 </w:hdr>
@@ -6662,7 +6715,7 @@
 </file>
 
 <file path=customXml/itemProps2.xml><?xml version="1.0" encoding="utf-8"?>
-<ds:datastoreItem xmlns:ds="http://schemas.openxmlformats.org/officeDocument/2006/customXml" ds:itemID="{671BC254-B9E4-4A51-9F0D-FA8DD4BDE529}">
+<ds:datastoreItem xmlns:ds="http://schemas.openxmlformats.org/officeDocument/2006/customXml" ds:itemID="{4FA848AD-C4A4-458D-ADA9-B8172EB45238}">
   <ds:schemaRefs>
     <ds:schemaRef ds:uri="http://schemas.openxmlformats.org/officeDocument/2006/bibliography"/>
   </ds:schemaRefs>

</xml_diff>

<commit_message>
Added img  to Misuse part.
</commit_message>
<xml_diff>
--- a/Documentation/FinalReport-Sepr.docx
+++ b/Documentation/FinalReport-Sepr.docx
@@ -1,6 +1,6 @@
 
 <file path=word/document.xml><?xml version="1.0" encoding="utf-8"?>
-<w:document xmlns:wpc="http://schemas.microsoft.com/office/word/2010/wordprocessingCanvas" xmlns:cx="http://schemas.microsoft.com/office/drawing/2014/chartex" xmlns:cx1="http://schemas.microsoft.com/office/drawing/2015/9/8/chartex" xmlns:cx2="http://schemas.microsoft.com/office/drawing/2015/10/21/chartex" xmlns:mc="http://schemas.openxmlformats.org/markup-compatibility/2006" xmlns:o="urn:schemas-microsoft-com:office:office" xmlns:r="http://schemas.openxmlformats.org/officeDocument/2006/relationships" xmlns:m="http://schemas.openxmlformats.org/officeDocument/2006/math" xmlns:v="urn:schemas-microsoft-com:vml" xmlns:wp14="http://schemas.microsoft.com/office/word/2010/wordprocessingDrawing" xmlns:wp="http://schemas.openxmlformats.org/drawingml/2006/wordprocessingDrawing" xmlns:w10="urn:schemas-microsoft-com:office:word" xmlns:w="http://schemas.openxmlformats.org/wordprocessingml/2006/main" xmlns:w14="http://schemas.microsoft.com/office/word/2010/wordml" xmlns:w15="http://schemas.microsoft.com/office/word/2012/wordml" xmlns:w16se="http://schemas.microsoft.com/office/word/2015/wordml/symex" xmlns:wpg="http://schemas.microsoft.com/office/word/2010/wordprocessingGroup" xmlns:wpi="http://schemas.microsoft.com/office/word/2010/wordprocessingInk" xmlns:wne="http://schemas.microsoft.com/office/word/2006/wordml" xmlns:wps="http://schemas.microsoft.com/office/word/2010/wordprocessingShape" mc:Ignorable="w14 w15 w16se wp14">
+<w:document xmlns:wpc="http://schemas.microsoft.com/office/word/2010/wordprocessingCanvas" xmlns:cx="http://schemas.microsoft.com/office/drawing/2014/chartex" xmlns:cx1="http://schemas.microsoft.com/office/drawing/2015/9/8/chartex" xmlns:cx2="http://schemas.microsoft.com/office/drawing/2015/10/21/chartex" xmlns:cx3="http://schemas.microsoft.com/office/drawing/2016/5/9/chartex" xmlns:cx4="http://schemas.microsoft.com/office/drawing/2016/5/10/chartex" xmlns:cx5="http://schemas.microsoft.com/office/drawing/2016/5/11/chartex" xmlns:mc="http://schemas.openxmlformats.org/markup-compatibility/2006" xmlns:o="urn:schemas-microsoft-com:office:office" xmlns:r="http://schemas.openxmlformats.org/officeDocument/2006/relationships" xmlns:m="http://schemas.openxmlformats.org/officeDocument/2006/math" xmlns:v="urn:schemas-microsoft-com:vml" xmlns:wp14="http://schemas.microsoft.com/office/word/2010/wordprocessingDrawing" xmlns:wp="http://schemas.openxmlformats.org/drawingml/2006/wordprocessingDrawing" xmlns:w10="urn:schemas-microsoft-com:office:word" xmlns:w="http://schemas.openxmlformats.org/wordprocessingml/2006/main" xmlns:w14="http://schemas.microsoft.com/office/word/2010/wordml" xmlns:w15="http://schemas.microsoft.com/office/word/2012/wordml" xmlns:w16se="http://schemas.microsoft.com/office/word/2015/wordml/symex" xmlns:wpg="http://schemas.microsoft.com/office/word/2010/wordprocessingGroup" xmlns:wpi="http://schemas.microsoft.com/office/word/2010/wordprocessingInk" xmlns:wne="http://schemas.microsoft.com/office/word/2006/wordml" xmlns:wps="http://schemas.microsoft.com/office/word/2010/wordprocessingShape" mc:Ignorable="w14 w15 w16se wp14">
   <w:body>
     <w:sdt>
       <w:sdtPr>
@@ -2455,10 +2455,10 @@
             <v:path o:extrusionok="f" gradientshapeok="t" o:connecttype="rect"/>
             <o:lock v:ext="edit" aspectratio="t"/>
           </v:shapetype>
-          <v:shape id="_x0000_i1025" type="#_x0000_t75" style="width:241.4pt;height:217pt" o:ole="">
+          <v:shape id="_x0000_i1025" type="#_x0000_t75" style="width:241.2pt;height:217.2pt" o:ole="">
             <v:imagedata r:id="rId11" o:title=""/>
           </v:shape>
-          <o:OLEObject Type="Embed" ProgID="Visio.Drawing.11" ShapeID="_x0000_i1025" DrawAspect="Content" ObjectID="_1535916327" r:id="rId12"/>
+          <o:OLEObject Type="Embed" ProgID="Visio.Drawing.11" ShapeID="_x0000_i1025" DrawAspect="Content" ObjectID="_1535971650" r:id="rId12"/>
         </w:object>
       </w:r>
     </w:p>
@@ -2736,51 +2736,25 @@
       <w:r>
         <w:t xml:space="preserve">Figure </w:t>
       </w:r>
-      <w:r>
-        <w:fldChar w:fldCharType="begin"/>
-      </w:r>
-      <w:r>
-        <w:instrText xml:space="preserve"> STYLEREF 1 \s </w:instrText>
-      </w:r>
-      <w:r>
-        <w:fldChar w:fldCharType="separate"/>
-      </w:r>
-      <w:r>
-        <w:rPr>
-          <w:noProof/>
-        </w:rPr>
-        <w:t>4</w:t>
-      </w:r>
-      <w:r>
-        <w:rPr>
-          <w:noProof/>
-        </w:rPr>
-        <w:fldChar w:fldCharType="end"/>
-      </w:r>
+      <w:fldSimple w:instr=" STYLEREF 1 \s ">
+        <w:r>
+          <w:rPr>
+            <w:noProof/>
+          </w:rPr>
+          <w:t>4</w:t>
+        </w:r>
+      </w:fldSimple>
       <w:r>
         <w:noBreakHyphen/>
       </w:r>
-      <w:r>
-        <w:fldChar w:fldCharType="begin"/>
-      </w:r>
-      <w:r>
-        <w:instrText xml:space="preserve"> SEQ Figure \* ARABIC \s 1 </w:instrText>
-      </w:r>
-      <w:r>
-        <w:fldChar w:fldCharType="separate"/>
-      </w:r>
-      <w:r>
-        <w:rPr>
-          <w:noProof/>
-        </w:rPr>
-        <w:t>1</w:t>
-      </w:r>
-      <w:r>
-        <w:rPr>
-          <w:noProof/>
-        </w:rPr>
-        <w:fldChar w:fldCharType="end"/>
-      </w:r>
+      <w:fldSimple w:instr=" SEQ Figure \* ARABIC \s 1 ">
+        <w:r>
+          <w:rPr>
+            <w:noProof/>
+          </w:rPr>
+          <w:t>1</w:t>
+        </w:r>
+      </w:fldSimple>
       <w:r>
         <w:t xml:space="preserve"> ITRC Stats Summary 2014-2015</w:t>
       </w:r>
@@ -2910,51 +2884,25 @@
         <w:lastRenderedPageBreak/>
         <w:t xml:space="preserve">Figure </w:t>
       </w:r>
-      <w:r>
-        <w:fldChar w:fldCharType="begin"/>
-      </w:r>
-      <w:r>
-        <w:instrText xml:space="preserve"> STYLEREF 1 \s </w:instrText>
-      </w:r>
-      <w:r>
-        <w:fldChar w:fldCharType="separate"/>
-      </w:r>
-      <w:r>
-        <w:rPr>
-          <w:noProof/>
-        </w:rPr>
-        <w:t>4</w:t>
-      </w:r>
-      <w:r>
-        <w:rPr>
-          <w:noProof/>
-        </w:rPr>
-        <w:fldChar w:fldCharType="end"/>
-      </w:r>
+      <w:fldSimple w:instr=" STYLEREF 1 \s ">
+        <w:r>
+          <w:rPr>
+            <w:noProof/>
+          </w:rPr>
+          <w:t>4</w:t>
+        </w:r>
+      </w:fldSimple>
       <w:r>
         <w:noBreakHyphen/>
       </w:r>
-      <w:r>
-        <w:fldChar w:fldCharType="begin"/>
-      </w:r>
-      <w:r>
-        <w:instrText xml:space="preserve"> SEQ Figure \* ARABIC \s 1 </w:instrText>
-      </w:r>
-      <w:r>
-        <w:fldChar w:fldCharType="separate"/>
-      </w:r>
-      <w:r>
-        <w:rPr>
-          <w:noProof/>
-        </w:rPr>
-        <w:t>2</w:t>
-      </w:r>
-      <w:r>
-        <w:rPr>
-          <w:noProof/>
-        </w:rPr>
-        <w:fldChar w:fldCharType="end"/>
-      </w:r>
+      <w:fldSimple w:instr=" SEQ Figure \* ARABIC \s 1 ">
+        <w:r>
+          <w:rPr>
+            <w:noProof/>
+          </w:rPr>
+          <w:t>2</w:t>
+        </w:r>
+      </w:fldSimple>
       <w:r>
         <w:t xml:space="preserve"> Major f</w:t>
       </w:r>
@@ -3071,51 +3019,25 @@
       <w:r>
         <w:t xml:space="preserve">Table </w:t>
       </w:r>
-      <w:r>
-        <w:fldChar w:fldCharType="begin"/>
-      </w:r>
-      <w:r>
-        <w:instrText xml:space="preserve"> STYLEREF 1 \s </w:instrText>
-      </w:r>
-      <w:r>
-        <w:fldChar w:fldCharType="separate"/>
-      </w:r>
-      <w:r>
-        <w:rPr>
-          <w:noProof/>
-        </w:rPr>
-        <w:t>4</w:t>
-      </w:r>
-      <w:r>
-        <w:rPr>
-          <w:noProof/>
-        </w:rPr>
-        <w:fldChar w:fldCharType="end"/>
-      </w:r>
+      <w:fldSimple w:instr=" STYLEREF 1 \s ">
+        <w:r>
+          <w:rPr>
+            <w:noProof/>
+          </w:rPr>
+          <w:t>4</w:t>
+        </w:r>
+      </w:fldSimple>
       <w:r>
         <w:noBreakHyphen/>
       </w:r>
-      <w:r>
-        <w:fldChar w:fldCharType="begin"/>
-      </w:r>
-      <w:r>
-        <w:instrText xml:space="preserve"> SEQ Table \* ARABIC \s 1 </w:instrText>
-      </w:r>
-      <w:r>
-        <w:fldChar w:fldCharType="separate"/>
-      </w:r>
-      <w:r>
-        <w:rPr>
-          <w:noProof/>
-        </w:rPr>
-        <w:t>1</w:t>
-      </w:r>
-      <w:r>
-        <w:rPr>
-          <w:noProof/>
-        </w:rPr>
-        <w:fldChar w:fldCharType="end"/>
-      </w:r>
+      <w:fldSimple w:instr=" SEQ Table \* ARABIC \s 1 ">
+        <w:r>
+          <w:rPr>
+            <w:noProof/>
+          </w:rPr>
+          <w:t>1</w:t>
+        </w:r>
+      </w:fldSimple>
       <w:r>
         <w:t xml:space="preserve"> CIA Requirements</w:t>
       </w:r>
@@ -3514,51 +3436,25 @@
       <w:r>
         <w:t xml:space="preserve">Table </w:t>
       </w:r>
-      <w:r>
-        <w:fldChar w:fldCharType="begin"/>
-      </w:r>
-      <w:r>
-        <w:instrText xml:space="preserve"> STYLEREF 1 \s </w:instrText>
-      </w:r>
-      <w:r>
-        <w:fldChar w:fldCharType="separate"/>
-      </w:r>
-      <w:r>
-        <w:rPr>
-          <w:noProof/>
-        </w:rPr>
-        <w:t>4</w:t>
-      </w:r>
-      <w:r>
-        <w:rPr>
-          <w:noProof/>
-        </w:rPr>
-        <w:fldChar w:fldCharType="end"/>
-      </w:r>
+      <w:fldSimple w:instr=" STYLEREF 1 \s ">
+        <w:r>
+          <w:rPr>
+            <w:noProof/>
+          </w:rPr>
+          <w:t>4</w:t>
+        </w:r>
+      </w:fldSimple>
       <w:r>
         <w:noBreakHyphen/>
       </w:r>
-      <w:r>
-        <w:fldChar w:fldCharType="begin"/>
-      </w:r>
-      <w:r>
-        <w:instrText xml:space="preserve"> SEQ Table \* ARABIC \s 1 </w:instrText>
-      </w:r>
-      <w:r>
-        <w:fldChar w:fldCharType="separate"/>
-      </w:r>
-      <w:r>
-        <w:rPr>
-          <w:noProof/>
-        </w:rPr>
-        <w:t>2</w:t>
-      </w:r>
-      <w:r>
-        <w:rPr>
-          <w:noProof/>
-        </w:rPr>
-        <w:fldChar w:fldCharType="end"/>
-      </w:r>
+      <w:fldSimple w:instr=" SEQ Table \* ARABIC \s 1 ">
+        <w:r>
+          <w:rPr>
+            <w:noProof/>
+          </w:rPr>
+          <w:t>2</w:t>
+        </w:r>
+      </w:fldSimple>
       <w:r>
         <w:t xml:space="preserve"> Authorization </w:t>
       </w:r>
@@ -3947,51 +3843,25 @@
       <w:r>
         <w:t xml:space="preserve">Table </w:t>
       </w:r>
-      <w:r>
-        <w:fldChar w:fldCharType="begin"/>
-      </w:r>
-      <w:r>
-        <w:instrText xml:space="preserve"> STYLEREF 1 \s </w:instrText>
-      </w:r>
-      <w:r>
-        <w:fldChar w:fldCharType="separate"/>
-      </w:r>
-      <w:r>
-        <w:rPr>
-          <w:noProof/>
-        </w:rPr>
-        <w:t>4</w:t>
-      </w:r>
-      <w:r>
-        <w:rPr>
-          <w:noProof/>
-        </w:rPr>
-        <w:fldChar w:fldCharType="end"/>
-      </w:r>
+      <w:fldSimple w:instr=" STYLEREF 1 \s ">
+        <w:r>
+          <w:rPr>
+            <w:noProof/>
+          </w:rPr>
+          <w:t>4</w:t>
+        </w:r>
+      </w:fldSimple>
       <w:r>
         <w:noBreakHyphen/>
       </w:r>
-      <w:r>
-        <w:fldChar w:fldCharType="begin"/>
-      </w:r>
-      <w:r>
-        <w:instrText xml:space="preserve"> SEQ Table \* ARABIC \s 1 </w:instrText>
-      </w:r>
-      <w:r>
-        <w:fldChar w:fldCharType="separate"/>
-      </w:r>
-      <w:r>
-        <w:rPr>
-          <w:noProof/>
-        </w:rPr>
-        <w:t>3</w:t>
-      </w:r>
-      <w:r>
-        <w:rPr>
-          <w:noProof/>
-        </w:rPr>
-        <w:fldChar w:fldCharType="end"/>
-      </w:r>
+      <w:fldSimple w:instr=" SEQ Table \* ARABIC \s 1 ">
+        <w:r>
+          <w:rPr>
+            <w:noProof/>
+          </w:rPr>
+          <w:t>3</w:t>
+        </w:r>
+      </w:fldSimple>
       <w:r>
         <w:t xml:space="preserve"> Risk analysis</w:t>
       </w:r>
@@ -4505,6 +4375,25 @@
     </w:p>
     <w:p>
       <w:pPr>
+        <w:pStyle w:val="ListParagraph"/>
+        <w:numPr>
+          <w:ilvl w:val="0"/>
+          <w:numId w:val="2"/>
+        </w:numPr>
+        <w:spacing w:after="0" w:line="240" w:lineRule="auto"/>
+        <w:rPr>
+          <w:lang w:val="en-GB"/>
+        </w:rPr>
+      </w:pPr>
+      <w:r>
+        <w:rPr>
+          <w:lang w:val="en-GB"/>
+        </w:rPr>
+        <w:t>Make rules for the password. Don’t accept easy passwords.</w:t>
+      </w:r>
+    </w:p>
+    <w:p>
+      <w:pPr>
         <w:rPr>
           <w:lang w:val="en-GB"/>
         </w:rPr>
@@ -4528,14 +4417,23 @@
     <w:p>
       <w:pPr>
         <w:rPr>
-          <w:lang w:val="en-GB"/>
-        </w:rPr>
-      </w:pPr>
-      <w:r>
-        <w:rPr>
-          <w:lang w:val="en-GB"/>
-        </w:rPr>
-        <w:t>[pic still not here yet]</w:t>
+          <w:rFonts w:eastAsia="Times New Roman" w:cs="Times New Roman"/>
+          <w:lang w:val="en-GB"/>
+        </w:rPr>
+      </w:pPr>
+      <w:bookmarkStart w:id="18" w:name="_GoBack"/>
+      <w:bookmarkEnd w:id="18"/>
+      <w:r>
+        <w:rPr>
+          <w:rFonts w:eastAsia="Times New Roman" w:cs="Times New Roman"/>
+          <w:lang w:val="en-GB"/>
+        </w:rPr>
+        <w:lastRenderedPageBreak/>
+        <w:pict>
+          <v:shape id="_x0000_i1026" type="#_x0000_t75" style="width:468pt;height:469.2pt">
+            <v:imagedata r:id="rId18" o:title="Misuse"/>
+          </v:shape>
+        </w:pict>
       </w:r>
     </w:p>
     <w:p>
@@ -4545,16 +4443,16 @@
           <w:lang w:val="en-GB"/>
         </w:rPr>
       </w:pPr>
-      <w:bookmarkStart w:id="18" w:name="_Toc433135915"/>
-      <w:bookmarkStart w:id="19" w:name="_Toc462040560"/>
+      <w:bookmarkStart w:id="19" w:name="_Toc433135915"/>
+      <w:bookmarkStart w:id="20" w:name="_Toc462040560"/>
       <w:r>
         <w:rPr>
           <w:lang w:val="en-GB"/>
         </w:rPr>
         <w:t>Implementation choices</w:t>
       </w:r>
-      <w:bookmarkEnd w:id="18"/>
       <w:bookmarkEnd w:id="19"/>
+      <w:bookmarkEnd w:id="20"/>
       <w:r>
         <w:rPr>
           <w:lang w:val="en-GB"/>
@@ -4631,6 +4529,7 @@
         <w:rPr>
           <w:lang w:val="en-GB"/>
         </w:rPr>
+        <w:lastRenderedPageBreak/>
         <w:t>Security</w:t>
       </w:r>
     </w:p>
@@ -4644,21 +4543,7 @@
         <w:rPr>
           <w:lang w:val="en-GB"/>
         </w:rPr>
-        <w:t xml:space="preserve">PHP being infamous for its vulnaribilies had us focus on both the smaller (no magic quotes, no error reporting)and bigger </w:t>
-      </w:r>
-      <w:bookmarkStart w:id="20" w:name="_GoBack"/>
-      <w:bookmarkEnd w:id="20"/>
-      <w:r>
-        <w:rPr>
-          <w:lang w:val="en-GB"/>
-        </w:rPr>
-        <w:t>(SQL injection attacks prevention)</w:t>
-      </w:r>
-      <w:r>
-        <w:rPr>
-          <w:lang w:val="en-GB"/>
-        </w:rPr>
-        <w:t xml:space="preserve"> picture.</w:t>
+        <w:t>PHP being infamous for its vulnaribilies had us focus on both the smaller (no magic quotes, no error reporting)and bigger (SQL injection attacks prevention) picture.</w:t>
       </w:r>
     </w:p>
     <w:p>
@@ -4671,7 +4556,6 @@
         <w:rPr>
           <w:lang w:val="en-GB"/>
         </w:rPr>
-        <w:lastRenderedPageBreak/>
         <w:t>Code example</w:t>
       </w:r>
       <w:bookmarkEnd w:id="21"/>
@@ -4836,8 +4720,8 @@
     <w:p/>
     <w:p/>
     <w:sectPr>
-      <w:headerReference w:type="default" r:id="rId18"/>
-      <w:footerReference w:type="default" r:id="rId19"/>
+      <w:headerReference w:type="default" r:id="rId19"/>
+      <w:footerReference w:type="default" r:id="rId20"/>
       <w:pgSz w:w="12240" w:h="15840"/>
       <w:pgMar w:top="1440" w:right="1440" w:bottom="1440" w:left="1440" w:header="720" w:footer="720" w:gutter="0"/>
       <w:pgNumType w:start="0"/>
@@ -4850,7 +4734,7 @@
 </file>
 
 <file path=word/endnotes.xml><?xml version="1.0" encoding="utf-8"?>
-<w:endnotes xmlns:wpc="http://schemas.microsoft.com/office/word/2010/wordprocessingCanvas" xmlns:cx="http://schemas.microsoft.com/office/drawing/2014/chartex" xmlns:cx1="http://schemas.microsoft.com/office/drawing/2015/9/8/chartex" xmlns:cx2="http://schemas.microsoft.com/office/drawing/2015/10/21/chartex" xmlns:mc="http://schemas.openxmlformats.org/markup-compatibility/2006" xmlns:o="urn:schemas-microsoft-com:office:office" xmlns:r="http://schemas.openxmlformats.org/officeDocument/2006/relationships" xmlns:m="http://schemas.openxmlformats.org/officeDocument/2006/math" xmlns:v="urn:schemas-microsoft-com:vml" xmlns:wp14="http://schemas.microsoft.com/office/word/2010/wordprocessingDrawing" xmlns:wp="http://schemas.openxmlformats.org/drawingml/2006/wordprocessingDrawing" xmlns:w10="urn:schemas-microsoft-com:office:word" xmlns:w="http://schemas.openxmlformats.org/wordprocessingml/2006/main" xmlns:w14="http://schemas.microsoft.com/office/word/2010/wordml" xmlns:w15="http://schemas.microsoft.com/office/word/2012/wordml" xmlns:w16se="http://schemas.microsoft.com/office/word/2015/wordml/symex" xmlns:wpg="http://schemas.microsoft.com/office/word/2010/wordprocessingGroup" xmlns:wpi="http://schemas.microsoft.com/office/word/2010/wordprocessingInk" xmlns:wne="http://schemas.microsoft.com/office/word/2006/wordml" xmlns:wps="http://schemas.microsoft.com/office/word/2010/wordprocessingShape" mc:Ignorable="w14 w15 w16se wp14">
+<w:endnotes xmlns:wpc="http://schemas.microsoft.com/office/word/2010/wordprocessingCanvas" xmlns:cx="http://schemas.microsoft.com/office/drawing/2014/chartex" xmlns:cx1="http://schemas.microsoft.com/office/drawing/2015/9/8/chartex" xmlns:cx2="http://schemas.microsoft.com/office/drawing/2015/10/21/chartex" xmlns:cx3="http://schemas.microsoft.com/office/drawing/2016/5/9/chartex" xmlns:cx4="http://schemas.microsoft.com/office/drawing/2016/5/10/chartex" xmlns:cx5="http://schemas.microsoft.com/office/drawing/2016/5/11/chartex" xmlns:mc="http://schemas.openxmlformats.org/markup-compatibility/2006" xmlns:o="urn:schemas-microsoft-com:office:office" xmlns:r="http://schemas.openxmlformats.org/officeDocument/2006/relationships" xmlns:m="http://schemas.openxmlformats.org/officeDocument/2006/math" xmlns:v="urn:schemas-microsoft-com:vml" xmlns:wp14="http://schemas.microsoft.com/office/word/2010/wordprocessingDrawing" xmlns:wp="http://schemas.openxmlformats.org/drawingml/2006/wordprocessingDrawing" xmlns:w10="urn:schemas-microsoft-com:office:word" xmlns:w="http://schemas.openxmlformats.org/wordprocessingml/2006/main" xmlns:w14="http://schemas.microsoft.com/office/word/2010/wordml" xmlns:w15="http://schemas.microsoft.com/office/word/2012/wordml" xmlns:w16se="http://schemas.microsoft.com/office/word/2015/wordml/symex" xmlns:wpg="http://schemas.microsoft.com/office/word/2010/wordprocessingGroup" xmlns:wpi="http://schemas.microsoft.com/office/word/2010/wordprocessingInk" xmlns:wne="http://schemas.microsoft.com/office/word/2006/wordml" xmlns:wps="http://schemas.microsoft.com/office/word/2010/wordprocessingShape" mc:Ignorable="w14 w15 w16se wp14">
   <w:endnote w:type="separator" w:id="-1">
     <w:p>
       <w:pPr>
@@ -4875,7 +4759,7 @@
 </file>
 
 <file path=word/footer1.xml><?xml version="1.0" encoding="utf-8"?>
-<w:ftr xmlns:wpc="http://schemas.microsoft.com/office/word/2010/wordprocessingCanvas" xmlns:cx="http://schemas.microsoft.com/office/drawing/2014/chartex" xmlns:cx1="http://schemas.microsoft.com/office/drawing/2015/9/8/chartex" xmlns:cx2="http://schemas.microsoft.com/office/drawing/2015/10/21/chartex" xmlns:mc="http://schemas.openxmlformats.org/markup-compatibility/2006" xmlns:o="urn:schemas-microsoft-com:office:office" xmlns:r="http://schemas.openxmlformats.org/officeDocument/2006/relationships" xmlns:m="http://schemas.openxmlformats.org/officeDocument/2006/math" xmlns:v="urn:schemas-microsoft-com:vml" xmlns:wp14="http://schemas.microsoft.com/office/word/2010/wordprocessingDrawing" xmlns:wp="http://schemas.openxmlformats.org/drawingml/2006/wordprocessingDrawing" xmlns:w10="urn:schemas-microsoft-com:office:word" xmlns:w="http://schemas.openxmlformats.org/wordprocessingml/2006/main" xmlns:w14="http://schemas.microsoft.com/office/word/2010/wordml" xmlns:w15="http://schemas.microsoft.com/office/word/2012/wordml" xmlns:w16se="http://schemas.microsoft.com/office/word/2015/wordml/symex" xmlns:wpg="http://schemas.microsoft.com/office/word/2010/wordprocessingGroup" xmlns:wpi="http://schemas.microsoft.com/office/word/2010/wordprocessingInk" xmlns:wne="http://schemas.microsoft.com/office/word/2006/wordml" xmlns:wps="http://schemas.microsoft.com/office/word/2010/wordprocessingShape" mc:Ignorable="w14 w15 w16se wp14">
+<w:ftr xmlns:wpc="http://schemas.microsoft.com/office/word/2010/wordprocessingCanvas" xmlns:cx="http://schemas.microsoft.com/office/drawing/2014/chartex" xmlns:cx1="http://schemas.microsoft.com/office/drawing/2015/9/8/chartex" xmlns:cx2="http://schemas.microsoft.com/office/drawing/2015/10/21/chartex" xmlns:cx3="http://schemas.microsoft.com/office/drawing/2016/5/9/chartex" xmlns:cx4="http://schemas.microsoft.com/office/drawing/2016/5/10/chartex" xmlns:cx5="http://schemas.microsoft.com/office/drawing/2016/5/11/chartex" xmlns:mc="http://schemas.openxmlformats.org/markup-compatibility/2006" xmlns:o="urn:schemas-microsoft-com:office:office" xmlns:r="http://schemas.openxmlformats.org/officeDocument/2006/relationships" xmlns:m="http://schemas.openxmlformats.org/officeDocument/2006/math" xmlns:v="urn:schemas-microsoft-com:vml" xmlns:wp14="http://schemas.microsoft.com/office/word/2010/wordprocessingDrawing" xmlns:wp="http://schemas.openxmlformats.org/drawingml/2006/wordprocessingDrawing" xmlns:w10="urn:schemas-microsoft-com:office:word" xmlns:w="http://schemas.openxmlformats.org/wordprocessingml/2006/main" xmlns:w14="http://schemas.microsoft.com/office/word/2010/wordml" xmlns:w15="http://schemas.microsoft.com/office/word/2012/wordml" xmlns:w16se="http://schemas.microsoft.com/office/word/2015/wordml/symex" xmlns:wpg="http://schemas.microsoft.com/office/word/2010/wordprocessingGroup" xmlns:wpi="http://schemas.microsoft.com/office/word/2010/wordprocessingInk" xmlns:wne="http://schemas.microsoft.com/office/word/2006/wordml" xmlns:wps="http://schemas.microsoft.com/office/word/2010/wordprocessingShape" mc:Ignorable="w14 w15 w16se wp14">
   <w:sdt>
     <w:sdtPr>
       <w:id w:val="-1236312623"/>
@@ -4908,7 +4792,7 @@
           <w:rPr>
             <w:noProof/>
           </w:rPr>
-          <w:t>7</w:t>
+          <w:t>9</w:t>
         </w:r>
         <w:r>
           <w:rPr>
@@ -4928,7 +4812,7 @@
 </file>
 
 <file path=word/footnotes.xml><?xml version="1.0" encoding="utf-8"?>
-<w:footnotes xmlns:wpc="http://schemas.microsoft.com/office/word/2010/wordprocessingCanvas" xmlns:cx="http://schemas.microsoft.com/office/drawing/2014/chartex" xmlns:cx1="http://schemas.microsoft.com/office/drawing/2015/9/8/chartex" xmlns:cx2="http://schemas.microsoft.com/office/drawing/2015/10/21/chartex" xmlns:mc="http://schemas.openxmlformats.org/markup-compatibility/2006" xmlns:o="urn:schemas-microsoft-com:office:office" xmlns:r="http://schemas.openxmlformats.org/officeDocument/2006/relationships" xmlns:m="http://schemas.openxmlformats.org/officeDocument/2006/math" xmlns:v="urn:schemas-microsoft-com:vml" xmlns:wp14="http://schemas.microsoft.com/office/word/2010/wordprocessingDrawing" xmlns:wp="http://schemas.openxmlformats.org/drawingml/2006/wordprocessingDrawing" xmlns:w10="urn:schemas-microsoft-com:office:word" xmlns:w="http://schemas.openxmlformats.org/wordprocessingml/2006/main" xmlns:w14="http://schemas.microsoft.com/office/word/2010/wordml" xmlns:w15="http://schemas.microsoft.com/office/word/2012/wordml" xmlns:w16se="http://schemas.microsoft.com/office/word/2015/wordml/symex" xmlns:wpg="http://schemas.microsoft.com/office/word/2010/wordprocessingGroup" xmlns:wpi="http://schemas.microsoft.com/office/word/2010/wordprocessingInk" xmlns:wne="http://schemas.microsoft.com/office/word/2006/wordml" xmlns:wps="http://schemas.microsoft.com/office/word/2010/wordprocessingShape" mc:Ignorable="w14 w15 w16se wp14">
+<w:footnotes xmlns:wpc="http://schemas.microsoft.com/office/word/2010/wordprocessingCanvas" xmlns:cx="http://schemas.microsoft.com/office/drawing/2014/chartex" xmlns:cx1="http://schemas.microsoft.com/office/drawing/2015/9/8/chartex" xmlns:cx2="http://schemas.microsoft.com/office/drawing/2015/10/21/chartex" xmlns:cx3="http://schemas.microsoft.com/office/drawing/2016/5/9/chartex" xmlns:cx4="http://schemas.microsoft.com/office/drawing/2016/5/10/chartex" xmlns:cx5="http://schemas.microsoft.com/office/drawing/2016/5/11/chartex" xmlns:mc="http://schemas.openxmlformats.org/markup-compatibility/2006" xmlns:o="urn:schemas-microsoft-com:office:office" xmlns:r="http://schemas.openxmlformats.org/officeDocument/2006/relationships" xmlns:m="http://schemas.openxmlformats.org/officeDocument/2006/math" xmlns:v="urn:schemas-microsoft-com:vml" xmlns:wp14="http://schemas.microsoft.com/office/word/2010/wordprocessingDrawing" xmlns:wp="http://schemas.openxmlformats.org/drawingml/2006/wordprocessingDrawing" xmlns:w10="urn:schemas-microsoft-com:office:word" xmlns:w="http://schemas.openxmlformats.org/wordprocessingml/2006/main" xmlns:w14="http://schemas.microsoft.com/office/word/2010/wordml" xmlns:w15="http://schemas.microsoft.com/office/word/2012/wordml" xmlns:w16se="http://schemas.microsoft.com/office/word/2015/wordml/symex" xmlns:wpg="http://schemas.microsoft.com/office/word/2010/wordprocessingGroup" xmlns:wpi="http://schemas.microsoft.com/office/word/2010/wordprocessingInk" xmlns:wne="http://schemas.microsoft.com/office/word/2006/wordml" xmlns:wps="http://schemas.microsoft.com/office/word/2010/wordprocessingShape" mc:Ignorable="w14 w15 w16se wp14">
   <w:footnote w:type="separator" w:id="-1">
     <w:p>
       <w:pPr>
@@ -4953,7 +4837,7 @@
 </file>
 
 <file path=word/header1.xml><?xml version="1.0" encoding="utf-8"?>
-<w:hdr xmlns:wpc="http://schemas.microsoft.com/office/word/2010/wordprocessingCanvas" xmlns:cx="http://schemas.microsoft.com/office/drawing/2014/chartex" xmlns:cx1="http://schemas.microsoft.com/office/drawing/2015/9/8/chartex" xmlns:cx2="http://schemas.microsoft.com/office/drawing/2015/10/21/chartex" xmlns:mc="http://schemas.openxmlformats.org/markup-compatibility/2006" xmlns:o="urn:schemas-microsoft-com:office:office" xmlns:r="http://schemas.openxmlformats.org/officeDocument/2006/relationships" xmlns:m="http://schemas.openxmlformats.org/officeDocument/2006/math" xmlns:v="urn:schemas-microsoft-com:vml" xmlns:wp14="http://schemas.microsoft.com/office/word/2010/wordprocessingDrawing" xmlns:wp="http://schemas.openxmlformats.org/drawingml/2006/wordprocessingDrawing" xmlns:w10="urn:schemas-microsoft-com:office:word" xmlns:w="http://schemas.openxmlformats.org/wordprocessingml/2006/main" xmlns:w14="http://schemas.microsoft.com/office/word/2010/wordml" xmlns:w15="http://schemas.microsoft.com/office/word/2012/wordml" xmlns:w16se="http://schemas.microsoft.com/office/word/2015/wordml/symex" xmlns:wpg="http://schemas.microsoft.com/office/word/2010/wordprocessingGroup" xmlns:wpi="http://schemas.microsoft.com/office/word/2010/wordprocessingInk" xmlns:wne="http://schemas.microsoft.com/office/word/2006/wordml" xmlns:wps="http://schemas.microsoft.com/office/word/2010/wordprocessingShape" mc:Ignorable="w14 w15 w16se wp14">
+<w:hdr xmlns:wpc="http://schemas.microsoft.com/office/word/2010/wordprocessingCanvas" xmlns:cx="http://schemas.microsoft.com/office/drawing/2014/chartex" xmlns:cx1="http://schemas.microsoft.com/office/drawing/2015/9/8/chartex" xmlns:cx2="http://schemas.microsoft.com/office/drawing/2015/10/21/chartex" xmlns:cx3="http://schemas.microsoft.com/office/drawing/2016/5/9/chartex" xmlns:cx4="http://schemas.microsoft.com/office/drawing/2016/5/10/chartex" xmlns:cx5="http://schemas.microsoft.com/office/drawing/2016/5/11/chartex" xmlns:mc="http://schemas.openxmlformats.org/markup-compatibility/2006" xmlns:o="urn:schemas-microsoft-com:office:office" xmlns:r="http://schemas.openxmlformats.org/officeDocument/2006/relationships" xmlns:m="http://schemas.openxmlformats.org/officeDocument/2006/math" xmlns:v="urn:schemas-microsoft-com:vml" xmlns:wp14="http://schemas.microsoft.com/office/word/2010/wordprocessingDrawing" xmlns:wp="http://schemas.openxmlformats.org/drawingml/2006/wordprocessingDrawing" xmlns:w10="urn:schemas-microsoft-com:office:word" xmlns:w="http://schemas.openxmlformats.org/wordprocessingml/2006/main" xmlns:w14="http://schemas.microsoft.com/office/word/2010/wordml" xmlns:w15="http://schemas.microsoft.com/office/word/2012/wordml" xmlns:w16se="http://schemas.microsoft.com/office/word/2015/wordml/symex" xmlns:wpg="http://schemas.microsoft.com/office/word/2010/wordprocessingGroup" xmlns:wpi="http://schemas.microsoft.com/office/word/2010/wordprocessingInk" xmlns:wne="http://schemas.microsoft.com/office/word/2006/wordml" xmlns:wps="http://schemas.microsoft.com/office/word/2010/wordprocessingShape" mc:Ignorable="w14 w15 w16se wp14">
   <w:p>
     <w:pPr>
       <w:pStyle w:val="Header"/>
@@ -4973,7 +4857,7 @@
 </file>
 
 <file path=word/numbering.xml><?xml version="1.0" encoding="utf-8"?>
-<w:numbering xmlns:wpc="http://schemas.microsoft.com/office/word/2010/wordprocessingCanvas" xmlns:cx="http://schemas.microsoft.com/office/drawing/2014/chartex" xmlns:cx1="http://schemas.microsoft.com/office/drawing/2015/9/8/chartex" xmlns:cx2="http://schemas.microsoft.com/office/drawing/2015/10/21/chartex" xmlns:mc="http://schemas.openxmlformats.org/markup-compatibility/2006" xmlns:o="urn:schemas-microsoft-com:office:office" xmlns:r="http://schemas.openxmlformats.org/officeDocument/2006/relationships" xmlns:m="http://schemas.openxmlformats.org/officeDocument/2006/math" xmlns:v="urn:schemas-microsoft-com:vml" xmlns:wp14="http://schemas.microsoft.com/office/word/2010/wordprocessingDrawing" xmlns:wp="http://schemas.openxmlformats.org/drawingml/2006/wordprocessingDrawing" xmlns:w10="urn:schemas-microsoft-com:office:word" xmlns:w="http://schemas.openxmlformats.org/wordprocessingml/2006/main" xmlns:w14="http://schemas.microsoft.com/office/word/2010/wordml" xmlns:w15="http://schemas.microsoft.com/office/word/2012/wordml" xmlns:w16se="http://schemas.microsoft.com/office/word/2015/wordml/symex" xmlns:wpg="http://schemas.microsoft.com/office/word/2010/wordprocessingGroup" xmlns:wpi="http://schemas.microsoft.com/office/word/2010/wordprocessingInk" xmlns:wne="http://schemas.microsoft.com/office/word/2006/wordml" xmlns:wps="http://schemas.microsoft.com/office/word/2010/wordprocessingShape" mc:Ignorable="w14 w15 w16se wp14">
+<w:numbering xmlns:wpc="http://schemas.microsoft.com/office/word/2010/wordprocessingCanvas" xmlns:cx="http://schemas.microsoft.com/office/drawing/2014/chartex" xmlns:cx1="http://schemas.microsoft.com/office/drawing/2015/9/8/chartex" xmlns:cx2="http://schemas.microsoft.com/office/drawing/2015/10/21/chartex" xmlns:cx3="http://schemas.microsoft.com/office/drawing/2016/5/9/chartex" xmlns:cx4="http://schemas.microsoft.com/office/drawing/2016/5/10/chartex" xmlns:cx5="http://schemas.microsoft.com/office/drawing/2016/5/11/chartex" xmlns:mc="http://schemas.openxmlformats.org/markup-compatibility/2006" xmlns:o="urn:schemas-microsoft-com:office:office" xmlns:r="http://schemas.openxmlformats.org/officeDocument/2006/relationships" xmlns:m="http://schemas.openxmlformats.org/officeDocument/2006/math" xmlns:v="urn:schemas-microsoft-com:vml" xmlns:wp14="http://schemas.microsoft.com/office/word/2010/wordprocessingDrawing" xmlns:wp="http://schemas.openxmlformats.org/drawingml/2006/wordprocessingDrawing" xmlns:w10="urn:schemas-microsoft-com:office:word" xmlns:w="http://schemas.openxmlformats.org/wordprocessingml/2006/main" xmlns:w14="http://schemas.microsoft.com/office/word/2010/wordml" xmlns:w15="http://schemas.microsoft.com/office/word/2012/wordml" xmlns:w16se="http://schemas.microsoft.com/office/word/2015/wordml/symex" xmlns:wpg="http://schemas.microsoft.com/office/word/2010/wordprocessingGroup" xmlns:wpi="http://schemas.microsoft.com/office/word/2010/wordprocessingInk" xmlns:wne="http://schemas.microsoft.com/office/word/2006/wordml" xmlns:wps="http://schemas.microsoft.com/office/word/2010/wordprocessingShape" mc:Ignorable="w14 w15 w16se wp14">
   <w:abstractNum w:abstractNumId="0" w15:restartNumberingAfterBreak="0">
     <w:nsid w:val="0E0877DF"/>
     <w:multiLevelType w:val="hybridMultilevel"/>
@@ -6715,7 +6599,7 @@
 </file>
 
 <file path=customXml/itemProps2.xml><?xml version="1.0" encoding="utf-8"?>
-<ds:datastoreItem xmlns:ds="http://schemas.openxmlformats.org/officeDocument/2006/customXml" ds:itemID="{4FA848AD-C4A4-458D-ADA9-B8172EB45238}">
+<ds:datastoreItem xmlns:ds="http://schemas.openxmlformats.org/officeDocument/2006/customXml" ds:itemID="{446828AE-DC80-45B7-8770-6BE3A51EA7A9}">
   <ds:schemaRefs>
     <ds:schemaRef ds:uri="http://schemas.openxmlformats.org/officeDocument/2006/bibliography"/>
   </ds:schemaRefs>

</xml_diff>

<commit_message>
Update attack trees and introduction
</commit_message>
<xml_diff>
--- a/Documentation/FinalReport-Sepr.docx
+++ b/Documentation/FinalReport-Sepr.docx
@@ -1,6 +1,6 @@
 
 <file path=word/document.xml><?xml version="1.0" encoding="utf-8"?>
-<w:document xmlns:wpc="http://schemas.microsoft.com/office/word/2010/wordprocessingCanvas" xmlns:cx="http://schemas.microsoft.com/office/drawing/2014/chartex" xmlns:cx1="http://schemas.microsoft.com/office/drawing/2015/9/8/chartex" xmlns:mc="http://schemas.openxmlformats.org/markup-compatibility/2006" xmlns:o="urn:schemas-microsoft-com:office:office" xmlns:r="http://schemas.openxmlformats.org/officeDocument/2006/relationships" xmlns:m="http://schemas.openxmlformats.org/officeDocument/2006/math" xmlns:v="urn:schemas-microsoft-com:vml" xmlns:wp14="http://schemas.microsoft.com/office/word/2010/wordprocessingDrawing" xmlns:wp="http://schemas.openxmlformats.org/drawingml/2006/wordprocessingDrawing" xmlns:w10="urn:schemas-microsoft-com:office:word" xmlns:w="http://schemas.openxmlformats.org/wordprocessingml/2006/main" xmlns:w14="http://schemas.microsoft.com/office/word/2010/wordml" xmlns:w15="http://schemas.microsoft.com/office/word/2012/wordml" xmlns:w16se="http://schemas.microsoft.com/office/word/2015/wordml/symex" xmlns:wpg="http://schemas.microsoft.com/office/word/2010/wordprocessingGroup" xmlns:wpi="http://schemas.microsoft.com/office/word/2010/wordprocessingInk" xmlns:wne="http://schemas.microsoft.com/office/word/2006/wordml" xmlns:wps="http://schemas.microsoft.com/office/word/2010/wordprocessingShape" mc:Ignorable="w14 w15 w16se wp14">
+<w:document xmlns:wpc="http://schemas.microsoft.com/office/word/2010/wordprocessingCanvas" xmlns:mc="http://schemas.openxmlformats.org/markup-compatibility/2006" xmlns:o="urn:schemas-microsoft-com:office:office" xmlns:r="http://schemas.openxmlformats.org/officeDocument/2006/relationships" xmlns:m="http://schemas.openxmlformats.org/officeDocument/2006/math" xmlns:v="urn:schemas-microsoft-com:vml" xmlns:wp14="http://schemas.microsoft.com/office/word/2010/wordprocessingDrawing" xmlns:wp="http://schemas.openxmlformats.org/drawingml/2006/wordprocessingDrawing" xmlns:w10="urn:schemas-microsoft-com:office:word" xmlns:w="http://schemas.openxmlformats.org/wordprocessingml/2006/main" xmlns:w14="http://schemas.microsoft.com/office/word/2010/wordml" xmlns:w15="http://schemas.microsoft.com/office/word/2012/wordml" xmlns:wpg="http://schemas.microsoft.com/office/word/2010/wordprocessingGroup" xmlns:wpi="http://schemas.microsoft.com/office/word/2010/wordprocessingInk" xmlns:wne="http://schemas.microsoft.com/office/word/2006/wordml" xmlns:wps="http://schemas.microsoft.com/office/word/2010/wordprocessingShape" mc:Ignorable="w14 w15 wp14">
   <w:body>
     <w:sdt>
       <w:sdtPr>
@@ -265,7 +265,7 @@
                   </wp:anchor>
                 </w:drawing>
               </mc:Choice>
-              <mc:Fallback xmlns:cx2="http://schemas.microsoft.com/office/drawing/2015/10/21/chartex">
+              <mc:Fallback xmlns:cx2="http://schemas.microsoft.com/office/drawing/2015/10/21/chartex" xmlns:w16se="http://schemas.microsoft.com/office/word/2015/wordml/symex" xmlns:cx1="http://schemas.microsoft.com/office/drawing/2015/9/8/chartex" xmlns:cx="http://schemas.microsoft.com/office/drawing/2014/chartex">
                 <w:pict>
                   <v:group w14:anchorId="1E7FA44D" id="Group 149" o:spid="_x0000_s1026" style="position:absolute;margin-left:0;margin-top:0;width:8in;height:95.7pt;z-index:251662336;mso-width-percent:941;mso-height-percent:121;mso-top-percent:23;mso-position-horizontal:center;mso-position-horizontal-relative:page;mso-position-vertical-relative:page;mso-width-percent:941;mso-height-percent:121;mso-top-percent:23" coordorigin="" coordsize="73152,12161" o:gfxdata="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">
                     <v:shape id="Rectangle 51" o:spid="_x0000_s1027" style="position:absolute;width:73152;height:11303;visibility:visible;mso-wrap-style:square;v-text-anchor:middle" coordsize="7312660,1129665" o:gfxdata="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" path="m,l7312660,r,1129665l3619500,733425,,1091565,,xe" fillcolor="#5b9bd5 [3204]" stroked="f" strokeweight="1pt">
@@ -360,45 +360,19 @@
                                     <w:sz w:val="28"/>
                                     <w:szCs w:val="28"/>
                                   </w:rPr>
-                                  <w:t>Abstract</w:t>
+                                  <w:t>eFontys</w:t>
                                 </w:r>
                               </w:p>
-                              <w:sdt>
-                                <w:sdtPr>
+                              <w:p>
+                                <w:pPr>
+                                  <w:pStyle w:val="NoSpacing"/>
                                   <w:rPr>
                                     <w:color w:val="595959" w:themeColor="text1" w:themeTint="A6"/>
                                     <w:sz w:val="20"/>
                                     <w:szCs w:val="20"/>
                                   </w:rPr>
-                                  <w:alias w:val="Abstract"/>
-                                  <w:tag w:val=""/>
-                                  <w:id w:val="-1939053204"/>
-                                  <w:dataBinding w:prefixMappings="xmlns:ns0='http://schemas.microsoft.com/office/2006/coverPageProps' " w:xpath="/ns0:CoverPageProperties[1]/ns0:Abstract[1]" w:storeItemID="{55AF091B-3C7A-41E3-B477-F2FDAA23CFDA}"/>
-                                  <w:text w:multiLine="1"/>
-                                </w:sdtPr>
-                                <w:sdtEndPr/>
-                                <w:sdtContent>
-                                  <w:p>
-                                    <w:pPr>
-                                      <w:pStyle w:val="NoSpacing"/>
-                                      <w:jc w:val="right"/>
-                                      <w:rPr>
-                                        <w:color w:val="595959" w:themeColor="text1" w:themeTint="A6"/>
-                                        <w:sz w:val="20"/>
-                                        <w:szCs w:val="20"/>
-                                      </w:rPr>
-                                    </w:pPr>
-                                    <w:r>
-                                      <w:rPr>
-                                        <w:color w:val="595959" w:themeColor="text1" w:themeTint="A6"/>
-                                        <w:sz w:val="20"/>
-                                        <w:szCs w:val="20"/>
-                                      </w:rPr>
-                                      <w:t>Add nice abstract statement</w:t>
-                                    </w:r>
-                                  </w:p>
-                                </w:sdtContent>
-                              </w:sdt>
+                                </w:pPr>
+                              </w:p>
                             </w:txbxContent>
                           </wps:txbx>
                           <wps:bodyPr rot="0" spcFirstLastPara="0" vertOverflow="overflow" horzOverflow="overflow" vert="horz" wrap="square" lIns="1600200" tIns="0" rIns="685800" bIns="0" numCol="1" spcCol="0" rtlCol="0" fromWordArt="0" anchor="t" anchorCtr="0" forceAA="0" compatLnSpc="1">
@@ -419,7 +393,7 @@
                   </wp:anchor>
                 </w:drawing>
               </mc:Choice>
-              <mc:Fallback xmlns:cx2="http://schemas.microsoft.com/office/drawing/2015/10/21/chartex">
+              <mc:Fallback>
                 <w:pict>
                   <v:shapetype w14:anchorId="4418A652" id="_x0000_t202" coordsize="21600,21600" o:spt="202" path="m,l,21600r21600,l21600,xe">
                     <v:stroke joinstyle="miter"/>
@@ -444,44 +418,19 @@
                               <w:sz w:val="28"/>
                               <w:szCs w:val="28"/>
                             </w:rPr>
-                            <w:t>Abstract</w:t>
+                            <w:t>eFontys</w:t>
                           </w:r>
                         </w:p>
-                        <w:sdt>
-                          <w:sdtPr>
+                        <w:p>
+                          <w:pPr>
+                            <w:pStyle w:val="NoSpacing"/>
                             <w:rPr>
                               <w:color w:val="595959" w:themeColor="text1" w:themeTint="A6"/>
                               <w:sz w:val="20"/>
                               <w:szCs w:val="20"/>
                             </w:rPr>
-                            <w:alias w:val="Abstract"/>
-                            <w:tag w:val=""/>
-                            <w:id w:val="-1939053204"/>
-                            <w:dataBinding w:prefixMappings="xmlns:ns0='http://schemas.microsoft.com/office/2006/coverPageProps' " w:xpath="/ns0:CoverPageProperties[1]/ns0:Abstract[1]" w:storeItemID="{55AF091B-3C7A-41E3-B477-F2FDAA23CFDA}"/>
-                            <w:text w:multiLine="1"/>
-                          </w:sdtPr>
-                          <w:sdtContent>
-                            <w:p>
-                              <w:pPr>
-                                <w:pStyle w:val="NoSpacing"/>
-                                <w:jc w:val="right"/>
-                                <w:rPr>
-                                  <w:color w:val="595959" w:themeColor="text1" w:themeTint="A6"/>
-                                  <w:sz w:val="20"/>
-                                  <w:szCs w:val="20"/>
-                                </w:rPr>
-                              </w:pPr>
-                              <w:r>
-                                <w:rPr>
-                                  <w:color w:val="595959" w:themeColor="text1" w:themeTint="A6"/>
-                                  <w:sz w:val="20"/>
-                                  <w:szCs w:val="20"/>
-                                </w:rPr>
-                                <w:t>Add nice abstract statement</w:t>
-                              </w:r>
-                            </w:p>
-                          </w:sdtContent>
-                        </w:sdt>
+                          </w:pPr>
+                        </w:p>
                       </w:txbxContent>
                     </v:textbox>
                     <w10:wrap type="square" anchorx="page" anchory="page"/>
@@ -619,23 +568,13 @@
                                         <w:szCs w:val="36"/>
                                       </w:rPr>
                                     </w:pPr>
-                                    <w:proofErr w:type="spellStart"/>
                                     <w:r>
                                       <w:rPr>
                                         <w:color w:val="404040" w:themeColor="text1" w:themeTint="BF"/>
                                         <w:sz w:val="36"/>
                                         <w:szCs w:val="36"/>
                                       </w:rPr>
-                                      <w:t>SePr</w:t>
-                                    </w:r>
-                                    <w:proofErr w:type="spellEnd"/>
-                                    <w:r>
-                                      <w:rPr>
-                                        <w:color w:val="404040" w:themeColor="text1" w:themeTint="BF"/>
-                                        <w:sz w:val="36"/>
-                                        <w:szCs w:val="36"/>
-                                      </w:rPr>
-                                      <w:t xml:space="preserve"> 2016</w:t>
+                                      <w:t>SePr 2016</w:t>
                                     </w:r>
                                   </w:p>
                                 </w:sdtContent>
@@ -660,7 +599,7 @@
                   </wp:anchor>
                 </w:drawing>
               </mc:Choice>
-              <mc:Fallback xmlns:cx2="http://schemas.microsoft.com/office/drawing/2015/10/21/chartex">
+              <mc:Fallback xmlns:cx2="http://schemas.microsoft.com/office/drawing/2015/10/21/chartex" xmlns:w16se="http://schemas.microsoft.com/office/word/2015/wordml/symex" xmlns:cx1="http://schemas.microsoft.com/office/drawing/2015/9/8/chartex" xmlns:cx="http://schemas.microsoft.com/office/drawing/2014/chartex">
                 <w:pict>
                   <v:shape w14:anchorId="313EAC39" id="Text Box 154" o:spid="_x0000_s1027" type="#_x0000_t202" style="position:absolute;margin-left:0;margin-top:0;width:8in;height:286.5pt;z-index:251659264;visibility:visible;mso-wrap-style:square;mso-width-percent:941;mso-height-percent:363;mso-top-percent:300;mso-wrap-distance-left:9pt;mso-wrap-distance-top:0;mso-wrap-distance-right:9pt;mso-wrap-distance-bottom:0;mso-position-horizontal:center;mso-position-horizontal-relative:page;mso-position-vertical-relative:page;mso-width-percent:941;mso-height-percent:363;mso-top-percent:300;mso-width-relative:page;mso-height-relative:page;v-text-anchor:bottom" o:gfxdata="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" filled="f" stroked="f" strokeweight=".5pt">
                     <v:textbox inset="126pt,0,54pt,0">
@@ -827,23 +766,7 @@
                                   <w:sdtEndPr/>
                                   <w:sdtContent>
                                     <w:r>
-                                      <w:t xml:space="preserve">Radu Stoica, Armin </w:t>
-                                    </w:r>
-                                    <w:proofErr w:type="spellStart"/>
-                                    <w:r>
-                                      <w:t>Roushan</w:t>
-                                    </w:r>
-                                    <w:proofErr w:type="spellEnd"/>
-                                    <w:r>
-                                      <w:t>, Jan-</w:t>
-                                    </w:r>
-                                    <w:proofErr w:type="spellStart"/>
-                                    <w:r>
-                                      <w:t>Niklas</w:t>
-                                    </w:r>
-                                    <w:proofErr w:type="spellEnd"/>
-                                    <w:r>
-                                      <w:t xml:space="preserve"> Schneider, Georgiana Manolache, N</w:t>
+                                      <w:t>Radu Stoica, Armin Roushan, Jan-Niklas Schneider, Georgiana Manolache, N</w:t>
                                     </w:r>
                                     <w:r>
                                       <w:t>ena O’Driscoll, Raditya Pratama</w:t>
@@ -882,7 +805,7 @@
                   </wp:anchor>
                 </w:drawing>
               </mc:Choice>
-              <mc:Fallback xmlns:cx2="http://schemas.microsoft.com/office/drawing/2015/10/21/chartex">
+              <mc:Fallback xmlns:cx2="http://schemas.microsoft.com/office/drawing/2015/10/21/chartex" xmlns:w16se="http://schemas.microsoft.com/office/word/2015/wordml/symex" xmlns:cx1="http://schemas.microsoft.com/office/drawing/2015/9/8/chartex" xmlns:cx="http://schemas.microsoft.com/office/drawing/2014/chartex">
                 <w:pict>
                   <v:shape w14:anchorId="6576F2EB" id="Text Box 152" o:spid="_x0000_s1028" type="#_x0000_t202" style="position:absolute;margin-left:225pt;margin-top:9in;width:368.9pt;height:1in;z-index:251660288;visibility:visible;mso-wrap-style:square;mso-width-percent:0;mso-height-percent:92;mso-wrap-distance-left:9pt;mso-wrap-distance-top:0;mso-wrap-distance-right:9pt;mso-wrap-distance-bottom:0;mso-position-horizontal:absolute;mso-position-horizontal-relative:page;mso-position-vertical:absolute;mso-position-vertical-relative:page;mso-width-percent:0;mso-height-percent:92;mso-width-relative:page;mso-height-relative:page;v-text-anchor:bottom" o:gfxdata="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" filled="f" stroked="f" strokeweight=".5pt">
                     <v:textbox inset="126pt,0,54pt,0">
@@ -1989,19 +1912,22 @@
       <w:pPr>
         <w:pStyle w:val="Heading1"/>
       </w:pPr>
-      <w:bookmarkStart w:id="0" w:name="_Toc462040552"/>
       <w:r>
         <w:lastRenderedPageBreak/>
+        <w:t>Design Overview</w:t>
+      </w:r>
+    </w:p>
+    <w:p>
+      <w:pPr>
+        <w:pStyle w:val="Heading2"/>
+      </w:pPr>
+      <w:r>
         <w:t>Introduction</w:t>
       </w:r>
-      <w:bookmarkEnd w:id="0"/>
     </w:p>
     <w:p>
       <w:pPr>
         <w:pStyle w:val="NoSpacing"/>
-        <w:rPr>
-          <w:lang w:val="en-GB"/>
-        </w:rPr>
       </w:pPr>
       <w:r>
         <w:t>This document will cover the pre-knowledge, final design decisions and security regarding the SPA Fontys e-banking system</w:t>
@@ -2019,16 +1945,16 @@
         <w:t xml:space="preserve"> </w:t>
       </w:r>
       <w:r>
-        <w:t xml:space="preserve">The application is written in PHP, HTML5, CSS3 and </w:t>
-      </w:r>
-      <w:proofErr w:type="spellStart"/>
-      <w:r>
-        <w:t>MySQl</w:t>
-      </w:r>
-      <w:proofErr w:type="spellEnd"/>
-      <w:r>
-        <w:t>.</w:t>
-      </w:r>
+        <w:t>The application is written in PHP, HTML5, CSS3 and MySQl.</w:t>
+      </w:r>
+    </w:p>
+    <w:p>
+      <w:pPr>
+        <w:pStyle w:val="NoSpacing"/>
+        <w:rPr>
+          <w:lang w:val="en-GB"/>
+        </w:rPr>
+      </w:pPr>
     </w:p>
     <w:p>
       <w:pPr>
@@ -2360,82 +2286,144 @@
           <v:shape id="_x0000_i1025" type="#_x0000_t75" style="width:303.4pt;height:272.75pt" o:ole="">
             <v:imagedata r:id="rId11" o:title=""/>
           </v:shape>
-          <o:OLEObject Type="Embed" ProgID="Visio.Drawing.11" ShapeID="_x0000_i1025" DrawAspect="Content" ObjectID="_1536002276" r:id="rId12"/>
+          <o:OLEObject Type="Embed" ProgID="Visio.Drawing.11" ShapeID="_x0000_i1025" DrawAspect="Content" ObjectID="_1536015742" r:id="rId12"/>
         </w:object>
       </w:r>
     </w:p>
     <w:p>
       <w:pPr>
+        <w:rPr>
+          <w:lang w:val="en-GB"/>
+        </w:rPr>
+      </w:pPr>
+      <w:r>
+        <w:rPr>
+          <w:lang w:val="en-GB"/>
+        </w:rPr>
+        <w:t>As shown on the Network Architecture, you can see that the fontys bank application is hosted by a private server, which is a hosting service provided by Fontys called Athena.</w:t>
+      </w:r>
+      <w:r>
+        <w:rPr>
+          <w:lang w:val="en-GB"/>
+        </w:rPr>
+        <w:t xml:space="preserve"> </w:t>
+      </w:r>
+    </w:p>
+    <w:p>
+      <w:pPr>
+        <w:rPr>
+          <w:lang w:val="en-GB"/>
+        </w:rPr>
+      </w:pPr>
+      <w:r>
+        <w:rPr>
+          <w:lang w:val="en-GB"/>
+        </w:rPr>
+        <w:t xml:space="preserve">The web application itself had really basic banking functionalities which is: </w:t>
+      </w:r>
+    </w:p>
+    <w:p>
+      <w:pPr>
+        <w:pStyle w:val="ListParagraph"/>
+        <w:numPr>
+          <w:ilvl w:val="0"/>
+          <w:numId w:val="4"/>
+        </w:numPr>
+        <w:rPr>
+          <w:lang w:val="en-GB"/>
+        </w:rPr>
+      </w:pPr>
+      <w:r>
+        <w:rPr>
+          <w:lang w:val="en-GB"/>
+        </w:rPr>
+        <w:t xml:space="preserve">Login </w:t>
+      </w:r>
+    </w:p>
+    <w:p>
+      <w:pPr>
+        <w:pStyle w:val="ListParagraph"/>
+        <w:numPr>
+          <w:ilvl w:val="0"/>
+          <w:numId w:val="4"/>
+        </w:numPr>
+        <w:rPr>
+          <w:lang w:val="en-GB"/>
+        </w:rPr>
+      </w:pPr>
+      <w:r>
+        <w:rPr>
+          <w:lang w:val="en-GB"/>
+        </w:rPr>
+        <w:t>Check balance</w:t>
+      </w:r>
+    </w:p>
+    <w:p>
+      <w:pPr>
+        <w:pStyle w:val="ListParagraph"/>
+        <w:numPr>
+          <w:ilvl w:val="0"/>
+          <w:numId w:val="4"/>
+        </w:numPr>
+        <w:rPr>
+          <w:lang w:val="en-GB"/>
+        </w:rPr>
+      </w:pPr>
+      <w:r>
+        <w:rPr>
+          <w:lang w:val="en-GB"/>
+        </w:rPr>
+        <w:t>Deposit Money</w:t>
+      </w:r>
+    </w:p>
+    <w:p>
+      <w:pPr>
+        <w:pStyle w:val="ListParagraph"/>
+        <w:numPr>
+          <w:ilvl w:val="0"/>
+          <w:numId w:val="4"/>
+        </w:numPr>
+        <w:rPr>
+          <w:lang w:val="en-GB"/>
+        </w:rPr>
+      </w:pPr>
+      <w:r>
+        <w:rPr>
+          <w:lang w:val="en-GB"/>
+        </w:rPr>
+        <w:t>Transfer Money</w:t>
+      </w:r>
+    </w:p>
+    <w:p>
+      <w:pPr>
+        <w:rPr>
+          <w:lang w:val="en-GB"/>
+        </w:rPr>
+      </w:pPr>
+      <w:r>
+        <w:rPr>
+          <w:lang w:val="en-GB"/>
+        </w:rPr>
+        <w:t>The web application is using MySQL to record all the data. The database has two tables which is ‘user’ and ‘account’ table that contain all the user records.</w:t>
+      </w:r>
+    </w:p>
+    <w:p>
+      <w:pPr>
         <w:pStyle w:val="Heading1"/>
         <w:rPr>
           <w:lang w:val="en-GB"/>
         </w:rPr>
       </w:pPr>
-      <w:bookmarkStart w:id="1" w:name="_Toc433135899"/>
-      <w:bookmarkStart w:id="2" w:name="_Toc462040553"/>
-      <w:r>
-        <w:rPr>
-          <w:lang w:val="en-GB"/>
-        </w:rPr>
-        <w:lastRenderedPageBreak/>
-        <w:t>Web Application Overview</w:t>
-      </w:r>
+      <w:bookmarkStart w:id="0" w:name="_Toc433135902"/>
+      <w:bookmarkStart w:id="1" w:name="_Toc462040555"/>
+      <w:r>
+        <w:rPr>
+          <w:lang w:val="en-GB"/>
+        </w:rPr>
+        <w:t>Threat analysis</w:t>
+      </w:r>
+      <w:bookmarkEnd w:id="0"/>
       <w:bookmarkEnd w:id="1"/>
-      <w:bookmarkEnd w:id="2"/>
-    </w:p>
-    <w:p>
-      <w:pPr>
-        <w:pStyle w:val="Heading1"/>
-        <w:rPr>
-          <w:lang w:val="en-GB"/>
-        </w:rPr>
-      </w:pPr>
-      <w:bookmarkStart w:id="3" w:name="_Toc433135901"/>
-      <w:bookmarkStart w:id="4" w:name="_Toc462040554"/>
-      <w:r>
-        <w:rPr>
-          <w:lang w:val="en-GB"/>
-        </w:rPr>
-        <w:t>Architecture</w:t>
-      </w:r>
-      <w:bookmarkEnd w:id="3"/>
-      <w:bookmarkEnd w:id="4"/>
-    </w:p>
-    <w:p>
-      <w:pPr>
-        <w:rPr>
-          <w:rFonts w:asciiTheme="majorHAnsi" w:eastAsiaTheme="majorEastAsia" w:hAnsiTheme="majorHAnsi" w:cstheme="majorBidi"/>
-          <w:color w:val="2E74B5" w:themeColor="accent1" w:themeShade="BF"/>
-          <w:sz w:val="32"/>
-          <w:szCs w:val="32"/>
-          <w:lang w:val="en-GB"/>
-        </w:rPr>
-      </w:pPr>
-      <w:bookmarkStart w:id="5" w:name="_Toc433135902"/>
-      <w:r>
-        <w:rPr>
-          <w:lang w:val="en-GB"/>
-        </w:rPr>
-        <w:br w:type="page"/>
-      </w:r>
-    </w:p>
-    <w:p>
-      <w:pPr>
-        <w:pStyle w:val="Heading1"/>
-        <w:rPr>
-          <w:lang w:val="en-GB"/>
-        </w:rPr>
-      </w:pPr>
-      <w:bookmarkStart w:id="6" w:name="_Toc462040555"/>
-      <w:r>
-        <w:rPr>
-          <w:lang w:val="en-GB"/>
-        </w:rPr>
-        <w:lastRenderedPageBreak/>
-        <w:t>Threat analysis</w:t>
-      </w:r>
-      <w:bookmarkEnd w:id="5"/>
-      <w:bookmarkEnd w:id="6"/>
       <w:r>
         <w:rPr>
           <w:lang w:val="en-GB"/>
@@ -2517,12 +2505,7 @@
         <w:t xml:space="preserve"> experienced attacks </w:t>
       </w:r>
       <w:r>
-        <w:t xml:space="preserve">with losses over </w:t>
-      </w:r>
-      <w:bookmarkStart w:id="7" w:name="_GoBack"/>
-      <w:bookmarkEnd w:id="7"/>
-      <w:r>
-        <w:t xml:space="preserve">30.000 records </w:t>
+        <w:t xml:space="preserve">with losses over 30.000 records </w:t>
       </w:r>
       <w:r>
         <w:t>due to hacking or poor security</w:t>
@@ -2620,6 +2603,7 @@
         <w:jc w:val="both"/>
       </w:pPr>
       <w:r>
+        <w:lastRenderedPageBreak/>
         <w:t xml:space="preserve">Protecting financial data and assets is, thus, </w:t>
       </w:r>
       <w:r>
@@ -2646,25 +2630,51 @@
       <w:r>
         <w:t xml:space="preserve">Figure </w:t>
       </w:r>
-      <w:fldSimple w:instr=" STYLEREF 1 \s ">
-        <w:r>
-          <w:rPr>
-            <w:noProof/>
-          </w:rPr>
-          <w:t>4</w:t>
-        </w:r>
-      </w:fldSimple>
+      <w:r>
+        <w:fldChar w:fldCharType="begin"/>
+      </w:r>
+      <w:r>
+        <w:instrText xml:space="preserve"> STYLEREF 1 \s </w:instrText>
+      </w:r>
+      <w:r>
+        <w:fldChar w:fldCharType="separate"/>
+      </w:r>
+      <w:r>
+        <w:rPr>
+          <w:noProof/>
+        </w:rPr>
+        <w:t>4</w:t>
+      </w:r>
+      <w:r>
+        <w:rPr>
+          <w:noProof/>
+        </w:rPr>
+        <w:fldChar w:fldCharType="end"/>
+      </w:r>
       <w:r>
         <w:noBreakHyphen/>
       </w:r>
-      <w:fldSimple w:instr=" SEQ Figure \* ARABIC \s 1 ">
-        <w:r>
-          <w:rPr>
-            <w:noProof/>
-          </w:rPr>
-          <w:t>1</w:t>
-        </w:r>
-      </w:fldSimple>
+      <w:r>
+        <w:fldChar w:fldCharType="begin"/>
+      </w:r>
+      <w:r>
+        <w:instrText xml:space="preserve"> SEQ Figure \* ARABIC \s 1 </w:instrText>
+      </w:r>
+      <w:r>
+        <w:fldChar w:fldCharType="separate"/>
+      </w:r>
+      <w:r>
+        <w:rPr>
+          <w:noProof/>
+        </w:rPr>
+        <w:t>1</w:t>
+      </w:r>
+      <w:r>
+        <w:rPr>
+          <w:noProof/>
+        </w:rPr>
+        <w:fldChar w:fldCharType="end"/>
+      </w:r>
       <w:r>
         <w:t xml:space="preserve"> ITRC Stats Summary 2014-2015</w:t>
       </w:r>
@@ -2794,25 +2804,51 @@
         <w:lastRenderedPageBreak/>
         <w:t xml:space="preserve">Figure </w:t>
       </w:r>
-      <w:fldSimple w:instr=" STYLEREF 1 \s ">
-        <w:r>
-          <w:rPr>
-            <w:noProof/>
-          </w:rPr>
-          <w:t>4</w:t>
-        </w:r>
-      </w:fldSimple>
+      <w:r>
+        <w:fldChar w:fldCharType="begin"/>
+      </w:r>
+      <w:r>
+        <w:instrText xml:space="preserve"> STYLEREF 1 \s </w:instrText>
+      </w:r>
+      <w:r>
+        <w:fldChar w:fldCharType="separate"/>
+      </w:r>
+      <w:r>
+        <w:rPr>
+          <w:noProof/>
+        </w:rPr>
+        <w:t>4</w:t>
+      </w:r>
+      <w:r>
+        <w:rPr>
+          <w:noProof/>
+        </w:rPr>
+        <w:fldChar w:fldCharType="end"/>
+      </w:r>
       <w:r>
         <w:noBreakHyphen/>
       </w:r>
-      <w:fldSimple w:instr=" SEQ Figure \* ARABIC \s 1 ">
-        <w:r>
-          <w:rPr>
-            <w:noProof/>
-          </w:rPr>
-          <w:t>2</w:t>
-        </w:r>
-      </w:fldSimple>
+      <w:r>
+        <w:fldChar w:fldCharType="begin"/>
+      </w:r>
+      <w:r>
+        <w:instrText xml:space="preserve"> SEQ Figure \* ARABIC \s 1 </w:instrText>
+      </w:r>
+      <w:r>
+        <w:fldChar w:fldCharType="separate"/>
+      </w:r>
+      <w:r>
+        <w:rPr>
+          <w:noProof/>
+        </w:rPr>
+        <w:t>2</w:t>
+      </w:r>
+      <w:r>
+        <w:rPr>
+          <w:noProof/>
+        </w:rPr>
+        <w:fldChar w:fldCharType="end"/>
+      </w:r>
       <w:r>
         <w:t xml:space="preserve"> Major f</w:t>
       </w:r>
@@ -2901,11 +2937,11 @@
       <w:pPr>
         <w:pStyle w:val="Heading2"/>
       </w:pPr>
-      <w:bookmarkStart w:id="8" w:name="_Toc462040556"/>
+      <w:bookmarkStart w:id="2" w:name="_Toc462040556"/>
       <w:r>
         <w:t>Data assets</w:t>
       </w:r>
-      <w:bookmarkEnd w:id="8"/>
+      <w:bookmarkEnd w:id="2"/>
     </w:p>
     <w:p>
       <w:r>
@@ -2929,25 +2965,51 @@
       <w:r>
         <w:t xml:space="preserve">Table </w:t>
       </w:r>
-      <w:fldSimple w:instr=" STYLEREF 1 \s ">
-        <w:r>
-          <w:rPr>
-            <w:noProof/>
-          </w:rPr>
-          <w:t>4</w:t>
-        </w:r>
-      </w:fldSimple>
+      <w:r>
+        <w:fldChar w:fldCharType="begin"/>
+      </w:r>
+      <w:r>
+        <w:instrText xml:space="preserve"> STYLEREF 1 \s </w:instrText>
+      </w:r>
+      <w:r>
+        <w:fldChar w:fldCharType="separate"/>
+      </w:r>
+      <w:r>
+        <w:rPr>
+          <w:noProof/>
+        </w:rPr>
+        <w:t>4</w:t>
+      </w:r>
+      <w:r>
+        <w:rPr>
+          <w:noProof/>
+        </w:rPr>
+        <w:fldChar w:fldCharType="end"/>
+      </w:r>
       <w:r>
         <w:noBreakHyphen/>
       </w:r>
-      <w:fldSimple w:instr=" SEQ Table \* ARABIC \s 1 ">
-        <w:r>
-          <w:rPr>
-            <w:noProof/>
-          </w:rPr>
-          <w:t>1</w:t>
-        </w:r>
-      </w:fldSimple>
+      <w:r>
+        <w:fldChar w:fldCharType="begin"/>
+      </w:r>
+      <w:r>
+        <w:instrText xml:space="preserve"> SEQ Table \* ARABIC \s 1 </w:instrText>
+      </w:r>
+      <w:r>
+        <w:fldChar w:fldCharType="separate"/>
+      </w:r>
+      <w:r>
+        <w:rPr>
+          <w:noProof/>
+        </w:rPr>
+        <w:t>1</w:t>
+      </w:r>
+      <w:r>
+        <w:rPr>
+          <w:noProof/>
+        </w:rPr>
+        <w:fldChar w:fldCharType="end"/>
+      </w:r>
       <w:r>
         <w:t xml:space="preserve"> CIA Requirements</w:t>
       </w:r>
@@ -3192,6 +3254,7 @@
           </w:tcPr>
           <w:p>
             <w:r>
+              <w:lastRenderedPageBreak/>
               <w:t>Account information</w:t>
             </w:r>
           </w:p>
@@ -3332,11 +3395,11 @@
       <w:pPr>
         <w:pStyle w:val="Heading2"/>
       </w:pPr>
-      <w:bookmarkStart w:id="9" w:name="_Toc462040557"/>
+      <w:bookmarkStart w:id="3" w:name="_Toc462040557"/>
       <w:r>
         <w:t>Authorization requirements</w:t>
       </w:r>
-      <w:bookmarkEnd w:id="9"/>
+      <w:bookmarkEnd w:id="3"/>
     </w:p>
     <w:p>
       <w:pPr>
@@ -3346,25 +3409,51 @@
       <w:r>
         <w:t xml:space="preserve">Table </w:t>
       </w:r>
-      <w:fldSimple w:instr=" STYLEREF 1 \s ">
-        <w:r>
-          <w:rPr>
-            <w:noProof/>
-          </w:rPr>
-          <w:t>4</w:t>
-        </w:r>
-      </w:fldSimple>
+      <w:r>
+        <w:fldChar w:fldCharType="begin"/>
+      </w:r>
+      <w:r>
+        <w:instrText xml:space="preserve"> STYLEREF 1 \s </w:instrText>
+      </w:r>
+      <w:r>
+        <w:fldChar w:fldCharType="separate"/>
+      </w:r>
+      <w:r>
+        <w:rPr>
+          <w:noProof/>
+        </w:rPr>
+        <w:t>4</w:t>
+      </w:r>
+      <w:r>
+        <w:rPr>
+          <w:noProof/>
+        </w:rPr>
+        <w:fldChar w:fldCharType="end"/>
+      </w:r>
       <w:r>
         <w:noBreakHyphen/>
       </w:r>
-      <w:fldSimple w:instr=" SEQ Table \* ARABIC \s 1 ">
-        <w:r>
-          <w:rPr>
-            <w:noProof/>
-          </w:rPr>
-          <w:t>2</w:t>
-        </w:r>
-      </w:fldSimple>
+      <w:r>
+        <w:fldChar w:fldCharType="begin"/>
+      </w:r>
+      <w:r>
+        <w:instrText xml:space="preserve"> SEQ Table \* ARABIC \s 1 </w:instrText>
+      </w:r>
+      <w:r>
+        <w:fldChar w:fldCharType="separate"/>
+      </w:r>
+      <w:r>
+        <w:rPr>
+          <w:noProof/>
+        </w:rPr>
+        <w:t>2</w:t>
+      </w:r>
+      <w:r>
+        <w:rPr>
+          <w:noProof/>
+        </w:rPr>
+        <w:fldChar w:fldCharType="end"/>
+      </w:r>
       <w:r>
         <w:t xml:space="preserve"> Authorization </w:t>
       </w:r>
@@ -3464,7 +3553,7 @@
           </w:tcPr>
           <w:p>
             <w:r>
-              <w:t>-</w:t>
+              <w:t>CRUD</w:t>
             </w:r>
           </w:p>
         </w:tc>
@@ -3506,7 +3595,7 @@
           </w:tcPr>
           <w:p>
             <w:r>
-              <w:t>-</w:t>
+              <w:t>CRUD</w:t>
             </w:r>
           </w:p>
         </w:tc>
@@ -3551,7 +3640,7 @@
           </w:tcPr>
           <w:p>
             <w:r>
-              <w:t>-</w:t>
+              <w:t>CRUD</w:t>
             </w:r>
           </w:p>
         </w:tc>
@@ -3593,7 +3682,7 @@
           </w:tcPr>
           <w:p>
             <w:r>
-              <w:t>R</w:t>
+              <w:t>CRUD</w:t>
             </w:r>
           </w:p>
         </w:tc>
@@ -3614,11 +3703,11 @@
       <w:pPr>
         <w:pStyle w:val="Heading2"/>
       </w:pPr>
-      <w:bookmarkStart w:id="10" w:name="_Toc462040558"/>
+      <w:bookmarkStart w:id="4" w:name="_Toc462040558"/>
       <w:r>
         <w:t>Risk analysis</w:t>
       </w:r>
-      <w:bookmarkEnd w:id="10"/>
+      <w:bookmarkEnd w:id="4"/>
     </w:p>
     <w:p>
       <w:pPr>
@@ -3724,29 +3813,15 @@
         <w:rPr>
           <w:b/>
         </w:rPr>
-        <w:t>Man-in-the-Middle (</w:t>
-      </w:r>
-      <w:proofErr w:type="spellStart"/>
+        <w:t>Man-in-the-Middle (MitM)</w:t>
+      </w:r>
+      <w:r>
+        <w:t xml:space="preserve"> is this type of threat in which the attacker can actively inject messages of its own into the traffic between the user's machine and the authenticating server. </w:t>
+      </w:r>
       <w:r>
         <w:rPr>
           <w:b/>
         </w:rPr>
-        <w:t>MitM</w:t>
-      </w:r>
-      <w:proofErr w:type="spellEnd"/>
-      <w:r>
-        <w:rPr>
-          <w:b/>
-        </w:rPr>
-        <w:t>)</w:t>
-      </w:r>
-      <w:r>
-        <w:t xml:space="preserve"> is this type of threat in which the attacker can actively inject messages of its own into the traffic between the user's machine and the authenticating server. </w:t>
-      </w:r>
-      <w:r>
-        <w:rPr>
-          <w:b/>
-        </w:rPr>
         <w:t>Man-in-the-Browser (MitB)</w:t>
       </w:r>
       <w:r>
@@ -3756,15 +3831,7 @@
         <w:t xml:space="preserve"> a variant of the</w:t>
       </w:r>
       <w:r>
-        <w:t xml:space="preserve"> </w:t>
-      </w:r>
-      <w:proofErr w:type="spellStart"/>
-      <w:r>
-        <w:t>MitM</w:t>
-      </w:r>
-      <w:proofErr w:type="spellEnd"/>
-      <w:r>
-        <w:t xml:space="preserve"> attack, that infects the user internet browser and inserts itself between the user and the Web browser, modifying and intercepting data sent by the user before it reaches the browser’s security mechanism.</w:t>
+        <w:t xml:space="preserve"> MitM attack, that infects the user internet browser and inserts itself between the user and the Web browser, modifying and intercepting data sent by the user before it reaches the browser’s security mechanism.</w:t>
       </w:r>
     </w:p>
     <w:p>
@@ -3775,25 +3842,51 @@
       <w:r>
         <w:t xml:space="preserve">Table </w:t>
       </w:r>
-      <w:fldSimple w:instr=" STYLEREF 1 \s ">
-        <w:r>
-          <w:rPr>
-            <w:noProof/>
-          </w:rPr>
-          <w:t>4</w:t>
-        </w:r>
-      </w:fldSimple>
+      <w:r>
+        <w:fldChar w:fldCharType="begin"/>
+      </w:r>
+      <w:r>
+        <w:instrText xml:space="preserve"> STYLEREF 1 \s </w:instrText>
+      </w:r>
+      <w:r>
+        <w:fldChar w:fldCharType="separate"/>
+      </w:r>
+      <w:r>
+        <w:rPr>
+          <w:noProof/>
+        </w:rPr>
+        <w:t>4</w:t>
+      </w:r>
+      <w:r>
+        <w:rPr>
+          <w:noProof/>
+        </w:rPr>
+        <w:fldChar w:fldCharType="end"/>
+      </w:r>
       <w:r>
         <w:noBreakHyphen/>
       </w:r>
-      <w:fldSimple w:instr=" SEQ Table \* ARABIC \s 1 ">
-        <w:r>
-          <w:rPr>
-            <w:noProof/>
-          </w:rPr>
-          <w:t>3</w:t>
-        </w:r>
-      </w:fldSimple>
+      <w:r>
+        <w:fldChar w:fldCharType="begin"/>
+      </w:r>
+      <w:r>
+        <w:instrText xml:space="preserve"> SEQ Table \* ARABIC \s 1 </w:instrText>
+      </w:r>
+      <w:r>
+        <w:fldChar w:fldCharType="separate"/>
+      </w:r>
+      <w:r>
+        <w:rPr>
+          <w:noProof/>
+        </w:rPr>
+        <w:t>3</w:t>
+      </w:r>
+      <w:r>
+        <w:rPr>
+          <w:noProof/>
+        </w:rPr>
+        <w:fldChar w:fldCharType="end"/>
+      </w:r>
       <w:r>
         <w:t xml:space="preserve"> Risk analysis</w:t>
       </w:r>
@@ -3955,15 +4048,7 @@
           </w:tcPr>
           <w:p>
             <w:r>
-              <w:t>Man-in-the-Middle (</w:t>
-            </w:r>
-            <w:proofErr w:type="spellStart"/>
-            <w:r>
-              <w:t>MitM</w:t>
-            </w:r>
-            <w:proofErr w:type="spellEnd"/>
-            <w:r>
-              <w:t>), Man-in-the-Browser (MitB)</w:t>
+              <w:t>Man-in-the-Middle (MitM), Man-in-the-Browser (MitB)</w:t>
             </w:r>
           </w:p>
         </w:tc>
@@ -4049,191 +4134,231 @@
           <w:lang w:val="en-GB"/>
         </w:rPr>
       </w:pPr>
-      <w:bookmarkStart w:id="11" w:name="_Toc433135906"/>
-      <w:bookmarkStart w:id="12" w:name="_Toc462040559"/>
+      <w:bookmarkStart w:id="5" w:name="_Toc433135906"/>
+      <w:bookmarkStart w:id="6" w:name="_Toc462040559"/>
       <w:r>
         <w:rPr>
           <w:lang w:val="en-GB"/>
         </w:rPr>
         <w:t>Secure design</w:t>
       </w:r>
+      <w:bookmarkEnd w:id="5"/>
+      <w:bookmarkEnd w:id="6"/>
+    </w:p>
+    <w:p>
+      <w:pPr>
+        <w:pStyle w:val="Heading2"/>
+        <w:rPr>
+          <w:lang w:val="en-GB"/>
+        </w:rPr>
+      </w:pPr>
+      <w:r>
+        <w:rPr>
+          <w:lang w:val="en-GB"/>
+        </w:rPr>
+        <w:t>Attack Trees</w:t>
+      </w:r>
+    </w:p>
+    <w:p>
+      <w:pPr>
+        <w:jc w:val="center"/>
+        <w:rPr>
+          <w:lang w:val="en-GB"/>
+        </w:rPr>
+      </w:pPr>
+      <w:r>
+        <w:rPr>
+          <w:lang w:val="en-GB"/>
+        </w:rPr>
+        <w:pict>
+          <v:shape id="_x0000_i1026" type="#_x0000_t75" style="width:284.95pt;height:301.95pt">
+            <v:imagedata r:id="rId18" o:title="attack-tree"/>
+          </v:shape>
+        </w:pict>
+      </w:r>
+    </w:p>
+    <w:p>
+      <w:pPr>
+        <w:rPr>
+          <w:lang w:val="en-GB"/>
+        </w:rPr>
+      </w:pPr>
+    </w:p>
+    <w:p>
+      <w:pPr>
+        <w:pStyle w:val="Heading2"/>
+        <w:rPr>
+          <w:lang w:val="en-GB"/>
+        </w:rPr>
+      </w:pPr>
+      <w:bookmarkStart w:id="7" w:name="_Toc433135908"/>
+      <w:r>
+        <w:rPr>
+          <w:lang w:val="en-GB"/>
+        </w:rPr>
+        <w:t>Misuse Cases</w:t>
+      </w:r>
+      <w:bookmarkEnd w:id="7"/>
+    </w:p>
+    <w:p>
+      <w:pPr>
+        <w:pStyle w:val="Heading3"/>
+        <w:rPr>
+          <w:lang w:val="en-GB"/>
+        </w:rPr>
+      </w:pPr>
+      <w:bookmarkStart w:id="8" w:name="_Toc433135909"/>
+      <w:r>
+        <w:rPr>
+          <w:lang w:val="en-GB"/>
+        </w:rPr>
+        <w:t>Injection of malicious SQL string</w:t>
+      </w:r>
+      <w:bookmarkEnd w:id="8"/>
+    </w:p>
+    <w:p>
+      <w:pPr>
+        <w:rPr>
+          <w:lang w:val="en-GB"/>
+        </w:rPr>
+      </w:pPr>
+      <w:r>
+        <w:rPr>
+          <w:lang w:val="en-GB"/>
+        </w:rPr>
+        <w:t>An attacker might try to insert malicious SQL command into the provided inputs on the web application in order to change the balance. SQL injection could also retrieve sensitive information such as user information, or get access to the admin account which is the administrator of the website.</w:t>
+      </w:r>
+    </w:p>
+    <w:p>
+      <w:pPr>
+        <w:pStyle w:val="Heading3"/>
+        <w:rPr>
+          <w:lang w:val="en-GB"/>
+        </w:rPr>
+      </w:pPr>
+      <w:bookmarkStart w:id="9" w:name="_Toc433135910"/>
+      <w:r>
+        <w:rPr>
+          <w:lang w:val="en-GB"/>
+        </w:rPr>
+        <w:t>Insertion of XSS code</w:t>
+      </w:r>
+      <w:bookmarkEnd w:id="9"/>
+    </w:p>
+    <w:p>
+      <w:pPr>
+        <w:rPr>
+          <w:lang w:val="en-GB"/>
+        </w:rPr>
+      </w:pPr>
+      <w:r>
+        <w:rPr>
+          <w:lang w:val="en-GB"/>
+        </w:rPr>
+        <w:t xml:space="preserve">The attacker may insert different </w:t>
+      </w:r>
+      <w:r>
+        <w:rPr>
+          <w:lang w:val="en-GB"/>
+        </w:rPr>
+        <w:t>JavaScript</w:t>
+      </w:r>
+      <w:r>
+        <w:rPr>
+          <w:lang w:val="en-GB"/>
+        </w:rPr>
+        <w:t xml:space="preserve"> or PHP code lines in order to cause damages to the website or to take control over the web application.</w:t>
+      </w:r>
+    </w:p>
+    <w:p>
+      <w:pPr>
+        <w:pStyle w:val="Heading3"/>
+        <w:rPr>
+          <w:rFonts w:eastAsia="Times New Roman"/>
+          <w:lang w:val="en-GB"/>
+        </w:rPr>
+      </w:pPr>
+      <w:bookmarkStart w:id="10" w:name="_Toc433135911"/>
+      <w:r>
+        <w:rPr>
+          <w:rFonts w:eastAsia="Times New Roman"/>
+          <w:lang w:val="en-GB"/>
+        </w:rPr>
+        <w:t>Cross-Site Request Forgery</w:t>
+      </w:r>
+      <w:bookmarkEnd w:id="10"/>
+    </w:p>
+    <w:p>
+      <w:pPr>
+        <w:rPr>
+          <w:lang w:val="en-GB"/>
+        </w:rPr>
+      </w:pPr>
+      <w:r>
+        <w:rPr>
+          <w:lang w:val="en-GB"/>
+        </w:rPr>
+        <w:t>The website is creating a session in order for the user to log in. This can be a potential vulnerability of the website. The hacker may try to take advantage of it in order to get sensitive information.</w:t>
+      </w:r>
+    </w:p>
+    <w:p>
+      <w:pPr>
+        <w:pStyle w:val="Heading3"/>
+        <w:rPr>
+          <w:rFonts w:eastAsia="Times New Roman"/>
+          <w:lang w:val="en-GB"/>
+        </w:rPr>
+      </w:pPr>
+      <w:bookmarkStart w:id="11" w:name="_Toc433135912"/>
+      <w:r>
+        <w:rPr>
+          <w:rFonts w:eastAsia="Times New Roman"/>
+          <w:lang w:val="en-GB"/>
+        </w:rPr>
+        <w:t>Brute force attack</w:t>
+      </w:r>
       <w:bookmarkEnd w:id="11"/>
+    </w:p>
+    <w:p>
+      <w:pPr>
+        <w:rPr>
+          <w:lang w:val="en-GB"/>
+        </w:rPr>
+      </w:pPr>
+      <w:r>
+        <w:rPr>
+          <w:lang w:val="en-GB"/>
+        </w:rPr>
+        <w:t>By brute forcing the password people may try to retrieve a user password.</w:t>
+      </w:r>
+    </w:p>
+    <w:p>
+      <w:pPr>
+        <w:pStyle w:val="Heading3"/>
+        <w:rPr>
+          <w:lang w:val="en-GB"/>
+        </w:rPr>
+      </w:pPr>
+      <w:bookmarkStart w:id="12" w:name="_Toc433135914"/>
+      <w:r>
+        <w:rPr>
+          <w:lang w:val="en-GB"/>
+        </w:rPr>
+        <w:t>Software mitigation</w:t>
+      </w:r>
       <w:bookmarkEnd w:id="12"/>
     </w:p>
     <w:p>
       <w:pPr>
-        <w:pStyle w:val="Heading2"/>
-        <w:rPr>
-          <w:lang w:val="en-GB"/>
-        </w:rPr>
-      </w:pPr>
-      <w:bookmarkStart w:id="13" w:name="_Toc433135908"/>
-      <w:r>
-        <w:rPr>
-          <w:lang w:val="en-GB"/>
-        </w:rPr>
-        <w:t>Misuse Cases</w:t>
-      </w:r>
-      <w:bookmarkEnd w:id="13"/>
-    </w:p>
-    <w:p>
-      <w:pPr>
-        <w:pStyle w:val="Heading3"/>
-        <w:rPr>
-          <w:lang w:val="en-GB"/>
-        </w:rPr>
-      </w:pPr>
-      <w:bookmarkStart w:id="14" w:name="_Toc433135909"/>
-      <w:r>
-        <w:rPr>
-          <w:lang w:val="en-GB"/>
-        </w:rPr>
-        <w:t>Injection of malicious SQL string</w:t>
-      </w:r>
-      <w:bookmarkEnd w:id="14"/>
-    </w:p>
-    <w:p>
-      <w:pPr>
-        <w:rPr>
-          <w:lang w:val="en-GB"/>
-        </w:rPr>
-      </w:pPr>
-      <w:r>
-        <w:rPr>
-          <w:lang w:val="en-GB"/>
-        </w:rPr>
-        <w:t>An attacker might try to insert malicious SQL command into the provided inputs on the web application in order to change the balance. SQL injection could also retrieve sensitive information such as user information, or get access to the admin account which is the administrator of the website.</w:t>
-      </w:r>
-    </w:p>
-    <w:p>
-      <w:pPr>
-        <w:pStyle w:val="Heading3"/>
-        <w:rPr>
-          <w:lang w:val="en-GB"/>
-        </w:rPr>
-      </w:pPr>
-      <w:bookmarkStart w:id="15" w:name="_Toc433135910"/>
-      <w:r>
-        <w:rPr>
-          <w:lang w:val="en-GB"/>
-        </w:rPr>
-        <w:t>Insertion of XSS code</w:t>
-      </w:r>
-      <w:bookmarkEnd w:id="15"/>
-    </w:p>
-    <w:p>
-      <w:pPr>
-        <w:rPr>
-          <w:lang w:val="en-GB"/>
-        </w:rPr>
-      </w:pPr>
-      <w:r>
-        <w:rPr>
-          <w:lang w:val="en-GB"/>
-        </w:rPr>
-        <w:t xml:space="preserve">The attacker may insert different </w:t>
-      </w:r>
-      <w:r>
-        <w:rPr>
-          <w:lang w:val="en-GB"/>
-        </w:rPr>
-        <w:t>JavaScript</w:t>
-      </w:r>
-      <w:r>
-        <w:rPr>
-          <w:lang w:val="en-GB"/>
-        </w:rPr>
-        <w:t xml:space="preserve"> or PHP code lines in order to cause damages to the website or to take control over the web application.</w:t>
-      </w:r>
-    </w:p>
-    <w:p>
-      <w:pPr>
-        <w:pStyle w:val="Heading3"/>
-        <w:rPr>
-          <w:rFonts w:eastAsia="Times New Roman"/>
-          <w:lang w:val="en-GB"/>
-        </w:rPr>
-      </w:pPr>
-      <w:bookmarkStart w:id="16" w:name="_Toc433135911"/>
-      <w:r>
-        <w:rPr>
-          <w:rFonts w:eastAsia="Times New Roman"/>
-          <w:lang w:val="en-GB"/>
-        </w:rPr>
-        <w:t>Cross-Site Request Forgery</w:t>
-      </w:r>
-      <w:bookmarkEnd w:id="16"/>
-    </w:p>
-    <w:p>
-      <w:pPr>
-        <w:rPr>
-          <w:lang w:val="en-GB"/>
-        </w:rPr>
-      </w:pPr>
-      <w:r>
-        <w:rPr>
-          <w:lang w:val="en-GB"/>
-        </w:rPr>
-        <w:t>The website is creating a session in order for the user to log in. This can be a potential vulnerability of the website. The hacker may try to take advantage of it in order to get sensitive information.</w:t>
-      </w:r>
-    </w:p>
-    <w:p>
-      <w:pPr>
-        <w:pStyle w:val="Heading3"/>
-        <w:rPr>
-          <w:rFonts w:eastAsia="Times New Roman"/>
-          <w:lang w:val="en-GB"/>
-        </w:rPr>
-      </w:pPr>
-      <w:bookmarkStart w:id="17" w:name="_Toc433135912"/>
-      <w:r>
-        <w:rPr>
-          <w:rFonts w:eastAsia="Times New Roman"/>
-          <w:lang w:val="en-GB"/>
-        </w:rPr>
-        <w:t>Brute force attack</w:t>
-      </w:r>
-      <w:bookmarkEnd w:id="17"/>
-    </w:p>
-    <w:p>
-      <w:pPr>
-        <w:rPr>
-          <w:lang w:val="en-GB"/>
-        </w:rPr>
-      </w:pPr>
-      <w:r>
-        <w:rPr>
-          <w:lang w:val="en-GB"/>
-        </w:rPr>
-        <w:t>By brute forcing the password people may try to retrieve a user password.</w:t>
-      </w:r>
-    </w:p>
-    <w:p>
-      <w:pPr>
-        <w:pStyle w:val="Heading3"/>
-        <w:rPr>
-          <w:lang w:val="en-GB"/>
-        </w:rPr>
-      </w:pPr>
-      <w:bookmarkStart w:id="18" w:name="_Toc433135914"/>
-      <w:r>
-        <w:rPr>
-          <w:lang w:val="en-GB"/>
-        </w:rPr>
-        <w:t>Software mitigation</w:t>
-      </w:r>
-      <w:bookmarkEnd w:id="18"/>
-    </w:p>
-    <w:p>
-      <w:pPr>
-        <w:rPr>
-          <w:lang w:val="en-GB"/>
-        </w:rPr>
-      </w:pPr>
-      <w:r>
-        <w:rPr>
-          <w:lang w:val="en-GB"/>
-        </w:rPr>
+        <w:rPr>
+          <w:lang w:val="en-GB"/>
+        </w:rPr>
+      </w:pPr>
+      <w:r>
+        <w:rPr>
+          <w:lang w:val="en-GB"/>
+        </w:rPr>
+        <w:lastRenderedPageBreak/>
         <w:t>To prevent and block unwanted requested from hackers were implemented next functions</w:t>
       </w:r>
     </w:p>
@@ -4355,39 +4480,41 @@
           <w:lang w:val="en-GB"/>
         </w:rPr>
       </w:pPr>
-      <w:bookmarkStart w:id="19" w:name="_Toc433135915"/>
-      <w:bookmarkStart w:id="20" w:name="_Toc462040560"/>
+      <w:bookmarkStart w:id="13" w:name="_Toc433135915"/>
+      <w:bookmarkStart w:id="14" w:name="_Toc462040560"/>
       <w:r>
         <w:rPr>
           <w:lang w:val="en-GB"/>
         </w:rPr>
         <w:t>Implementation choices</w:t>
       </w:r>
-      <w:bookmarkEnd w:id="19"/>
-      <w:bookmarkEnd w:id="20"/>
+      <w:bookmarkEnd w:id="13"/>
+      <w:bookmarkEnd w:id="14"/>
     </w:p>
     <w:p>
       <w:pPr>
         <w:pStyle w:val="Heading1"/>
       </w:pPr>
-      <w:bookmarkStart w:id="21" w:name="_Toc433135921"/>
-      <w:bookmarkStart w:id="22" w:name="_Toc462040561"/>
+      <w:bookmarkStart w:id="15" w:name="_Toc433135921"/>
+      <w:bookmarkStart w:id="16" w:name="_Toc462040561"/>
       <w:r>
         <w:rPr>
           <w:lang w:val="en-GB"/>
         </w:rPr>
         <w:t>Code example</w:t>
       </w:r>
-      <w:bookmarkEnd w:id="21"/>
+      <w:bookmarkEnd w:id="15"/>
       <w:r>
         <w:rPr>
           <w:lang w:val="en-GB"/>
         </w:rPr>
         <w:t>?</w:t>
       </w:r>
-      <w:bookmarkEnd w:id="22"/>
-    </w:p>
-    <w:bookmarkStart w:id="23" w:name="_Toc462040562" w:displacedByCustomXml="next"/>
+      <w:bookmarkStart w:id="17" w:name="_GoBack"/>
+      <w:bookmarkEnd w:id="16"/>
+      <w:bookmarkEnd w:id="17"/>
+    </w:p>
+    <w:bookmarkStart w:id="18" w:name="_Toc462040562" w:displacedByCustomXml="next"/>
     <w:sdt>
       <w:sdtPr>
         <w:rPr>
@@ -4411,7 +4538,7 @@
           <w:r>
             <w:t>References</w:t>
           </w:r>
-          <w:bookmarkEnd w:id="23"/>
+          <w:bookmarkEnd w:id="18"/>
         </w:p>
         <w:sdt>
           <w:sdtPr>
@@ -4491,7 +4618,6 @@
                   <w:iCs/>
                   <w:noProof/>
                 </w:rPr>
-                <w:lastRenderedPageBreak/>
                 <w:t xml:space="preserve">Top Online Banking Threats to Financial Service Providers in 2010 </w:t>
               </w:r>
               <w:r>
@@ -4541,8 +4667,8 @@
     <w:p/>
     <w:p/>
     <w:sectPr>
-      <w:headerReference w:type="default" r:id="rId18"/>
-      <w:footerReference w:type="default" r:id="rId19"/>
+      <w:headerReference w:type="default" r:id="rId19"/>
+      <w:footerReference w:type="default" r:id="rId20"/>
       <w:pgSz w:w="12240" w:h="15840"/>
       <w:pgMar w:top="1440" w:right="1440" w:bottom="1440" w:left="1440" w:header="720" w:footer="720" w:gutter="0"/>
       <w:pgNumType w:start="0"/>
@@ -4555,7 +4681,7 @@
 </file>
 
 <file path=word/endnotes.xml><?xml version="1.0" encoding="utf-8"?>
-<w:endnotes xmlns:wpc="http://schemas.microsoft.com/office/word/2010/wordprocessingCanvas" xmlns:cx="http://schemas.microsoft.com/office/drawing/2014/chartex" xmlns:cx1="http://schemas.microsoft.com/office/drawing/2015/9/8/chartex" xmlns:mc="http://schemas.openxmlformats.org/markup-compatibility/2006" xmlns:o="urn:schemas-microsoft-com:office:office" xmlns:r="http://schemas.openxmlformats.org/officeDocument/2006/relationships" xmlns:m="http://schemas.openxmlformats.org/officeDocument/2006/math" xmlns:v="urn:schemas-microsoft-com:vml" xmlns:wp14="http://schemas.microsoft.com/office/word/2010/wordprocessingDrawing" xmlns:wp="http://schemas.openxmlformats.org/drawingml/2006/wordprocessingDrawing" xmlns:w10="urn:schemas-microsoft-com:office:word" xmlns:w="http://schemas.openxmlformats.org/wordprocessingml/2006/main" xmlns:w14="http://schemas.microsoft.com/office/word/2010/wordml" xmlns:w15="http://schemas.microsoft.com/office/word/2012/wordml" xmlns:w16se="http://schemas.microsoft.com/office/word/2015/wordml/symex" xmlns:wpg="http://schemas.microsoft.com/office/word/2010/wordprocessingGroup" xmlns:wpi="http://schemas.microsoft.com/office/word/2010/wordprocessingInk" xmlns:wne="http://schemas.microsoft.com/office/word/2006/wordml" xmlns:wps="http://schemas.microsoft.com/office/word/2010/wordprocessingShape" mc:Ignorable="w14 w15 w16se wp14">
+<w:endnotes xmlns:wpc="http://schemas.microsoft.com/office/word/2010/wordprocessingCanvas" xmlns:mc="http://schemas.openxmlformats.org/markup-compatibility/2006" xmlns:o="urn:schemas-microsoft-com:office:office" xmlns:r="http://schemas.openxmlformats.org/officeDocument/2006/relationships" xmlns:m="http://schemas.openxmlformats.org/officeDocument/2006/math" xmlns:v="urn:schemas-microsoft-com:vml" xmlns:wp14="http://schemas.microsoft.com/office/word/2010/wordprocessingDrawing" xmlns:wp="http://schemas.openxmlformats.org/drawingml/2006/wordprocessingDrawing" xmlns:w10="urn:schemas-microsoft-com:office:word" xmlns:w="http://schemas.openxmlformats.org/wordprocessingml/2006/main" xmlns:w14="http://schemas.microsoft.com/office/word/2010/wordml" xmlns:w15="http://schemas.microsoft.com/office/word/2012/wordml" xmlns:wpg="http://schemas.microsoft.com/office/word/2010/wordprocessingGroup" xmlns:wpi="http://schemas.microsoft.com/office/word/2010/wordprocessingInk" xmlns:wne="http://schemas.microsoft.com/office/word/2006/wordml" xmlns:wps="http://schemas.microsoft.com/office/word/2010/wordprocessingShape" mc:Ignorable="w14 w15 wp14">
   <w:endnote w:type="separator" w:id="-1">
     <w:p>
       <w:pPr>
@@ -4580,7 +4706,7 @@
 </file>
 
 <file path=word/footer1.xml><?xml version="1.0" encoding="utf-8"?>
-<w:ftr xmlns:wpc="http://schemas.microsoft.com/office/word/2010/wordprocessingCanvas" xmlns:cx="http://schemas.microsoft.com/office/drawing/2014/chartex" xmlns:cx1="http://schemas.microsoft.com/office/drawing/2015/9/8/chartex" xmlns:mc="http://schemas.openxmlformats.org/markup-compatibility/2006" xmlns:o="urn:schemas-microsoft-com:office:office" xmlns:r="http://schemas.openxmlformats.org/officeDocument/2006/relationships" xmlns:m="http://schemas.openxmlformats.org/officeDocument/2006/math" xmlns:v="urn:schemas-microsoft-com:vml" xmlns:wp14="http://schemas.microsoft.com/office/word/2010/wordprocessingDrawing" xmlns:wp="http://schemas.openxmlformats.org/drawingml/2006/wordprocessingDrawing" xmlns:w10="urn:schemas-microsoft-com:office:word" xmlns:w="http://schemas.openxmlformats.org/wordprocessingml/2006/main" xmlns:w14="http://schemas.microsoft.com/office/word/2010/wordml" xmlns:w15="http://schemas.microsoft.com/office/word/2012/wordml" xmlns:w16se="http://schemas.microsoft.com/office/word/2015/wordml/symex" xmlns:wpg="http://schemas.microsoft.com/office/word/2010/wordprocessingGroup" xmlns:wpi="http://schemas.microsoft.com/office/word/2010/wordprocessingInk" xmlns:wne="http://schemas.microsoft.com/office/word/2006/wordml" xmlns:wps="http://schemas.microsoft.com/office/word/2010/wordprocessingShape" mc:Ignorable="w14 w15 w16se wp14">
+<w:ftr xmlns:wpc="http://schemas.microsoft.com/office/word/2010/wordprocessingCanvas" xmlns:mc="http://schemas.openxmlformats.org/markup-compatibility/2006" xmlns:o="urn:schemas-microsoft-com:office:office" xmlns:r="http://schemas.openxmlformats.org/officeDocument/2006/relationships" xmlns:m="http://schemas.openxmlformats.org/officeDocument/2006/math" xmlns:v="urn:schemas-microsoft-com:vml" xmlns:wp14="http://schemas.microsoft.com/office/word/2010/wordprocessingDrawing" xmlns:wp="http://schemas.openxmlformats.org/drawingml/2006/wordprocessingDrawing" xmlns:w10="urn:schemas-microsoft-com:office:word" xmlns:w="http://schemas.openxmlformats.org/wordprocessingml/2006/main" xmlns:w14="http://schemas.microsoft.com/office/word/2010/wordml" xmlns:w15="http://schemas.microsoft.com/office/word/2012/wordml" xmlns:wpg="http://schemas.microsoft.com/office/word/2010/wordprocessingGroup" xmlns:wpi="http://schemas.microsoft.com/office/word/2010/wordprocessingInk" xmlns:wne="http://schemas.microsoft.com/office/word/2006/wordml" xmlns:wps="http://schemas.microsoft.com/office/word/2010/wordprocessingShape" mc:Ignorable="w14 w15 wp14">
   <w:sdt>
     <w:sdtPr>
       <w:id w:val="-1236312623"/>
@@ -4633,7 +4759,7 @@
 </file>
 
 <file path=word/footnotes.xml><?xml version="1.0" encoding="utf-8"?>
-<w:footnotes xmlns:wpc="http://schemas.microsoft.com/office/word/2010/wordprocessingCanvas" xmlns:cx="http://schemas.microsoft.com/office/drawing/2014/chartex" xmlns:cx1="http://schemas.microsoft.com/office/drawing/2015/9/8/chartex" xmlns:mc="http://schemas.openxmlformats.org/markup-compatibility/2006" xmlns:o="urn:schemas-microsoft-com:office:office" xmlns:r="http://schemas.openxmlformats.org/officeDocument/2006/relationships" xmlns:m="http://schemas.openxmlformats.org/officeDocument/2006/math" xmlns:v="urn:schemas-microsoft-com:vml" xmlns:wp14="http://schemas.microsoft.com/office/word/2010/wordprocessingDrawing" xmlns:wp="http://schemas.openxmlformats.org/drawingml/2006/wordprocessingDrawing" xmlns:w10="urn:schemas-microsoft-com:office:word" xmlns:w="http://schemas.openxmlformats.org/wordprocessingml/2006/main" xmlns:w14="http://schemas.microsoft.com/office/word/2010/wordml" xmlns:w15="http://schemas.microsoft.com/office/word/2012/wordml" xmlns:w16se="http://schemas.microsoft.com/office/word/2015/wordml/symex" xmlns:wpg="http://schemas.microsoft.com/office/word/2010/wordprocessingGroup" xmlns:wpi="http://schemas.microsoft.com/office/word/2010/wordprocessingInk" xmlns:wne="http://schemas.microsoft.com/office/word/2006/wordml" xmlns:wps="http://schemas.microsoft.com/office/word/2010/wordprocessingShape" mc:Ignorable="w14 w15 w16se wp14">
+<w:footnotes xmlns:wpc="http://schemas.microsoft.com/office/word/2010/wordprocessingCanvas" xmlns:mc="http://schemas.openxmlformats.org/markup-compatibility/2006" xmlns:o="urn:schemas-microsoft-com:office:office" xmlns:r="http://schemas.openxmlformats.org/officeDocument/2006/relationships" xmlns:m="http://schemas.openxmlformats.org/officeDocument/2006/math" xmlns:v="urn:schemas-microsoft-com:vml" xmlns:wp14="http://schemas.microsoft.com/office/word/2010/wordprocessingDrawing" xmlns:wp="http://schemas.openxmlformats.org/drawingml/2006/wordprocessingDrawing" xmlns:w10="urn:schemas-microsoft-com:office:word" xmlns:w="http://schemas.openxmlformats.org/wordprocessingml/2006/main" xmlns:w14="http://schemas.microsoft.com/office/word/2010/wordml" xmlns:w15="http://schemas.microsoft.com/office/word/2012/wordml" xmlns:wpg="http://schemas.microsoft.com/office/word/2010/wordprocessingGroup" xmlns:wpi="http://schemas.microsoft.com/office/word/2010/wordprocessingInk" xmlns:wne="http://schemas.microsoft.com/office/word/2006/wordml" xmlns:wps="http://schemas.microsoft.com/office/word/2010/wordprocessingShape" mc:Ignorable="w14 w15 wp14">
   <w:footnote w:type="separator" w:id="-1">
     <w:p>
       <w:pPr>
@@ -4658,7 +4784,7 @@
 </file>
 
 <file path=word/header1.xml><?xml version="1.0" encoding="utf-8"?>
-<w:hdr xmlns:wpc="http://schemas.microsoft.com/office/word/2010/wordprocessingCanvas" xmlns:cx="http://schemas.microsoft.com/office/drawing/2014/chartex" xmlns:cx1="http://schemas.microsoft.com/office/drawing/2015/9/8/chartex" xmlns:mc="http://schemas.openxmlformats.org/markup-compatibility/2006" xmlns:o="urn:schemas-microsoft-com:office:office" xmlns:r="http://schemas.openxmlformats.org/officeDocument/2006/relationships" xmlns:m="http://schemas.openxmlformats.org/officeDocument/2006/math" xmlns:v="urn:schemas-microsoft-com:vml" xmlns:wp14="http://schemas.microsoft.com/office/word/2010/wordprocessingDrawing" xmlns:wp="http://schemas.openxmlformats.org/drawingml/2006/wordprocessingDrawing" xmlns:w10="urn:schemas-microsoft-com:office:word" xmlns:w="http://schemas.openxmlformats.org/wordprocessingml/2006/main" xmlns:w14="http://schemas.microsoft.com/office/word/2010/wordml" xmlns:w15="http://schemas.microsoft.com/office/word/2012/wordml" xmlns:w16se="http://schemas.microsoft.com/office/word/2015/wordml/symex" xmlns:wpg="http://schemas.microsoft.com/office/word/2010/wordprocessingGroup" xmlns:wpi="http://schemas.microsoft.com/office/word/2010/wordprocessingInk" xmlns:wne="http://schemas.microsoft.com/office/word/2006/wordml" xmlns:wps="http://schemas.microsoft.com/office/word/2010/wordprocessingShape" mc:Ignorable="w14 w15 w16se wp14">
+<w:hdr xmlns:wpc="http://schemas.microsoft.com/office/word/2010/wordprocessingCanvas" xmlns:mc="http://schemas.openxmlformats.org/markup-compatibility/2006" xmlns:o="urn:schemas-microsoft-com:office:office" xmlns:r="http://schemas.openxmlformats.org/officeDocument/2006/relationships" xmlns:m="http://schemas.openxmlformats.org/officeDocument/2006/math" xmlns:v="urn:schemas-microsoft-com:vml" xmlns:wp14="http://schemas.microsoft.com/office/word/2010/wordprocessingDrawing" xmlns:wp="http://schemas.openxmlformats.org/drawingml/2006/wordprocessingDrawing" xmlns:w10="urn:schemas-microsoft-com:office:word" xmlns:w="http://schemas.openxmlformats.org/wordprocessingml/2006/main" xmlns:w14="http://schemas.microsoft.com/office/word/2010/wordml" xmlns:w15="http://schemas.microsoft.com/office/word/2012/wordml" xmlns:wpg="http://schemas.microsoft.com/office/word/2010/wordprocessingGroup" xmlns:wpi="http://schemas.microsoft.com/office/word/2010/wordprocessingInk" xmlns:wne="http://schemas.microsoft.com/office/word/2006/wordml" xmlns:wps="http://schemas.microsoft.com/office/word/2010/wordprocessingShape" mc:Ignorable="w14 w15 wp14">
   <w:p>
     <w:pPr>
       <w:pStyle w:val="Header"/>
@@ -4671,22 +4797,15 @@
     </w:r>
     <w:r>
       <w:tab/>
-    </w:r>
-    <w:proofErr w:type="spellStart"/>
-    <w:r>
-      <w:t>SePr</w:t>
-    </w:r>
-    <w:proofErr w:type="spellEnd"/>
-    <w:r>
-      <w:t xml:space="preserve"> - Final report</w:t>
+      <w:t>SePr - Final report</w:t>
     </w:r>
   </w:p>
 </w:hdr>
 </file>
 
 <file path=word/numbering.xml><?xml version="1.0" encoding="utf-8"?>
-<w:numbering xmlns:wpc="http://schemas.microsoft.com/office/word/2010/wordprocessingCanvas" xmlns:cx="http://schemas.microsoft.com/office/drawing/2014/chartex" xmlns:cx1="http://schemas.microsoft.com/office/drawing/2015/9/8/chartex" xmlns:mc="http://schemas.openxmlformats.org/markup-compatibility/2006" xmlns:o="urn:schemas-microsoft-com:office:office" xmlns:r="http://schemas.openxmlformats.org/officeDocument/2006/relationships" xmlns:m="http://schemas.openxmlformats.org/officeDocument/2006/math" xmlns:v="urn:schemas-microsoft-com:vml" xmlns:wp14="http://schemas.microsoft.com/office/word/2010/wordprocessingDrawing" xmlns:wp="http://schemas.openxmlformats.org/drawingml/2006/wordprocessingDrawing" xmlns:w10="urn:schemas-microsoft-com:office:word" xmlns:w="http://schemas.openxmlformats.org/wordprocessingml/2006/main" xmlns:w14="http://schemas.microsoft.com/office/word/2010/wordml" xmlns:w15="http://schemas.microsoft.com/office/word/2012/wordml" xmlns:w16se="http://schemas.microsoft.com/office/word/2015/wordml/symex" xmlns:wpg="http://schemas.microsoft.com/office/word/2010/wordprocessingGroup" xmlns:wpi="http://schemas.microsoft.com/office/word/2010/wordprocessingInk" xmlns:wne="http://schemas.microsoft.com/office/word/2006/wordml" xmlns:wps="http://schemas.microsoft.com/office/word/2010/wordprocessingShape" mc:Ignorable="w14 w15 w16se wp14">
-  <w:abstractNum w:abstractNumId="0" w15:restartNumberingAfterBreak="0">
+<w:numbering xmlns:wpc="http://schemas.microsoft.com/office/word/2010/wordprocessingCanvas" xmlns:mc="http://schemas.openxmlformats.org/markup-compatibility/2006" xmlns:o="urn:schemas-microsoft-com:office:office" xmlns:r="http://schemas.openxmlformats.org/officeDocument/2006/relationships" xmlns:m="http://schemas.openxmlformats.org/officeDocument/2006/math" xmlns:v="urn:schemas-microsoft-com:vml" xmlns:wp14="http://schemas.microsoft.com/office/word/2010/wordprocessingDrawing" xmlns:wp="http://schemas.openxmlformats.org/drawingml/2006/wordprocessingDrawing" xmlns:w10="urn:schemas-microsoft-com:office:word" xmlns:w="http://schemas.openxmlformats.org/wordprocessingml/2006/main" xmlns:w14="http://schemas.microsoft.com/office/word/2010/wordml" xmlns:w15="http://schemas.microsoft.com/office/word/2012/wordml" xmlns:wpg="http://schemas.microsoft.com/office/word/2010/wordprocessingGroup" xmlns:wpi="http://schemas.microsoft.com/office/word/2010/wordprocessingInk" xmlns:wne="http://schemas.microsoft.com/office/word/2006/wordml" xmlns:wps="http://schemas.microsoft.com/office/word/2010/wordprocessingShape" mc:Ignorable="w14 w15 wp14">
+  <w:abstractNum w:abstractNumId="0">
     <w:nsid w:val="0E0877DF"/>
     <w:multiLevelType w:val="hybridMultilevel"/>
     <w:tmpl w:val="95D22DC2"/>
@@ -4798,7 +4917,7 @@
       </w:rPr>
     </w:lvl>
   </w:abstractNum>
-  <w:abstractNum w:abstractNumId="1" w15:restartNumberingAfterBreak="0">
+  <w:abstractNum w:abstractNumId="1">
     <w:nsid w:val="650D7C23"/>
     <w:multiLevelType w:val="hybridMultilevel"/>
     <w:tmpl w:val="5802DDF6"/>
@@ -4911,7 +5030,7 @@
       </w:rPr>
     </w:lvl>
   </w:abstractNum>
-  <w:abstractNum w:abstractNumId="2" w15:restartNumberingAfterBreak="0">
+  <w:abstractNum w:abstractNumId="2">
     <w:nsid w:val="69CD350E"/>
     <w:multiLevelType w:val="multilevel"/>
     <w:tmpl w:val="04090025"/>
@@ -5004,6 +5123,119 @@
       <w:pPr>
         <w:ind w:left="1584" w:hanging="1584"/>
       </w:pPr>
+    </w:lvl>
+  </w:abstractNum>
+  <w:abstractNum w:abstractNumId="3">
+    <w:nsid w:val="70AC58B5"/>
+    <w:multiLevelType w:val="hybridMultilevel"/>
+    <w:tmpl w:val="A93A9F3A"/>
+    <w:lvl w:ilvl="0" w:tplc="04090001">
+      <w:start w:val="1"/>
+      <w:numFmt w:val="bullet"/>
+      <w:lvlText w:val=""/>
+      <w:lvlJc w:val="left"/>
+      <w:pPr>
+        <w:ind w:left="720" w:hanging="360"/>
+      </w:pPr>
+      <w:rPr>
+        <w:rFonts w:ascii="Symbol" w:hAnsi="Symbol" w:hint="default"/>
+      </w:rPr>
+    </w:lvl>
+    <w:lvl w:ilvl="1" w:tplc="04090003" w:tentative="1">
+      <w:start w:val="1"/>
+      <w:numFmt w:val="bullet"/>
+      <w:lvlText w:val="o"/>
+      <w:lvlJc w:val="left"/>
+      <w:pPr>
+        <w:ind w:left="1440" w:hanging="360"/>
+      </w:pPr>
+      <w:rPr>
+        <w:rFonts w:ascii="Courier New" w:hAnsi="Courier New" w:cs="Courier New" w:hint="default"/>
+      </w:rPr>
+    </w:lvl>
+    <w:lvl w:ilvl="2" w:tplc="04090005" w:tentative="1">
+      <w:start w:val="1"/>
+      <w:numFmt w:val="bullet"/>
+      <w:lvlText w:val=""/>
+      <w:lvlJc w:val="left"/>
+      <w:pPr>
+        <w:ind w:left="2160" w:hanging="360"/>
+      </w:pPr>
+      <w:rPr>
+        <w:rFonts w:ascii="Wingdings" w:hAnsi="Wingdings" w:hint="default"/>
+      </w:rPr>
+    </w:lvl>
+    <w:lvl w:ilvl="3" w:tplc="04090001" w:tentative="1">
+      <w:start w:val="1"/>
+      <w:numFmt w:val="bullet"/>
+      <w:lvlText w:val=""/>
+      <w:lvlJc w:val="left"/>
+      <w:pPr>
+        <w:ind w:left="2880" w:hanging="360"/>
+      </w:pPr>
+      <w:rPr>
+        <w:rFonts w:ascii="Symbol" w:hAnsi="Symbol" w:hint="default"/>
+      </w:rPr>
+    </w:lvl>
+    <w:lvl w:ilvl="4" w:tplc="04090003" w:tentative="1">
+      <w:start w:val="1"/>
+      <w:numFmt w:val="bullet"/>
+      <w:lvlText w:val="o"/>
+      <w:lvlJc w:val="left"/>
+      <w:pPr>
+        <w:ind w:left="3600" w:hanging="360"/>
+      </w:pPr>
+      <w:rPr>
+        <w:rFonts w:ascii="Courier New" w:hAnsi="Courier New" w:cs="Courier New" w:hint="default"/>
+      </w:rPr>
+    </w:lvl>
+    <w:lvl w:ilvl="5" w:tplc="04090005" w:tentative="1">
+      <w:start w:val="1"/>
+      <w:numFmt w:val="bullet"/>
+      <w:lvlText w:val=""/>
+      <w:lvlJc w:val="left"/>
+      <w:pPr>
+        <w:ind w:left="4320" w:hanging="360"/>
+      </w:pPr>
+      <w:rPr>
+        <w:rFonts w:ascii="Wingdings" w:hAnsi="Wingdings" w:hint="default"/>
+      </w:rPr>
+    </w:lvl>
+    <w:lvl w:ilvl="6" w:tplc="04090001" w:tentative="1">
+      <w:start w:val="1"/>
+      <w:numFmt w:val="bullet"/>
+      <w:lvlText w:val=""/>
+      <w:lvlJc w:val="left"/>
+      <w:pPr>
+        <w:ind w:left="5040" w:hanging="360"/>
+      </w:pPr>
+      <w:rPr>
+        <w:rFonts w:ascii="Symbol" w:hAnsi="Symbol" w:hint="default"/>
+      </w:rPr>
+    </w:lvl>
+    <w:lvl w:ilvl="7" w:tplc="04090003" w:tentative="1">
+      <w:start w:val="1"/>
+      <w:numFmt w:val="bullet"/>
+      <w:lvlText w:val="o"/>
+      <w:lvlJc w:val="left"/>
+      <w:pPr>
+        <w:ind w:left="5760" w:hanging="360"/>
+      </w:pPr>
+      <w:rPr>
+        <w:rFonts w:ascii="Courier New" w:hAnsi="Courier New" w:cs="Courier New" w:hint="default"/>
+      </w:rPr>
+    </w:lvl>
+    <w:lvl w:ilvl="8" w:tplc="04090005" w:tentative="1">
+      <w:start w:val="1"/>
+      <w:numFmt w:val="bullet"/>
+      <w:lvlText w:val=""/>
+      <w:lvlJc w:val="left"/>
+      <w:pPr>
+        <w:ind w:left="6480" w:hanging="360"/>
+      </w:pPr>
+      <w:rPr>
+        <w:rFonts w:ascii="Wingdings" w:hAnsi="Wingdings" w:hint="default"/>
+      </w:rPr>
     </w:lvl>
   </w:abstractNum>
   <w:num w:numId="1">
@@ -5015,11 +5247,14 @@
   <w:num w:numId="3">
     <w:abstractNumId w:val="0"/>
   </w:num>
+  <w:num w:numId="4">
+    <w:abstractNumId w:val="3"/>
+  </w:num>
 </w:numbering>
 </file>
 
 <file path=word/styles.xml><?xml version="1.0" encoding="utf-8"?>
-<w:styles xmlns:mc="http://schemas.openxmlformats.org/markup-compatibility/2006" xmlns:r="http://schemas.openxmlformats.org/officeDocument/2006/relationships" xmlns:w="http://schemas.openxmlformats.org/wordprocessingml/2006/main" xmlns:w14="http://schemas.microsoft.com/office/word/2010/wordml" xmlns:w15="http://schemas.microsoft.com/office/word/2012/wordml" xmlns:w16se="http://schemas.microsoft.com/office/word/2015/wordml/symex" mc:Ignorable="w14 w15 w16se">
+<w:styles xmlns:mc="http://schemas.openxmlformats.org/markup-compatibility/2006" xmlns:r="http://schemas.openxmlformats.org/officeDocument/2006/relationships" xmlns:w="http://schemas.openxmlformats.org/wordprocessingml/2006/main" xmlns:w14="http://schemas.microsoft.com/office/word/2010/wordml" xmlns:w15="http://schemas.microsoft.com/office/word/2012/wordml" mc:Ignorable="w14 w15">
   <w:docDefaults>
     <w:rPrDefault>
       <w:rPr>
@@ -5682,6 +5917,7 @@
       <w:spacing w:after="0" w:line="240" w:lineRule="auto"/>
     </w:pPr>
     <w:tblPr>
+      <w:tblInd w:w="0" w:type="dxa"/>
       <w:tblBorders>
         <w:top w:val="single" w:sz="4" w:space="0" w:color="auto"/>
         <w:left w:val="single" w:sz="4" w:space="0" w:color="auto"/>
@@ -5690,6 +5926,12 @@
         <w:insideH w:val="single" w:sz="4" w:space="0" w:color="auto"/>
         <w:insideV w:val="single" w:sz="4" w:space="0" w:color="auto"/>
       </w:tblBorders>
+      <w:tblCellMar>
+        <w:top w:w="0" w:type="dxa"/>
+        <w:left w:w="108" w:type="dxa"/>
+        <w:bottom w:w="0" w:type="dxa"/>
+        <w:right w:w="108" w:type="dxa"/>
+      </w:tblCellMar>
     </w:tblPr>
   </w:style>
   <w:style w:type="paragraph" w:styleId="NoSpacing">
@@ -5962,6 +6204,7 @@
     <w:tblPr>
       <w:tblStyleRowBandSize w:val="1"/>
       <w:tblStyleColBandSize w:val="1"/>
+      <w:tblInd w:w="0" w:type="dxa"/>
       <w:tblBorders>
         <w:top w:val="single" w:sz="4" w:space="0" w:color="BFBFBF" w:themeColor="background1" w:themeShade="BF"/>
         <w:left w:val="single" w:sz="4" w:space="0" w:color="BFBFBF" w:themeColor="background1" w:themeShade="BF"/>
@@ -5970,6 +6213,12 @@
         <w:insideH w:val="single" w:sz="4" w:space="0" w:color="BFBFBF" w:themeColor="background1" w:themeShade="BF"/>
         <w:insideV w:val="single" w:sz="4" w:space="0" w:color="BFBFBF" w:themeColor="background1" w:themeShade="BF"/>
       </w:tblBorders>
+      <w:tblCellMar>
+        <w:top w:w="0" w:type="dxa"/>
+        <w:left w:w="108" w:type="dxa"/>
+        <w:bottom w:w="0" w:type="dxa"/>
+        <w:right w:w="108" w:type="dxa"/>
+      </w:tblCellMar>
     </w:tblPr>
     <w:tblStylePr w:type="firstRow">
       <w:rPr>
@@ -6425,7 +6674,7 @@
 </file>
 
 <file path=customXml/itemProps2.xml><?xml version="1.0" encoding="utf-8"?>
-<ds:datastoreItem xmlns:ds="http://schemas.openxmlformats.org/officeDocument/2006/customXml" ds:itemID="{957A3E75-2060-4285-AB08-9454799375E6}">
+<ds:datastoreItem xmlns:ds="http://schemas.openxmlformats.org/officeDocument/2006/customXml" ds:itemID="{8DC29E8E-1260-4D10-8988-FD66F97143AD}">
   <ds:schemaRefs>
     <ds:schemaRef ds:uri="http://schemas.openxmlformats.org/officeDocument/2006/bibliography"/>
   </ds:schemaRefs>

</xml_diff>